<commit_message>
Update Konzept Nicola und Joel.docx
</commit_message>
<xml_diff>
--- a/Konzept Nicola und Joel.docx
+++ b/Konzept Nicola und Joel.docx
@@ -180,52 +180,40 @@
           <w:b/>
           <w:sz w:val="40"/>
         </w:rPr>
-        <w:t>Semester</w:t>
-      </w:r>
-      <w:r>
+        <w:t>1. Semester</w:t>
+      </w:r>
+    </w:p>
+    <w:p>
+      <w:pPr>
+        <w:tabs>
+          <w:tab w:val="left" w:pos="1701"/>
+        </w:tabs>
+        <w:spacing w:after="0"/>
+        <w:jc w:val="center"/>
         <w:rPr>
           <w:rFonts w:ascii="Arial" w:hAnsi="Arial" w:cs="Arial"/>
           <w:b/>
           <w:sz w:val="40"/>
         </w:rPr>
-        <w:t>:</w:t>
-      </w:r>
-      <w:r>
-        <w:rPr>
-          <w:rFonts w:ascii="Arial" w:hAnsi="Arial" w:cs="Arial"/>
-        </w:rPr>
-        <w:t xml:space="preserve"> </w:t>
-      </w:r>
+      </w:pPr>
       <w:r>
         <w:rPr>
           <w:rFonts w:ascii="Arial" w:hAnsi="Arial" w:cs="Arial"/>
           <w:b/>
           <w:sz w:val="40"/>
         </w:rPr>
-        <w:t>3</w:t>
-      </w:r>
-    </w:p>
-    <w:p>
-      <w:pPr>
-        <w:tabs>
-          <w:tab w:val="left" w:pos="1701"/>
-        </w:tabs>
-        <w:spacing w:after="0"/>
-        <w:jc w:val="center"/>
+        <w:t xml:space="preserve">Nicola Bühler und Joel </w:t>
+      </w:r>
+      <w:proofErr w:type="spellStart"/>
+      <w:r>
         <w:rPr>
           <w:rFonts w:ascii="Arial" w:hAnsi="Arial" w:cs="Arial"/>
           <w:b/>
           <w:sz w:val="40"/>
         </w:rPr>
-      </w:pPr>
-      <w:r>
-        <w:rPr>
-          <w:rFonts w:ascii="Arial" w:hAnsi="Arial" w:cs="Arial"/>
-          <w:b/>
-          <w:sz w:val="40"/>
-        </w:rPr>
-        <w:t>Nicola Bühler und Joel Brendle</w:t>
-      </w:r>
+        <w:t>Brendle</w:t>
+      </w:r>
+      <w:proofErr w:type="spellEnd"/>
     </w:p>
     <w:p>
       <w:pPr>
@@ -648,8 +636,17 @@
           <w:rFonts w:ascii="Arial" w:hAnsi="Arial" w:cs="Arial"/>
           <w:sz w:val="28"/>
         </w:rPr>
-        <w:t>Joel Brendle</w:t>
-      </w:r>
+        <w:t xml:space="preserve">Joel </w:t>
+      </w:r>
+      <w:proofErr w:type="spellStart"/>
+      <w:r>
+        <w:rPr>
+          <w:rFonts w:ascii="Arial" w:hAnsi="Arial" w:cs="Arial"/>
+          <w:sz w:val="28"/>
+        </w:rPr>
+        <w:t>Brendle</w:t>
+      </w:r>
+      <w:proofErr w:type="spellEnd"/>
     </w:p>
     <w:p>
       <w:pPr>
@@ -708,15 +705,17 @@
     </w:p>
     <w:p>
       <w:pPr>
+        <w:pStyle w:val="Listenabsatz"/>
+        <w:numPr>
+          <w:ilvl w:val="0"/>
+          <w:numId w:val="12"/>
+        </w:numPr>
         <w:tabs>
           <w:tab w:val="left" w:pos="426"/>
         </w:tabs>
         <w:spacing w:after="0"/>
-        <w:ind w:left="426"/>
-        <w:rPr>
-          <w:rFonts w:ascii="Arial" w:hAnsi="Arial" w:cs="Arial"/>
-          <w:color w:val="000000"/>
-          <w:shd w:val="clear" w:color="auto" w:fill="FFFAE8"/>
+        <w:rPr>
+          <w:rFonts w:ascii="Arial" w:hAnsi="Arial" w:cs="Arial"/>
         </w:rPr>
       </w:pPr>
       <w:r>
@@ -783,7 +782,29 @@
         <w:rPr>
           <w:rFonts w:ascii="Arial" w:hAnsi="Arial" w:cs="Arial"/>
         </w:rPr>
-        <w:t xml:space="preserve">ergen zeigt. Das Thema wurde von uns gewählt, weil </w:t>
+        <w:t xml:space="preserve">ergen zeigt. </w:t>
+      </w:r>
+    </w:p>
+    <w:p>
+      <w:pPr>
+        <w:pStyle w:val="Listenabsatz"/>
+        <w:numPr>
+          <w:ilvl w:val="0"/>
+          <w:numId w:val="12"/>
+        </w:numPr>
+        <w:tabs>
+          <w:tab w:val="left" w:pos="426"/>
+        </w:tabs>
+        <w:spacing w:after="0"/>
+        <w:rPr>
+          <w:rFonts w:ascii="Arial" w:hAnsi="Arial" w:cs="Arial"/>
+        </w:rPr>
+      </w:pPr>
+      <w:r>
+        <w:rPr>
+          <w:rFonts w:ascii="Arial" w:hAnsi="Arial" w:cs="Arial"/>
+        </w:rPr>
+        <w:t xml:space="preserve">Das Thema wurde von uns gewählt, weil </w:t>
       </w:r>
       <w:r>
         <w:rPr>
@@ -797,11 +818,27 @@
         </w:rPr>
         <w:t>man selber schöne Bilder von denn Bergen darstellen kann. Das Thema sehr nahe bei uns ist.</w:t>
       </w:r>
-      <w:r>
-        <w:rPr>
-          <w:rFonts w:ascii="Arial" w:hAnsi="Arial" w:cs="Arial"/>
-        </w:rPr>
-        <w:t xml:space="preserve"> Wir haben eigentlich sehr schnell entschieden was wir in etwa machen wollen. Die Skizze ist beigelegt. Die Ideen wurden eigentlich direkt in den code um</w:t>
+    </w:p>
+    <w:p>
+      <w:pPr>
+        <w:pStyle w:val="Listenabsatz"/>
+        <w:numPr>
+          <w:ilvl w:val="0"/>
+          <w:numId w:val="12"/>
+        </w:numPr>
+        <w:tabs>
+          <w:tab w:val="left" w:pos="426"/>
+        </w:tabs>
+        <w:spacing w:after="0"/>
+        <w:rPr>
+          <w:rFonts w:ascii="Arial" w:hAnsi="Arial" w:cs="Arial"/>
+        </w:rPr>
+      </w:pPr>
+      <w:r>
+        <w:rPr>
+          <w:rFonts w:ascii="Arial" w:hAnsi="Arial" w:cs="Arial"/>
+        </w:rPr>
+        <w:t>Wir haben eigentlich sehr schnell entschieden was wir in etwa machen wollen. Die Skizze ist beigelegt. Die Ideen wurden eigentlich direkt in den code um</w:t>
       </w:r>
       <w:r>
         <w:rPr>
@@ -855,7 +892,29 @@
         <w:rPr>
           <w:rFonts w:ascii="Arial" w:hAnsi="Arial" w:cs="Arial"/>
         </w:rPr>
-        <w:t xml:space="preserve"> Als Auftrag</w:t>
+        <w:t xml:space="preserve"> </w:t>
+      </w:r>
+    </w:p>
+    <w:p>
+      <w:pPr>
+        <w:pStyle w:val="Listenabsatz"/>
+        <w:numPr>
+          <w:ilvl w:val="0"/>
+          <w:numId w:val="12"/>
+        </w:numPr>
+        <w:tabs>
+          <w:tab w:val="left" w:pos="426"/>
+        </w:tabs>
+        <w:spacing w:after="0"/>
+        <w:rPr>
+          <w:rFonts w:ascii="Arial" w:hAnsi="Arial" w:cs="Arial"/>
+        </w:rPr>
+      </w:pPr>
+      <w:r>
+        <w:rPr>
+          <w:rFonts w:ascii="Arial" w:hAnsi="Arial" w:cs="Arial"/>
+        </w:rPr>
+        <w:t>Als Auftrag</w:t>
       </w:r>
       <w:r>
         <w:rPr>
@@ -867,7 +926,173 @@
         <w:rPr>
           <w:rFonts w:ascii="Arial" w:hAnsi="Arial" w:cs="Arial"/>
         </w:rPr>
-        <w:t>eber die Schweiz Selber für denn Tourismus. Ist und soll zustand… Was wir brauchen einen Computer um die Webseite zu erstellen Ideen Bilder und Video. Die Bilder werden wir selber schiessen und ein Video erstellen mit einer Drohne oder Video Kamera oder Handy je</w:t>
+        <w:t xml:space="preserve">eber die Schweiz Selber für </w:t>
+      </w:r>
+      <w:r>
+        <w:rPr>
+          <w:rFonts w:ascii="Arial" w:hAnsi="Arial" w:cs="Arial"/>
+        </w:rPr>
+        <w:t>ihren</w:t>
+      </w:r>
+      <w:r>
+        <w:rPr>
+          <w:rFonts w:ascii="Arial" w:hAnsi="Arial" w:cs="Arial"/>
+        </w:rPr>
+        <w:t xml:space="preserve"> Tourismus. </w:t>
+      </w:r>
+    </w:p>
+    <w:p>
+      <w:pPr>
+        <w:pStyle w:val="Listenabsatz"/>
+        <w:numPr>
+          <w:ilvl w:val="0"/>
+          <w:numId w:val="12"/>
+        </w:numPr>
+        <w:tabs>
+          <w:tab w:val="left" w:pos="426"/>
+        </w:tabs>
+        <w:spacing w:after="0"/>
+        <w:rPr>
+          <w:rFonts w:ascii="Arial" w:hAnsi="Arial" w:cs="Arial"/>
+        </w:rPr>
+      </w:pPr>
+      <w:r>
+        <w:rPr>
+          <w:rFonts w:ascii="Arial" w:hAnsi="Arial" w:cs="Arial"/>
+        </w:rPr>
+        <w:t>Wir brauchen</w:t>
+      </w:r>
+      <w:r>
+        <w:rPr>
+          <w:rFonts w:ascii="Arial" w:hAnsi="Arial" w:cs="Arial"/>
+        </w:rPr>
+        <w:t xml:space="preserve"> einen Computer um die Webseite zu erstellen</w:t>
+      </w:r>
+      <w:r>
+        <w:rPr>
+          <w:rFonts w:ascii="Arial" w:hAnsi="Arial" w:cs="Arial"/>
+        </w:rPr>
+        <w:t>,</w:t>
+      </w:r>
+      <w:r>
+        <w:rPr>
+          <w:rFonts w:ascii="Arial" w:hAnsi="Arial" w:cs="Arial"/>
+        </w:rPr>
+        <w:t xml:space="preserve"> Ideen</w:t>
+      </w:r>
+      <w:r>
+        <w:rPr>
+          <w:rFonts w:ascii="Arial" w:hAnsi="Arial" w:cs="Arial"/>
+        </w:rPr>
+        <w:t>,</w:t>
+      </w:r>
+      <w:r>
+        <w:rPr>
+          <w:rFonts w:ascii="Arial" w:hAnsi="Arial" w:cs="Arial"/>
+        </w:rPr>
+        <w:t xml:space="preserve"> Bilder und Video. </w:t>
+      </w:r>
+    </w:p>
+    <w:p>
+      <w:pPr>
+        <w:pStyle w:val="Listenabsatz"/>
+        <w:tabs>
+          <w:tab w:val="left" w:pos="426"/>
+        </w:tabs>
+        <w:spacing w:after="0"/>
+        <w:rPr>
+          <w:rFonts w:ascii="Arial" w:hAnsi="Arial" w:cs="Arial"/>
+        </w:rPr>
+      </w:pPr>
+      <w:r>
+        <w:rPr>
+          <w:rFonts w:ascii="Arial" w:hAnsi="Arial" w:cs="Arial"/>
+        </w:rPr>
+        <w:t>Die Bilder werden wir selber sch</w:t>
+      </w:r>
+      <w:r>
+        <w:rPr>
+          <w:rFonts w:ascii="Arial" w:hAnsi="Arial" w:cs="Arial"/>
+        </w:rPr>
+        <w:t>i</w:t>
+      </w:r>
+      <w:r>
+        <w:rPr>
+          <w:rFonts w:ascii="Arial" w:hAnsi="Arial" w:cs="Arial"/>
+        </w:rPr>
+        <w:t>essen und ein Video erstellen mit einer Drohne</w:t>
+      </w:r>
+      <w:r>
+        <w:rPr>
+          <w:rFonts w:ascii="Arial" w:hAnsi="Arial" w:cs="Arial"/>
+        </w:rPr>
+        <w:t>,</w:t>
+      </w:r>
+      <w:r>
+        <w:rPr>
+          <w:rFonts w:ascii="Arial" w:hAnsi="Arial" w:cs="Arial"/>
+        </w:rPr>
+        <w:t xml:space="preserve"> Video Kamera oder Handy.</w:t>
+      </w:r>
+    </w:p>
+    <w:p>
+      <w:pPr>
+        <w:pStyle w:val="Listenabsatz"/>
+        <w:tabs>
+          <w:tab w:val="left" w:pos="426"/>
+        </w:tabs>
+        <w:spacing w:after="0"/>
+        <w:rPr>
+          <w:rFonts w:ascii="Arial" w:hAnsi="Arial" w:cs="Arial"/>
+        </w:rPr>
+      </w:pPr>
+      <w:r>
+        <w:rPr>
+          <w:rFonts w:ascii="Arial" w:hAnsi="Arial" w:cs="Arial"/>
+        </w:rPr>
+        <w:t xml:space="preserve">Die Programme welche wir verwenden sind: </w:t>
+      </w:r>
+      <w:proofErr w:type="spellStart"/>
+      <w:r>
+        <w:rPr>
+          <w:rFonts w:ascii="Arial" w:hAnsi="Arial" w:cs="Arial"/>
+        </w:rPr>
+        <w:t>Github</w:t>
+      </w:r>
+      <w:proofErr w:type="spellEnd"/>
+      <w:r>
+        <w:rPr>
+          <w:rFonts w:ascii="Arial" w:hAnsi="Arial" w:cs="Arial"/>
+        </w:rPr>
+        <w:t xml:space="preserve"> (Cloud Service), Vegas Movie Studio (Schnittprogramm), Atom/VSC (Editors für </w:t>
+      </w:r>
+      <w:proofErr w:type="spellStart"/>
+      <w:r>
+        <w:rPr>
+          <w:rFonts w:ascii="Arial" w:hAnsi="Arial" w:cs="Arial"/>
+        </w:rPr>
+        <w:t>Html</w:t>
+      </w:r>
+      <w:proofErr w:type="spellEnd"/>
+      <w:r>
+        <w:rPr>
+          <w:rFonts w:ascii="Arial" w:hAnsi="Arial" w:cs="Arial"/>
+        </w:rPr>
+        <w:t xml:space="preserve">, CSS und </w:t>
+      </w:r>
+      <w:proofErr w:type="spellStart"/>
+      <w:r>
+        <w:rPr>
+          <w:rFonts w:ascii="Arial" w:hAnsi="Arial" w:cs="Arial"/>
+        </w:rPr>
+        <w:t>co.</w:t>
+      </w:r>
+      <w:proofErr w:type="spellEnd"/>
+      <w:r>
+        <w:rPr>
+          <w:rFonts w:ascii="Arial" w:hAnsi="Arial" w:cs="Arial"/>
+        </w:rPr>
+        <w:t>), Paint (Bildbearbeitung).</w:t>
       </w:r>
       <w:r>
         <w:rPr>
@@ -875,11 +1100,149 @@
         </w:rPr>
         <w:t xml:space="preserve"> </w:t>
       </w:r>
-      <w:r>
-        <w:rPr>
-          <w:rFonts w:ascii="Arial" w:hAnsi="Arial" w:cs="Arial"/>
-        </w:rPr>
-        <w:t>nach dem was wir haben. Den Ort denn wir ausgesucht haben….</w:t>
+    </w:p>
+    <w:p>
+      <w:pPr>
+        <w:pStyle w:val="Listenabsatz"/>
+        <w:tabs>
+          <w:tab w:val="left" w:pos="426"/>
+        </w:tabs>
+        <w:spacing w:after="0"/>
+        <w:rPr>
+          <w:rFonts w:ascii="Arial" w:hAnsi="Arial" w:cs="Arial"/>
+        </w:rPr>
+      </w:pPr>
+      <w:r>
+        <w:rPr>
+          <w:rFonts w:ascii="Arial" w:hAnsi="Arial" w:cs="Arial"/>
+        </w:rPr>
+        <w:t>D</w:t>
+      </w:r>
+      <w:r>
+        <w:rPr>
+          <w:rFonts w:ascii="Arial" w:hAnsi="Arial" w:cs="Arial"/>
+        </w:rPr>
+        <w:t>ie</w:t>
+      </w:r>
+      <w:r>
+        <w:rPr>
+          <w:rFonts w:ascii="Arial" w:hAnsi="Arial" w:cs="Arial"/>
+        </w:rPr>
+        <w:t xml:space="preserve"> Ort</w:t>
+      </w:r>
+      <w:r>
+        <w:rPr>
+          <w:rFonts w:ascii="Arial" w:hAnsi="Arial" w:cs="Arial"/>
+        </w:rPr>
+        <w:t>e</w:t>
+      </w:r>
+      <w:r>
+        <w:rPr>
+          <w:rFonts w:ascii="Arial" w:hAnsi="Arial" w:cs="Arial"/>
+        </w:rPr>
+        <w:t xml:space="preserve"> </w:t>
+      </w:r>
+      <w:r>
+        <w:rPr>
+          <w:rFonts w:ascii="Arial" w:hAnsi="Arial" w:cs="Arial"/>
+        </w:rPr>
+        <w:t>die</w:t>
+      </w:r>
+      <w:r>
+        <w:rPr>
+          <w:rFonts w:ascii="Arial" w:hAnsi="Arial" w:cs="Arial"/>
+        </w:rPr>
+        <w:t xml:space="preserve"> wir ausgesucht habe</w:t>
+      </w:r>
+      <w:r>
+        <w:rPr>
+          <w:rFonts w:ascii="Arial" w:hAnsi="Arial" w:cs="Arial"/>
+        </w:rPr>
+        <w:t xml:space="preserve">n sind: Säntis, Hoher Kasten, Kronberg, </w:t>
+      </w:r>
+      <w:proofErr w:type="spellStart"/>
+      <w:r>
+        <w:rPr>
+          <w:rFonts w:ascii="Arial" w:hAnsi="Arial" w:cs="Arial"/>
+        </w:rPr>
+        <w:t>Selun</w:t>
+      </w:r>
+      <w:proofErr w:type="spellEnd"/>
+      <w:r>
+        <w:rPr>
+          <w:rFonts w:ascii="Arial" w:hAnsi="Arial" w:cs="Arial"/>
+        </w:rPr>
+        <w:t xml:space="preserve">, </w:t>
+      </w:r>
+      <w:proofErr w:type="spellStart"/>
+      <w:r>
+        <w:rPr>
+          <w:rFonts w:ascii="Arial" w:hAnsi="Arial" w:cs="Arial"/>
+        </w:rPr>
+        <w:t>Frümsel</w:t>
+      </w:r>
+      <w:proofErr w:type="spellEnd"/>
+      <w:r>
+        <w:rPr>
+          <w:rFonts w:ascii="Arial" w:hAnsi="Arial" w:cs="Arial"/>
+        </w:rPr>
+        <w:t xml:space="preserve">, </w:t>
+      </w:r>
+      <w:proofErr w:type="spellStart"/>
+      <w:r>
+        <w:rPr>
+          <w:rFonts w:ascii="Arial" w:hAnsi="Arial" w:cs="Arial"/>
+        </w:rPr>
+        <w:t>Brisi</w:t>
+      </w:r>
+      <w:proofErr w:type="spellEnd"/>
+      <w:r>
+        <w:rPr>
+          <w:rFonts w:ascii="Arial" w:hAnsi="Arial" w:cs="Arial"/>
+        </w:rPr>
+        <w:t xml:space="preserve">, </w:t>
+      </w:r>
+      <w:proofErr w:type="spellStart"/>
+      <w:r>
+        <w:rPr>
+          <w:rFonts w:ascii="Arial" w:hAnsi="Arial" w:cs="Arial"/>
+        </w:rPr>
+        <w:t>Zustoll</w:t>
+      </w:r>
+      <w:proofErr w:type="spellEnd"/>
+      <w:r>
+        <w:rPr>
+          <w:rFonts w:ascii="Arial" w:hAnsi="Arial" w:cs="Arial"/>
+        </w:rPr>
+        <w:t xml:space="preserve">, </w:t>
+      </w:r>
+      <w:proofErr w:type="spellStart"/>
+      <w:r>
+        <w:rPr>
+          <w:rFonts w:ascii="Arial" w:hAnsi="Arial" w:cs="Arial"/>
+        </w:rPr>
+        <w:t>Scheibenstoll</w:t>
+      </w:r>
+      <w:proofErr w:type="spellEnd"/>
+      <w:r>
+        <w:rPr>
+          <w:rFonts w:ascii="Arial" w:hAnsi="Arial" w:cs="Arial"/>
+        </w:rPr>
+        <w:t xml:space="preserve">, </w:t>
+      </w:r>
+      <w:proofErr w:type="spellStart"/>
+      <w:r>
+        <w:rPr>
+          <w:rFonts w:ascii="Arial" w:hAnsi="Arial" w:cs="Arial"/>
+        </w:rPr>
+        <w:t>Hinterrugg</w:t>
+      </w:r>
+      <w:proofErr w:type="spellEnd"/>
+      <w:r>
+        <w:rPr>
+          <w:rFonts w:ascii="Arial" w:hAnsi="Arial" w:cs="Arial"/>
+        </w:rPr>
+        <w:t xml:space="preserve">, </w:t>
       </w:r>
     </w:p>
     <w:p>
@@ -1143,7 +1506,21 @@
         <w:rPr>
           <w:rFonts w:ascii="Arial" w:hAnsi="Arial" w:cs="Arial"/>
         </w:rPr>
-        <w:t>Denn Footer grau mit schwarzer Schrift.</w:t>
+        <w:t xml:space="preserve">Denn </w:t>
+      </w:r>
+      <w:proofErr w:type="spellStart"/>
+      <w:r>
+        <w:rPr>
+          <w:rFonts w:ascii="Arial" w:hAnsi="Arial" w:cs="Arial"/>
+        </w:rPr>
+        <w:t>Footer</w:t>
+      </w:r>
+      <w:proofErr w:type="spellEnd"/>
+      <w:r>
+        <w:rPr>
+          <w:rFonts w:ascii="Arial" w:hAnsi="Arial" w:cs="Arial"/>
+        </w:rPr>
+        <w:t xml:space="preserve"> grau mit schwarzer Schrift.</w:t>
       </w:r>
       <w:r>
         <w:rPr>
@@ -1427,8 +1804,16 @@
               <w:rPr>
                 <w:rFonts w:ascii="Arial" w:hAnsi="Arial" w:cs="Arial"/>
               </w:rPr>
-              <w:t>Arial black</w:t>
+              <w:t xml:space="preserve">Arial </w:t>
             </w:r>
+            <w:proofErr w:type="spellStart"/>
+            <w:r>
+              <w:rPr>
+                <w:rFonts w:ascii="Arial" w:hAnsi="Arial" w:cs="Arial"/>
+              </w:rPr>
+              <w:t>black</w:t>
+            </w:r>
+            <w:proofErr w:type="spellEnd"/>
           </w:p>
         </w:tc>
         <w:tc>
@@ -1449,6 +1834,12 @@
                 <w:rFonts w:ascii="Arial" w:hAnsi="Arial" w:cs="Arial"/>
               </w:rPr>
               <w:t>Titel</w:t>
+            </w:r>
+            <w:r>
+              <w:rPr>
+                <w:rFonts w:ascii="Arial" w:hAnsi="Arial" w:cs="Arial"/>
+              </w:rPr>
+              <w:t>, Navigation</w:t>
             </w:r>
           </w:p>
         </w:tc>
@@ -1547,8 +1938,16 @@
               <w:rPr>
                 <w:rFonts w:ascii="Arial" w:hAnsi="Arial" w:cs="Arial"/>
               </w:rPr>
-              <w:t>Arial serif</w:t>
+              <w:t xml:space="preserve">Arial </w:t>
             </w:r>
+            <w:proofErr w:type="spellStart"/>
+            <w:r>
+              <w:rPr>
+                <w:rFonts w:ascii="Arial" w:hAnsi="Arial" w:cs="Arial"/>
+              </w:rPr>
+              <w:t>black</w:t>
+            </w:r>
+            <w:proofErr w:type="spellEnd"/>
           </w:p>
         </w:tc>
         <w:tc>
@@ -1564,12 +1963,14 @@
                 <w:rFonts w:ascii="Arial" w:hAnsi="Arial" w:cs="Arial"/>
               </w:rPr>
             </w:pPr>
+            <w:proofErr w:type="spellStart"/>
             <w:r>
               <w:rPr>
                 <w:rFonts w:ascii="Arial" w:hAnsi="Arial" w:cs="Arial"/>
               </w:rPr>
-              <w:t>Footer text</w:t>
+              <w:t>slogan</w:t>
             </w:r>
+            <w:proofErr w:type="spellEnd"/>
           </w:p>
         </w:tc>
         <w:tc>
@@ -1589,7 +1990,7 @@
               <w:rPr>
                 <w:rFonts w:ascii="Arial" w:hAnsi="Arial" w:cs="Arial"/>
               </w:rPr>
-              <w:t>schwarz</w:t>
+              <w:t>Weiss</w:t>
             </w:r>
           </w:p>
         </w:tc>
@@ -1606,6 +2007,12 @@
                 <w:rFonts w:ascii="Arial" w:hAnsi="Arial" w:cs="Arial"/>
               </w:rPr>
             </w:pPr>
+            <w:r>
+              <w:rPr>
+                <w:rFonts w:ascii="Arial" w:hAnsi="Arial" w:cs="Arial"/>
+              </w:rPr>
+              <w:t>Normal</w:t>
+            </w:r>
           </w:p>
         </w:tc>
       </w:tr>
@@ -1629,6 +2036,13 @@
                 <w:b/>
               </w:rPr>
             </w:pPr>
+            <w:r>
+              <w:rPr>
+                <w:rFonts w:ascii="Arial" w:hAnsi="Arial" w:cs="Arial"/>
+                <w:b/>
+              </w:rPr>
+              <w:t>16px</w:t>
+            </w:r>
           </w:p>
         </w:tc>
         <w:tc>
@@ -1644,6 +2058,12 @@
                 <w:rFonts w:ascii="Arial" w:hAnsi="Arial" w:cs="Arial"/>
               </w:rPr>
             </w:pPr>
+            <w:r>
+              <w:rPr>
+                <w:rFonts w:ascii="Arial" w:hAnsi="Arial" w:cs="Arial"/>
+              </w:rPr>
+              <w:t>Verdana</w:t>
+            </w:r>
           </w:p>
         </w:tc>
         <w:tc>
@@ -1659,12 +2079,14 @@
                 <w:rFonts w:ascii="Arial" w:hAnsi="Arial" w:cs="Arial"/>
               </w:rPr>
             </w:pPr>
+            <w:proofErr w:type="spellStart"/>
             <w:r>
               <w:rPr>
                 <w:rFonts w:ascii="Arial" w:hAnsi="Arial" w:cs="Arial"/>
               </w:rPr>
-              <w:t>Bild beschreibung</w:t>
+              <w:t>footer</w:t>
             </w:r>
+            <w:proofErr w:type="spellEnd"/>
           </w:p>
         </w:tc>
         <w:tc>
@@ -1680,6 +2102,12 @@
                 <w:rFonts w:ascii="Arial" w:hAnsi="Arial" w:cs="Arial"/>
               </w:rPr>
             </w:pPr>
+            <w:r>
+              <w:rPr>
+                <w:rFonts w:ascii="Arial" w:hAnsi="Arial" w:cs="Arial"/>
+              </w:rPr>
+              <w:t>Schwarz</w:t>
+            </w:r>
           </w:p>
         </w:tc>
         <w:tc>
@@ -1695,6 +2123,14 @@
                 <w:rFonts w:ascii="Arial" w:hAnsi="Arial" w:cs="Arial"/>
               </w:rPr>
             </w:pPr>
+            <w:r>
+              <w:rPr>
+                <w:rFonts w:ascii="Arial" w:hAnsi="Arial" w:cs="Arial"/>
+              </w:rPr>
+              <w:t>Normal</w:t>
+            </w:r>
+            <w:bookmarkStart w:id="0" w:name="_GoBack"/>
+            <w:bookmarkEnd w:id="0"/>
           </w:p>
         </w:tc>
       </w:tr>
@@ -1780,7 +2216,14 @@
         <w:rPr>
           <w:rFonts w:ascii="Arial" w:hAnsi="Arial" w:cs="Arial"/>
         </w:rPr>
-        <w:t xml:space="preserve"> Die Bilder die wir geplant haben ein zu binden sind Bilder von Schweizer Bergen. Wir brauchen 12 Bilder und das Video. Wir werden die Bilder runter skalieren auf die passende Grösse und Bildqualität.</w:t>
+        <w:t xml:space="preserve"> Die Bilder die wir geplant haben ein zu binden sind Bilder von Schweizer Bergen. Wir brauchen 12 Bilder und das Video. Wir werden die Bilder runter skalieren auf </w:t>
+      </w:r>
+      <w:r>
+        <w:rPr>
+          <w:rFonts w:ascii="Arial" w:hAnsi="Arial" w:cs="Arial"/>
+        </w:rPr>
+        <w:lastRenderedPageBreak/>
+        <w:t>die passende Grösse und Bildqualität.</w:t>
       </w:r>
       <w:r>
         <w:rPr>
@@ -1824,8 +2267,6 @@
         </w:rPr>
         <w:t>mit dem Smartphone</w:t>
       </w:r>
-      <w:bookmarkStart w:id="0" w:name="_GoBack"/>
-      <w:bookmarkEnd w:id="0"/>
       <w:r>
         <w:rPr>
           <w:rFonts w:ascii="Arial" w:hAnsi="Arial" w:cs="Arial"/>
@@ -1951,7 +2392,25 @@
         <w:rPr>
           <w:rFonts w:ascii="Arial" w:hAnsi="Arial" w:cs="Arial"/>
         </w:rPr>
-        <w:t>Die Schweizer Berge und seine Landschaften.</w:t>
+        <w:t>Der Slogan lautet: «</w:t>
+      </w:r>
+      <w:r>
+        <w:rPr>
+          <w:rFonts w:ascii="Arial" w:hAnsi="Arial" w:cs="Arial"/>
+        </w:rPr>
+        <w:t>Die Schweizer Berge und seine Landschaften</w:t>
+      </w:r>
+      <w:r>
+        <w:rPr>
+          <w:rFonts w:ascii="Arial" w:hAnsi="Arial" w:cs="Arial"/>
+        </w:rPr>
+        <w:t>»</w:t>
+      </w:r>
+      <w:r>
+        <w:rPr>
+          <w:rFonts w:ascii="Arial" w:hAnsi="Arial" w:cs="Arial"/>
+        </w:rPr>
+        <w:t>.</w:t>
       </w:r>
     </w:p>
     <w:p>
@@ -2227,7 +2686,87 @@
           <w:rFonts w:ascii="Arial" w:hAnsi="Arial" w:cs="Arial"/>
           <w:bCs/>
         </w:rPr>
-        <w:t xml:space="preserve"> Grob mit Paint Erstelt. Die Skallierung stimmt nicht ganz es sollte alles in der Mitte sein und auf verscchiedene geräte angepasst werden. Das war unsere erste Idee nach dem wir das thema aus gesucht haben.</w:t>
+        <w:t xml:space="preserve"> Grob mit Paint </w:t>
+      </w:r>
+      <w:proofErr w:type="spellStart"/>
+      <w:r>
+        <w:rPr>
+          <w:rFonts w:ascii="Arial" w:hAnsi="Arial" w:cs="Arial"/>
+          <w:bCs/>
+        </w:rPr>
+        <w:t>Erstelt</w:t>
+      </w:r>
+      <w:proofErr w:type="spellEnd"/>
+      <w:r>
+        <w:rPr>
+          <w:rFonts w:ascii="Arial" w:hAnsi="Arial" w:cs="Arial"/>
+          <w:bCs/>
+        </w:rPr>
+        <w:t xml:space="preserve">. Die </w:t>
+      </w:r>
+      <w:proofErr w:type="spellStart"/>
+      <w:r>
+        <w:rPr>
+          <w:rFonts w:ascii="Arial" w:hAnsi="Arial" w:cs="Arial"/>
+          <w:bCs/>
+        </w:rPr>
+        <w:t>Skallierung</w:t>
+      </w:r>
+      <w:proofErr w:type="spellEnd"/>
+      <w:r>
+        <w:rPr>
+          <w:rFonts w:ascii="Arial" w:hAnsi="Arial" w:cs="Arial"/>
+          <w:bCs/>
+        </w:rPr>
+        <w:t xml:space="preserve"> stimmt nicht ganz es sollte alles in der Mitte sein und auf </w:t>
+      </w:r>
+      <w:proofErr w:type="spellStart"/>
+      <w:r>
+        <w:rPr>
+          <w:rFonts w:ascii="Arial" w:hAnsi="Arial" w:cs="Arial"/>
+          <w:bCs/>
+        </w:rPr>
+        <w:t>verscchiedene</w:t>
+      </w:r>
+      <w:proofErr w:type="spellEnd"/>
+      <w:r>
+        <w:rPr>
+          <w:rFonts w:ascii="Arial" w:hAnsi="Arial" w:cs="Arial"/>
+          <w:bCs/>
+        </w:rPr>
+        <w:t xml:space="preserve"> </w:t>
+      </w:r>
+      <w:proofErr w:type="spellStart"/>
+      <w:r>
+        <w:rPr>
+          <w:rFonts w:ascii="Arial" w:hAnsi="Arial" w:cs="Arial"/>
+          <w:bCs/>
+        </w:rPr>
+        <w:t>geräte</w:t>
+      </w:r>
+      <w:proofErr w:type="spellEnd"/>
+      <w:r>
+        <w:rPr>
+          <w:rFonts w:ascii="Arial" w:hAnsi="Arial" w:cs="Arial"/>
+          <w:bCs/>
+        </w:rPr>
+        <w:t xml:space="preserve"> angepasst werden. Das war unsere erste Idee nach dem wir das </w:t>
+      </w:r>
+      <w:proofErr w:type="spellStart"/>
+      <w:r>
+        <w:rPr>
+          <w:rFonts w:ascii="Arial" w:hAnsi="Arial" w:cs="Arial"/>
+          <w:bCs/>
+        </w:rPr>
+        <w:t>thema</w:t>
+      </w:r>
+      <w:proofErr w:type="spellEnd"/>
+      <w:r>
+        <w:rPr>
+          <w:rFonts w:ascii="Arial" w:hAnsi="Arial" w:cs="Arial"/>
+          <w:bCs/>
+        </w:rPr>
+        <w:t xml:space="preserve"> aus gesucht haben.</w:t>
       </w:r>
       <w:r>
         <w:rPr>
@@ -2575,7 +3114,21 @@
           <w:rFonts w:ascii="Arial" w:hAnsi="Arial" w:cs="Arial"/>
         </w:rPr>
         <w:tab/>
-        <w:t>Ein footer mit den Erstellern der Webseite mit einem Copyright Zeichen.</w:t>
+        <w:t xml:space="preserve">Ein </w:t>
+      </w:r>
+      <w:proofErr w:type="spellStart"/>
+      <w:r>
+        <w:rPr>
+          <w:rFonts w:ascii="Arial" w:hAnsi="Arial" w:cs="Arial"/>
+        </w:rPr>
+        <w:t>footer</w:t>
+      </w:r>
+      <w:proofErr w:type="spellEnd"/>
+      <w:r>
+        <w:rPr>
+          <w:rFonts w:ascii="Arial" w:hAnsi="Arial" w:cs="Arial"/>
+        </w:rPr>
+        <w:t xml:space="preserve"> mit den Erstellern der Webseite mit einem Copyright Zeichen.</w:t>
       </w:r>
     </w:p>
     <w:p>
@@ -2827,7 +3380,6 @@
                 <w:rFonts w:ascii="Arial" w:hAnsi="Arial" w:cs="Arial"/>
                 <w:b/>
               </w:rPr>
-              <w:lastRenderedPageBreak/>
               <w:t>2</w:t>
             </w:r>
           </w:p>
@@ -3949,7 +4501,49 @@
           <w:rFonts w:ascii="Arial" w:hAnsi="Arial" w:cs="Arial"/>
         </w:rPr>
         <w:tab/>
-        <w:t xml:space="preserve">Ergebnisse … mit Hilfe von Scribble, Entwürfen, Sreenshots, Mind Map … </w:t>
+        <w:t xml:space="preserve">Ergebnisse … mit Hilfe von Scribble, Entwürfen, </w:t>
+      </w:r>
+      <w:proofErr w:type="spellStart"/>
+      <w:r>
+        <w:rPr>
+          <w:rFonts w:ascii="Arial" w:hAnsi="Arial" w:cs="Arial"/>
+        </w:rPr>
+        <w:t>Sreenshots</w:t>
+      </w:r>
+      <w:proofErr w:type="spellEnd"/>
+      <w:r>
+        <w:rPr>
+          <w:rFonts w:ascii="Arial" w:hAnsi="Arial" w:cs="Arial"/>
+        </w:rPr>
+        <w:t xml:space="preserve">, </w:t>
+      </w:r>
+      <w:proofErr w:type="spellStart"/>
+      <w:r>
+        <w:rPr>
+          <w:rFonts w:ascii="Arial" w:hAnsi="Arial" w:cs="Arial"/>
+        </w:rPr>
+        <w:t>Mind</w:t>
+      </w:r>
+      <w:proofErr w:type="spellEnd"/>
+      <w:r>
+        <w:rPr>
+          <w:rFonts w:ascii="Arial" w:hAnsi="Arial" w:cs="Arial"/>
+        </w:rPr>
+        <w:t xml:space="preserve"> </w:t>
+      </w:r>
+      <w:proofErr w:type="spellStart"/>
+      <w:r>
+        <w:rPr>
+          <w:rFonts w:ascii="Arial" w:hAnsi="Arial" w:cs="Arial"/>
+        </w:rPr>
+        <w:t>Map</w:t>
+      </w:r>
+      <w:proofErr w:type="spellEnd"/>
+      <w:r>
+        <w:rPr>
+          <w:rFonts w:ascii="Arial" w:hAnsi="Arial" w:cs="Arial"/>
+        </w:rPr>
+        <w:t xml:space="preserve"> … </w:t>
       </w:r>
       <w:r>
         <w:rPr>
@@ -3964,19 +4558,6 @@
         <w:tab/>
         <w:t xml:space="preserve">Dadurch wird die Entstehungsphase bzw. Ihre Umsetzungsideen für den Experten nachvollziehbar. </w:t>
       </w:r>
-    </w:p>
-    <w:p>
-      <w:pPr>
-        <w:tabs>
-          <w:tab w:val="left" w:pos="567"/>
-          <w:tab w:val="left" w:pos="1701"/>
-        </w:tabs>
-        <w:spacing w:after="0"/>
-        <w:rPr>
-          <w:rFonts w:ascii="Arial" w:hAnsi="Arial" w:cs="Arial"/>
-          <w:sz w:val="28"/>
-        </w:rPr>
-      </w:pPr>
     </w:p>
     <w:p/>
     <w:sectPr>
@@ -4433,6 +5014,118 @@
     </w:lvl>
   </w:abstractNum>
   <w:abstractNum w:abstractNumId="1" w15:restartNumberingAfterBreak="0">
+    <w:nsid w:val="0F1C4D68"/>
+    <w:multiLevelType w:val="hybridMultilevel"/>
+    <w:tmpl w:val="74F8D396"/>
+    <w:lvl w:ilvl="0" w:tplc="7682B384">
+      <w:numFmt w:val="bullet"/>
+      <w:lvlText w:val="-"/>
+      <w:lvlJc w:val="left"/>
+      <w:pPr>
+        <w:ind w:left="786" w:hanging="360"/>
+      </w:pPr>
+      <w:rPr>
+        <w:rFonts w:ascii="Arial" w:eastAsiaTheme="minorHAnsi" w:hAnsi="Arial" w:cs="Arial" w:hint="default"/>
+      </w:rPr>
+    </w:lvl>
+    <w:lvl w:ilvl="1" w:tplc="08070003" w:tentative="1">
+      <w:start w:val="1"/>
+      <w:numFmt w:val="bullet"/>
+      <w:lvlText w:val="o"/>
+      <w:lvlJc w:val="left"/>
+      <w:pPr>
+        <w:ind w:left="1506" w:hanging="360"/>
+      </w:pPr>
+      <w:rPr>
+        <w:rFonts w:ascii="Courier New" w:hAnsi="Courier New" w:cs="Courier New" w:hint="default"/>
+      </w:rPr>
+    </w:lvl>
+    <w:lvl w:ilvl="2" w:tplc="08070005" w:tentative="1">
+      <w:start w:val="1"/>
+      <w:numFmt w:val="bullet"/>
+      <w:lvlText w:val=""/>
+      <w:lvlJc w:val="left"/>
+      <w:pPr>
+        <w:ind w:left="2226" w:hanging="360"/>
+      </w:pPr>
+      <w:rPr>
+        <w:rFonts w:ascii="Wingdings" w:hAnsi="Wingdings" w:hint="default"/>
+      </w:rPr>
+    </w:lvl>
+    <w:lvl w:ilvl="3" w:tplc="08070001" w:tentative="1">
+      <w:start w:val="1"/>
+      <w:numFmt w:val="bullet"/>
+      <w:lvlText w:val=""/>
+      <w:lvlJc w:val="left"/>
+      <w:pPr>
+        <w:ind w:left="2946" w:hanging="360"/>
+      </w:pPr>
+      <w:rPr>
+        <w:rFonts w:ascii="Symbol" w:hAnsi="Symbol" w:hint="default"/>
+      </w:rPr>
+    </w:lvl>
+    <w:lvl w:ilvl="4" w:tplc="08070003" w:tentative="1">
+      <w:start w:val="1"/>
+      <w:numFmt w:val="bullet"/>
+      <w:lvlText w:val="o"/>
+      <w:lvlJc w:val="left"/>
+      <w:pPr>
+        <w:ind w:left="3666" w:hanging="360"/>
+      </w:pPr>
+      <w:rPr>
+        <w:rFonts w:ascii="Courier New" w:hAnsi="Courier New" w:cs="Courier New" w:hint="default"/>
+      </w:rPr>
+    </w:lvl>
+    <w:lvl w:ilvl="5" w:tplc="08070005" w:tentative="1">
+      <w:start w:val="1"/>
+      <w:numFmt w:val="bullet"/>
+      <w:lvlText w:val=""/>
+      <w:lvlJc w:val="left"/>
+      <w:pPr>
+        <w:ind w:left="4386" w:hanging="360"/>
+      </w:pPr>
+      <w:rPr>
+        <w:rFonts w:ascii="Wingdings" w:hAnsi="Wingdings" w:hint="default"/>
+      </w:rPr>
+    </w:lvl>
+    <w:lvl w:ilvl="6" w:tplc="08070001" w:tentative="1">
+      <w:start w:val="1"/>
+      <w:numFmt w:val="bullet"/>
+      <w:lvlText w:val=""/>
+      <w:lvlJc w:val="left"/>
+      <w:pPr>
+        <w:ind w:left="5106" w:hanging="360"/>
+      </w:pPr>
+      <w:rPr>
+        <w:rFonts w:ascii="Symbol" w:hAnsi="Symbol" w:hint="default"/>
+      </w:rPr>
+    </w:lvl>
+    <w:lvl w:ilvl="7" w:tplc="08070003" w:tentative="1">
+      <w:start w:val="1"/>
+      <w:numFmt w:val="bullet"/>
+      <w:lvlText w:val="o"/>
+      <w:lvlJc w:val="left"/>
+      <w:pPr>
+        <w:ind w:left="5826" w:hanging="360"/>
+      </w:pPr>
+      <w:rPr>
+        <w:rFonts w:ascii="Courier New" w:hAnsi="Courier New" w:cs="Courier New" w:hint="default"/>
+      </w:rPr>
+    </w:lvl>
+    <w:lvl w:ilvl="8" w:tplc="08070005" w:tentative="1">
+      <w:start w:val="1"/>
+      <w:numFmt w:val="bullet"/>
+      <w:lvlText w:val=""/>
+      <w:lvlJc w:val="left"/>
+      <w:pPr>
+        <w:ind w:left="6546" w:hanging="360"/>
+      </w:pPr>
+      <w:rPr>
+        <w:rFonts w:ascii="Wingdings" w:hAnsi="Wingdings" w:hint="default"/>
+      </w:rPr>
+    </w:lvl>
+  </w:abstractNum>
+  <w:abstractNum w:abstractNumId="2" w15:restartNumberingAfterBreak="0">
     <w:nsid w:val="11B32865"/>
     <w:multiLevelType w:val="hybridMultilevel"/>
     <w:tmpl w:val="63C02658"/>
@@ -4545,7 +5238,7 @@
       </w:rPr>
     </w:lvl>
   </w:abstractNum>
-  <w:abstractNum w:abstractNumId="2" w15:restartNumberingAfterBreak="0">
+  <w:abstractNum w:abstractNumId="3" w15:restartNumberingAfterBreak="0">
     <w:nsid w:val="1CC5623A"/>
     <w:multiLevelType w:val="hybridMultilevel"/>
     <w:tmpl w:val="89120F8A"/>
@@ -4658,7 +5351,7 @@
       </w:rPr>
     </w:lvl>
   </w:abstractNum>
-  <w:abstractNum w:abstractNumId="3" w15:restartNumberingAfterBreak="0">
+  <w:abstractNum w:abstractNumId="4" w15:restartNumberingAfterBreak="0">
     <w:nsid w:val="2C9C28CA"/>
     <w:multiLevelType w:val="hybridMultilevel"/>
     <w:tmpl w:val="41DE7214"/>
@@ -4770,7 +5463,7 @@
       </w:rPr>
     </w:lvl>
   </w:abstractNum>
-  <w:abstractNum w:abstractNumId="4" w15:restartNumberingAfterBreak="0">
+  <w:abstractNum w:abstractNumId="5" w15:restartNumberingAfterBreak="0">
     <w:nsid w:val="2E1765C9"/>
     <w:multiLevelType w:val="hybridMultilevel"/>
     <w:tmpl w:val="3704F692"/>
@@ -4883,7 +5576,7 @@
       </w:rPr>
     </w:lvl>
   </w:abstractNum>
-  <w:abstractNum w:abstractNumId="5" w15:restartNumberingAfterBreak="0">
+  <w:abstractNum w:abstractNumId="6" w15:restartNumberingAfterBreak="0">
     <w:nsid w:val="32896219"/>
     <w:multiLevelType w:val="hybridMultilevel"/>
     <w:tmpl w:val="91D8994A"/>
@@ -4995,7 +5688,232 @@
       </w:rPr>
     </w:lvl>
   </w:abstractNum>
-  <w:abstractNum w:abstractNumId="6" w15:restartNumberingAfterBreak="0">
+  <w:abstractNum w:abstractNumId="7" w15:restartNumberingAfterBreak="0">
+    <w:nsid w:val="34387AB5"/>
+    <w:multiLevelType w:val="hybridMultilevel"/>
+    <w:tmpl w:val="76980DA6"/>
+    <w:lvl w:ilvl="0" w:tplc="7682B384">
+      <w:numFmt w:val="bullet"/>
+      <w:lvlText w:val="-"/>
+      <w:lvlJc w:val="left"/>
+      <w:pPr>
+        <w:ind w:left="720" w:hanging="360"/>
+      </w:pPr>
+      <w:rPr>
+        <w:rFonts w:ascii="Arial" w:eastAsiaTheme="minorHAnsi" w:hAnsi="Arial" w:cs="Arial" w:hint="default"/>
+      </w:rPr>
+    </w:lvl>
+    <w:lvl w:ilvl="1" w:tplc="08070003" w:tentative="1">
+      <w:start w:val="1"/>
+      <w:numFmt w:val="bullet"/>
+      <w:lvlText w:val="o"/>
+      <w:lvlJc w:val="left"/>
+      <w:pPr>
+        <w:ind w:left="1374" w:hanging="360"/>
+      </w:pPr>
+      <w:rPr>
+        <w:rFonts w:ascii="Courier New" w:hAnsi="Courier New" w:cs="Courier New" w:hint="default"/>
+      </w:rPr>
+    </w:lvl>
+    <w:lvl w:ilvl="2" w:tplc="08070005" w:tentative="1">
+      <w:start w:val="1"/>
+      <w:numFmt w:val="bullet"/>
+      <w:lvlText w:val=""/>
+      <w:lvlJc w:val="left"/>
+      <w:pPr>
+        <w:ind w:left="2094" w:hanging="360"/>
+      </w:pPr>
+      <w:rPr>
+        <w:rFonts w:ascii="Wingdings" w:hAnsi="Wingdings" w:hint="default"/>
+      </w:rPr>
+    </w:lvl>
+    <w:lvl w:ilvl="3" w:tplc="08070001" w:tentative="1">
+      <w:start w:val="1"/>
+      <w:numFmt w:val="bullet"/>
+      <w:lvlText w:val=""/>
+      <w:lvlJc w:val="left"/>
+      <w:pPr>
+        <w:ind w:left="2814" w:hanging="360"/>
+      </w:pPr>
+      <w:rPr>
+        <w:rFonts w:ascii="Symbol" w:hAnsi="Symbol" w:hint="default"/>
+      </w:rPr>
+    </w:lvl>
+    <w:lvl w:ilvl="4" w:tplc="08070003" w:tentative="1">
+      <w:start w:val="1"/>
+      <w:numFmt w:val="bullet"/>
+      <w:lvlText w:val="o"/>
+      <w:lvlJc w:val="left"/>
+      <w:pPr>
+        <w:ind w:left="3534" w:hanging="360"/>
+      </w:pPr>
+      <w:rPr>
+        <w:rFonts w:ascii="Courier New" w:hAnsi="Courier New" w:cs="Courier New" w:hint="default"/>
+      </w:rPr>
+    </w:lvl>
+    <w:lvl w:ilvl="5" w:tplc="08070005" w:tentative="1">
+      <w:start w:val="1"/>
+      <w:numFmt w:val="bullet"/>
+      <w:lvlText w:val=""/>
+      <w:lvlJc w:val="left"/>
+      <w:pPr>
+        <w:ind w:left="4254" w:hanging="360"/>
+      </w:pPr>
+      <w:rPr>
+        <w:rFonts w:ascii="Wingdings" w:hAnsi="Wingdings" w:hint="default"/>
+      </w:rPr>
+    </w:lvl>
+    <w:lvl w:ilvl="6" w:tplc="08070001" w:tentative="1">
+      <w:start w:val="1"/>
+      <w:numFmt w:val="bullet"/>
+      <w:lvlText w:val=""/>
+      <w:lvlJc w:val="left"/>
+      <w:pPr>
+        <w:ind w:left="4974" w:hanging="360"/>
+      </w:pPr>
+      <w:rPr>
+        <w:rFonts w:ascii="Symbol" w:hAnsi="Symbol" w:hint="default"/>
+      </w:rPr>
+    </w:lvl>
+    <w:lvl w:ilvl="7" w:tplc="08070003" w:tentative="1">
+      <w:start w:val="1"/>
+      <w:numFmt w:val="bullet"/>
+      <w:lvlText w:val="o"/>
+      <w:lvlJc w:val="left"/>
+      <w:pPr>
+        <w:ind w:left="5694" w:hanging="360"/>
+      </w:pPr>
+      <w:rPr>
+        <w:rFonts w:ascii="Courier New" w:hAnsi="Courier New" w:cs="Courier New" w:hint="default"/>
+      </w:rPr>
+    </w:lvl>
+    <w:lvl w:ilvl="8" w:tplc="08070005" w:tentative="1">
+      <w:start w:val="1"/>
+      <w:numFmt w:val="bullet"/>
+      <w:lvlText w:val=""/>
+      <w:lvlJc w:val="left"/>
+      <w:pPr>
+        <w:ind w:left="6414" w:hanging="360"/>
+      </w:pPr>
+      <w:rPr>
+        <w:rFonts w:ascii="Wingdings" w:hAnsi="Wingdings" w:hint="default"/>
+      </w:rPr>
+    </w:lvl>
+  </w:abstractNum>
+  <w:abstractNum w:abstractNumId="8" w15:restartNumberingAfterBreak="0">
+    <w:nsid w:val="37FA31FC"/>
+    <w:multiLevelType w:val="hybridMultilevel"/>
+    <w:tmpl w:val="BF84BDD8"/>
+    <w:lvl w:ilvl="0" w:tplc="08070001">
+      <w:start w:val="1"/>
+      <w:numFmt w:val="bullet"/>
+      <w:lvlText w:val=""/>
+      <w:lvlJc w:val="left"/>
+      <w:pPr>
+        <w:ind w:left="1146" w:hanging="360"/>
+      </w:pPr>
+      <w:rPr>
+        <w:rFonts w:ascii="Symbol" w:hAnsi="Symbol" w:hint="default"/>
+      </w:rPr>
+    </w:lvl>
+    <w:lvl w:ilvl="1" w:tplc="08070003" w:tentative="1">
+      <w:start w:val="1"/>
+      <w:numFmt w:val="bullet"/>
+      <w:lvlText w:val="o"/>
+      <w:lvlJc w:val="left"/>
+      <w:pPr>
+        <w:ind w:left="1866" w:hanging="360"/>
+      </w:pPr>
+      <w:rPr>
+        <w:rFonts w:ascii="Courier New" w:hAnsi="Courier New" w:cs="Courier New" w:hint="default"/>
+      </w:rPr>
+    </w:lvl>
+    <w:lvl w:ilvl="2" w:tplc="08070005" w:tentative="1">
+      <w:start w:val="1"/>
+      <w:numFmt w:val="bullet"/>
+      <w:lvlText w:val=""/>
+      <w:lvlJc w:val="left"/>
+      <w:pPr>
+        <w:ind w:left="2586" w:hanging="360"/>
+      </w:pPr>
+      <w:rPr>
+        <w:rFonts w:ascii="Wingdings" w:hAnsi="Wingdings" w:hint="default"/>
+      </w:rPr>
+    </w:lvl>
+    <w:lvl w:ilvl="3" w:tplc="08070001" w:tentative="1">
+      <w:start w:val="1"/>
+      <w:numFmt w:val="bullet"/>
+      <w:lvlText w:val=""/>
+      <w:lvlJc w:val="left"/>
+      <w:pPr>
+        <w:ind w:left="3306" w:hanging="360"/>
+      </w:pPr>
+      <w:rPr>
+        <w:rFonts w:ascii="Symbol" w:hAnsi="Symbol" w:hint="default"/>
+      </w:rPr>
+    </w:lvl>
+    <w:lvl w:ilvl="4" w:tplc="08070003" w:tentative="1">
+      <w:start w:val="1"/>
+      <w:numFmt w:val="bullet"/>
+      <w:lvlText w:val="o"/>
+      <w:lvlJc w:val="left"/>
+      <w:pPr>
+        <w:ind w:left="4026" w:hanging="360"/>
+      </w:pPr>
+      <w:rPr>
+        <w:rFonts w:ascii="Courier New" w:hAnsi="Courier New" w:cs="Courier New" w:hint="default"/>
+      </w:rPr>
+    </w:lvl>
+    <w:lvl w:ilvl="5" w:tplc="08070005" w:tentative="1">
+      <w:start w:val="1"/>
+      <w:numFmt w:val="bullet"/>
+      <w:lvlText w:val=""/>
+      <w:lvlJc w:val="left"/>
+      <w:pPr>
+        <w:ind w:left="4746" w:hanging="360"/>
+      </w:pPr>
+      <w:rPr>
+        <w:rFonts w:ascii="Wingdings" w:hAnsi="Wingdings" w:hint="default"/>
+      </w:rPr>
+    </w:lvl>
+    <w:lvl w:ilvl="6" w:tplc="08070001" w:tentative="1">
+      <w:start w:val="1"/>
+      <w:numFmt w:val="bullet"/>
+      <w:lvlText w:val=""/>
+      <w:lvlJc w:val="left"/>
+      <w:pPr>
+        <w:ind w:left="5466" w:hanging="360"/>
+      </w:pPr>
+      <w:rPr>
+        <w:rFonts w:ascii="Symbol" w:hAnsi="Symbol" w:hint="default"/>
+      </w:rPr>
+    </w:lvl>
+    <w:lvl w:ilvl="7" w:tplc="08070003" w:tentative="1">
+      <w:start w:val="1"/>
+      <w:numFmt w:val="bullet"/>
+      <w:lvlText w:val="o"/>
+      <w:lvlJc w:val="left"/>
+      <w:pPr>
+        <w:ind w:left="6186" w:hanging="360"/>
+      </w:pPr>
+      <w:rPr>
+        <w:rFonts w:ascii="Courier New" w:hAnsi="Courier New" w:cs="Courier New" w:hint="default"/>
+      </w:rPr>
+    </w:lvl>
+    <w:lvl w:ilvl="8" w:tplc="08070005" w:tentative="1">
+      <w:start w:val="1"/>
+      <w:numFmt w:val="bullet"/>
+      <w:lvlText w:val=""/>
+      <w:lvlJc w:val="left"/>
+      <w:pPr>
+        <w:ind w:left="6906" w:hanging="360"/>
+      </w:pPr>
+      <w:rPr>
+        <w:rFonts w:ascii="Wingdings" w:hAnsi="Wingdings" w:hint="default"/>
+      </w:rPr>
+    </w:lvl>
+  </w:abstractNum>
+  <w:abstractNum w:abstractNumId="9" w15:restartNumberingAfterBreak="0">
     <w:nsid w:val="4DD53A2A"/>
     <w:multiLevelType w:val="hybridMultilevel"/>
     <w:tmpl w:val="1FBA6AE4"/>
@@ -5108,7 +6026,7 @@
       </w:rPr>
     </w:lvl>
   </w:abstractNum>
-  <w:abstractNum w:abstractNumId="7" w15:restartNumberingAfterBreak="0">
+  <w:abstractNum w:abstractNumId="10" w15:restartNumberingAfterBreak="0">
     <w:nsid w:val="6D8E34F1"/>
     <w:multiLevelType w:val="hybridMultilevel"/>
     <w:tmpl w:val="4484C97E"/>
@@ -5220,7 +6138,7 @@
       </w:rPr>
     </w:lvl>
   </w:abstractNum>
-  <w:abstractNum w:abstractNumId="8" w15:restartNumberingAfterBreak="0">
+  <w:abstractNum w:abstractNumId="11" w15:restartNumberingAfterBreak="0">
     <w:nsid w:val="7112213B"/>
     <w:multiLevelType w:val="hybridMultilevel"/>
     <w:tmpl w:val="120241CA"/>
@@ -5334,31 +6252,40 @@
     </w:lvl>
   </w:abstractNum>
   <w:num w:numId="1">
-    <w:abstractNumId w:val="5"/>
+    <w:abstractNumId w:val="6"/>
   </w:num>
   <w:num w:numId="2">
-    <w:abstractNumId w:val="7"/>
+    <w:abstractNumId w:val="10"/>
   </w:num>
   <w:num w:numId="3">
-    <w:abstractNumId w:val="3"/>
+    <w:abstractNumId w:val="4"/>
   </w:num>
   <w:num w:numId="4">
-    <w:abstractNumId w:val="1"/>
+    <w:abstractNumId w:val="2"/>
   </w:num>
   <w:num w:numId="5">
-    <w:abstractNumId w:val="8"/>
+    <w:abstractNumId w:val="11"/>
   </w:num>
   <w:num w:numId="6">
-    <w:abstractNumId w:val="4"/>
+    <w:abstractNumId w:val="5"/>
   </w:num>
   <w:num w:numId="7">
     <w:abstractNumId w:val="0"/>
   </w:num>
   <w:num w:numId="8">
-    <w:abstractNumId w:val="6"/>
+    <w:abstractNumId w:val="9"/>
   </w:num>
   <w:num w:numId="9">
-    <w:abstractNumId w:val="2"/>
+    <w:abstractNumId w:val="3"/>
+  </w:num>
+  <w:num w:numId="10">
+    <w:abstractNumId w:val="8"/>
+  </w:num>
+  <w:num w:numId="11">
+    <w:abstractNumId w:val="1"/>
+  </w:num>
+  <w:num w:numId="12">
+    <w:abstractNumId w:val="7"/>
   </w:num>
 </w:numbering>
 </file>

</xml_diff>

<commit_message>
Bilder im Konzept erwähnen
</commit_message>
<xml_diff>
--- a/Konzept Nicola und Joel.docx
+++ b/Konzept Nicola und Joel.docx
@@ -3329,8 +3329,6 @@
           <w:rFonts w:ascii="Arial" w:hAnsi="Arial" w:cs="Arial"/>
         </w:rPr>
       </w:pPr>
-      <w:bookmarkStart w:id="0" w:name="_GoBack"/>
-      <w:bookmarkEnd w:id="0"/>
     </w:p>
     <w:p>
       <w:pPr>
@@ -3876,15 +3874,15 @@
     <w:tbl>
       <w:tblPr>
         <w:tblStyle w:val="Tabellenraster"/>
-        <w:tblW w:w="9780" w:type="dxa"/>
-        <w:tblInd w:w="421" w:type="dxa"/>
+        <w:tblW w:w="10064" w:type="dxa"/>
+        <w:tblInd w:w="137" w:type="dxa"/>
         <w:tblLook w:val="04A0" w:firstRow="1" w:lastRow="0" w:firstColumn="1" w:lastColumn="0" w:noHBand="0" w:noVBand="1"/>
       </w:tblPr>
       <w:tblGrid>
         <w:gridCol w:w="567"/>
-        <w:gridCol w:w="3397"/>
-        <w:gridCol w:w="2549"/>
-        <w:gridCol w:w="3267"/>
+        <w:gridCol w:w="2835"/>
+        <w:gridCol w:w="4111"/>
+        <w:gridCol w:w="2551"/>
       </w:tblGrid>
       <w:tr>
         <w:trPr>
@@ -3916,7 +3914,7 @@
         </w:tc>
         <w:tc>
           <w:tcPr>
-            <w:tcW w:w="3397" w:type="dxa"/>
+            <w:tcW w:w="2835" w:type="dxa"/>
             <w:vAlign w:val="center"/>
           </w:tcPr>
           <w:p>
@@ -3940,7 +3938,7 @@
         </w:tc>
         <w:tc>
           <w:tcPr>
-            <w:tcW w:w="2549" w:type="dxa"/>
+            <w:tcW w:w="4111" w:type="dxa"/>
             <w:vAlign w:val="center"/>
           </w:tcPr>
           <w:p>
@@ -3964,7 +3962,7 @@
         </w:tc>
         <w:tc>
           <w:tcPr>
-            <w:tcW w:w="3267" w:type="dxa"/>
+            <w:tcW w:w="2551" w:type="dxa"/>
             <w:vAlign w:val="center"/>
           </w:tcPr>
           <w:p>
@@ -4018,79 +4016,49 @@
         </w:tc>
         <w:tc>
           <w:tcPr>
-            <w:tcW w:w="3397" w:type="dxa"/>
-          </w:tcPr>
-          <w:p>
-            <w:pPr>
-              <w:tabs>
-                <w:tab w:val="left" w:pos="426"/>
-              </w:tabs>
-              <w:rPr>
-                <w:rFonts w:ascii="Arial" w:hAnsi="Arial" w:cs="Arial"/>
-              </w:rPr>
-            </w:pPr>
-            <w:r>
-              <w:rPr>
-                <w:rFonts w:ascii="Arial" w:hAnsi="Arial" w:cs="Arial"/>
-              </w:rPr>
-              <w:t xml:space="preserve">Die </w:t>
-            </w:r>
-            <w:r>
-              <w:rPr>
-                <w:rFonts w:ascii="Arial" w:hAnsi="Arial" w:cs="Arial"/>
-              </w:rPr>
-              <w:t>Logo</w:t>
-            </w:r>
-            <w:r>
-              <w:rPr>
-                <w:rFonts w:ascii="Arial" w:hAnsi="Arial" w:cs="Arial"/>
-              </w:rPr>
-              <w:t>s Schwarz weiss und verschieden Auflösungen</w:t>
-            </w:r>
-          </w:p>
-        </w:tc>
-        <w:tc>
-          <w:tcPr>
-            <w:tcW w:w="2549" w:type="dxa"/>
-          </w:tcPr>
-          <w:p>
-            <w:pPr>
-              <w:tabs>
-                <w:tab w:val="left" w:pos="426"/>
-              </w:tabs>
-              <w:rPr>
-                <w:rFonts w:ascii="Arial" w:hAnsi="Arial" w:cs="Arial"/>
-              </w:rPr>
-            </w:pPr>
-            <w:r>
-              <w:rPr>
-                <w:rFonts w:ascii="Arial" w:hAnsi="Arial" w:cs="Arial"/>
-              </w:rPr>
-              <w:t>Die</w:t>
-            </w:r>
-            <w:r>
-              <w:rPr>
-                <w:rFonts w:ascii="Arial" w:hAnsi="Arial" w:cs="Arial"/>
-              </w:rPr>
-              <w:t xml:space="preserve"> Logo</w:t>
-            </w:r>
-            <w:r>
-              <w:rPr>
-                <w:rFonts w:ascii="Arial" w:hAnsi="Arial" w:cs="Arial"/>
-              </w:rPr>
-              <w:t>s</w:t>
-            </w:r>
-            <w:r>
-              <w:rPr>
-                <w:rFonts w:ascii="Arial" w:hAnsi="Arial" w:cs="Arial"/>
-              </w:rPr>
-              <w:t xml:space="preserve"> der Webseite</w:t>
-            </w:r>
-          </w:p>
-        </w:tc>
-        <w:tc>
-          <w:tcPr>
-            <w:tcW w:w="3267" w:type="dxa"/>
+            <w:tcW w:w="2835" w:type="dxa"/>
+          </w:tcPr>
+          <w:p>
+            <w:pPr>
+              <w:tabs>
+                <w:tab w:val="left" w:pos="426"/>
+              </w:tabs>
+              <w:rPr>
+                <w:rFonts w:ascii="Arial" w:hAnsi="Arial" w:cs="Arial"/>
+              </w:rPr>
+            </w:pPr>
+            <w:r>
+              <w:rPr>
+                <w:rFonts w:ascii="Arial" w:hAnsi="Arial" w:cs="Arial"/>
+              </w:rPr>
+              <w:t>klein\berglogoschwarz.png</w:t>
+            </w:r>
+          </w:p>
+        </w:tc>
+        <w:tc>
+          <w:tcPr>
+            <w:tcW w:w="4111" w:type="dxa"/>
+          </w:tcPr>
+          <w:p>
+            <w:pPr>
+              <w:tabs>
+                <w:tab w:val="left" w:pos="426"/>
+              </w:tabs>
+              <w:rPr>
+                <w:rFonts w:ascii="Arial" w:hAnsi="Arial" w:cs="Arial"/>
+              </w:rPr>
+            </w:pPr>
+            <w:r>
+              <w:rPr>
+                <w:rFonts w:ascii="Arial" w:hAnsi="Arial" w:cs="Arial"/>
+              </w:rPr>
+              <w:t>Das Logo mit weissem Hintergrund</w:t>
+            </w:r>
+          </w:p>
+        </w:tc>
+        <w:tc>
+          <w:tcPr>
+            <w:tcW w:w="2551" w:type="dxa"/>
           </w:tcPr>
           <w:p>
             <w:pPr>
@@ -4141,55 +4109,65 @@
         </w:tc>
         <w:tc>
           <w:tcPr>
-            <w:tcW w:w="3397" w:type="dxa"/>
-          </w:tcPr>
-          <w:p>
-            <w:pPr>
-              <w:tabs>
-                <w:tab w:val="left" w:pos="426"/>
-              </w:tabs>
-              <w:rPr>
-                <w:rFonts w:ascii="Arial" w:hAnsi="Arial" w:cs="Arial"/>
-              </w:rPr>
-            </w:pPr>
-            <w:proofErr w:type="spellStart"/>
-            <w:r>
-              <w:rPr>
-                <w:rFonts w:ascii="Arial" w:hAnsi="Arial" w:cs="Arial"/>
-              </w:rPr>
-              <w:t>Brisi</w:t>
-            </w:r>
-            <w:proofErr w:type="spellEnd"/>
-          </w:p>
-        </w:tc>
-        <w:tc>
-          <w:tcPr>
-            <w:tcW w:w="2549" w:type="dxa"/>
-          </w:tcPr>
-          <w:p>
-            <w:pPr>
-              <w:tabs>
-                <w:tab w:val="left" w:pos="426"/>
-              </w:tabs>
-              <w:rPr>
-                <w:rFonts w:ascii="Arial" w:hAnsi="Arial" w:cs="Arial"/>
-              </w:rPr>
-            </w:pPr>
-          </w:p>
-        </w:tc>
-        <w:tc>
-          <w:tcPr>
-            <w:tcW w:w="3267" w:type="dxa"/>
-          </w:tcPr>
-          <w:p>
-            <w:pPr>
-              <w:tabs>
-                <w:tab w:val="left" w:pos="426"/>
-              </w:tabs>
-              <w:rPr>
-                <w:rFonts w:ascii="Arial" w:hAnsi="Arial" w:cs="Arial"/>
-              </w:rPr>
-            </w:pPr>
+            <w:tcW w:w="2835" w:type="dxa"/>
+          </w:tcPr>
+          <w:p>
+            <w:pPr>
+              <w:tabs>
+                <w:tab w:val="left" w:pos="426"/>
+              </w:tabs>
+              <w:rPr>
+                <w:rFonts w:ascii="Arial" w:hAnsi="Arial" w:cs="Arial"/>
+              </w:rPr>
+            </w:pPr>
+            <w:r>
+              <w:rPr>
+                <w:rFonts w:ascii="Arial" w:hAnsi="Arial" w:cs="Arial"/>
+              </w:rPr>
+              <w:t>klein\berglogoweiss.png</w:t>
+            </w:r>
+          </w:p>
+        </w:tc>
+        <w:tc>
+          <w:tcPr>
+            <w:tcW w:w="4111" w:type="dxa"/>
+          </w:tcPr>
+          <w:p>
+            <w:pPr>
+              <w:tabs>
+                <w:tab w:val="left" w:pos="426"/>
+              </w:tabs>
+              <w:rPr>
+                <w:rFonts w:ascii="Arial" w:hAnsi="Arial" w:cs="Arial"/>
+              </w:rPr>
+            </w:pPr>
+            <w:r>
+              <w:rPr>
+                <w:rFonts w:ascii="Arial" w:hAnsi="Arial" w:cs="Arial"/>
+              </w:rPr>
+              <w:t>Das Logo mit schwarzem Hintergrund</w:t>
+            </w:r>
+          </w:p>
+        </w:tc>
+        <w:tc>
+          <w:tcPr>
+            <w:tcW w:w="2551" w:type="dxa"/>
+          </w:tcPr>
+          <w:p>
+            <w:pPr>
+              <w:tabs>
+                <w:tab w:val="left" w:pos="426"/>
+              </w:tabs>
+              <w:rPr>
+                <w:rFonts w:ascii="Arial" w:hAnsi="Arial" w:cs="Arial"/>
+              </w:rPr>
+            </w:pPr>
+            <w:r>
+              <w:rPr>
+                <w:rFonts w:ascii="Arial" w:hAnsi="Arial" w:cs="Arial"/>
+              </w:rPr>
+              <w:t>Nicola Bühler</w:t>
+            </w:r>
           </w:p>
         </w:tc>
       </w:tr>
@@ -4224,55 +4202,89 @@
         </w:tc>
         <w:tc>
           <w:tcPr>
-            <w:tcW w:w="3397" w:type="dxa"/>
-          </w:tcPr>
-          <w:p>
-            <w:pPr>
-              <w:tabs>
-                <w:tab w:val="left" w:pos="426"/>
-              </w:tabs>
-              <w:rPr>
-                <w:rFonts w:ascii="Arial" w:hAnsi="Arial" w:cs="Arial"/>
-              </w:rPr>
-            </w:pPr>
-            <w:proofErr w:type="spellStart"/>
-            <w:r>
-              <w:rPr>
-                <w:rFonts w:ascii="Arial" w:hAnsi="Arial" w:cs="Arial"/>
-              </w:rPr>
-              <w:t>Gonzen</w:t>
-            </w:r>
-            <w:proofErr w:type="spellEnd"/>
-          </w:p>
-        </w:tc>
-        <w:tc>
-          <w:tcPr>
-            <w:tcW w:w="2549" w:type="dxa"/>
-          </w:tcPr>
-          <w:p>
-            <w:pPr>
-              <w:tabs>
-                <w:tab w:val="left" w:pos="426"/>
-              </w:tabs>
-              <w:rPr>
-                <w:rFonts w:ascii="Arial" w:hAnsi="Arial" w:cs="Arial"/>
-              </w:rPr>
-            </w:pPr>
-          </w:p>
-        </w:tc>
-        <w:tc>
-          <w:tcPr>
-            <w:tcW w:w="3267" w:type="dxa"/>
-          </w:tcPr>
-          <w:p>
-            <w:pPr>
-              <w:tabs>
-                <w:tab w:val="left" w:pos="426"/>
-              </w:tabs>
-              <w:rPr>
-                <w:rFonts w:ascii="Arial" w:hAnsi="Arial" w:cs="Arial"/>
-              </w:rPr>
-            </w:pPr>
+            <w:tcW w:w="2835" w:type="dxa"/>
+          </w:tcPr>
+          <w:p>
+            <w:pPr>
+              <w:tabs>
+                <w:tab w:val="left" w:pos="426"/>
+              </w:tabs>
+              <w:rPr>
+                <w:rFonts w:ascii="Arial" w:hAnsi="Arial" w:cs="Arial"/>
+              </w:rPr>
+            </w:pPr>
+            <w:r>
+              <w:rPr>
+                <w:rFonts w:ascii="Arial" w:hAnsi="Arial" w:cs="Arial"/>
+              </w:rPr>
+              <w:t>gross\</w:t>
+            </w:r>
+            <w:r>
+              <w:rPr>
+                <w:rFonts w:ascii="Arial" w:hAnsi="Arial" w:cs="Arial"/>
+              </w:rPr>
+              <w:t>b</w:t>
+            </w:r>
+            <w:r>
+              <w:rPr>
+                <w:rFonts w:ascii="Arial" w:hAnsi="Arial" w:cs="Arial"/>
+              </w:rPr>
+              <w:t>risi</w:t>
+            </w:r>
+            <w:r>
+              <w:rPr>
+                <w:rFonts w:ascii="Arial" w:hAnsi="Arial" w:cs="Arial"/>
+              </w:rPr>
+              <w:t>.jpg</w:t>
+            </w:r>
+          </w:p>
+        </w:tc>
+        <w:tc>
+          <w:tcPr>
+            <w:tcW w:w="4111" w:type="dxa"/>
+          </w:tcPr>
+          <w:p>
+            <w:pPr>
+              <w:tabs>
+                <w:tab w:val="left" w:pos="426"/>
+              </w:tabs>
+              <w:rPr>
+                <w:rFonts w:ascii="Arial" w:hAnsi="Arial" w:cs="Arial"/>
+              </w:rPr>
+            </w:pPr>
+            <w:r>
+              <w:rPr>
+                <w:rFonts w:ascii="Arial" w:hAnsi="Arial" w:cs="Arial"/>
+              </w:rPr>
+              <w:t>Einer der Berge</w:t>
+            </w:r>
+            <w:r>
+              <w:rPr>
+                <w:rFonts w:ascii="Arial" w:hAnsi="Arial" w:cs="Arial"/>
+              </w:rPr>
+              <w:t xml:space="preserve"> für die Galerie</w:t>
+            </w:r>
+          </w:p>
+        </w:tc>
+        <w:tc>
+          <w:tcPr>
+            <w:tcW w:w="2551" w:type="dxa"/>
+          </w:tcPr>
+          <w:p>
+            <w:pPr>
+              <w:tabs>
+                <w:tab w:val="left" w:pos="426"/>
+              </w:tabs>
+              <w:rPr>
+                <w:rFonts w:ascii="Arial" w:hAnsi="Arial" w:cs="Arial"/>
+              </w:rPr>
+            </w:pPr>
+            <w:r>
+              <w:rPr>
+                <w:rFonts w:ascii="Arial" w:hAnsi="Arial" w:cs="Arial"/>
+              </w:rPr>
+              <w:t>Nicola Bühler</w:t>
+            </w:r>
           </w:p>
         </w:tc>
       </w:tr>
@@ -4307,55 +4319,85 @@
         </w:tc>
         <w:tc>
           <w:tcPr>
-            <w:tcW w:w="3397" w:type="dxa"/>
-          </w:tcPr>
-          <w:p>
-            <w:pPr>
-              <w:tabs>
-                <w:tab w:val="left" w:pos="426"/>
-              </w:tabs>
-              <w:rPr>
-                <w:rFonts w:ascii="Arial" w:hAnsi="Arial" w:cs="Arial"/>
-              </w:rPr>
-            </w:pPr>
-            <w:proofErr w:type="spellStart"/>
-            <w:r>
-              <w:rPr>
-                <w:rFonts w:ascii="Arial" w:hAnsi="Arial" w:cs="Arial"/>
-              </w:rPr>
-              <w:t>Hinterrugg</w:t>
-            </w:r>
-            <w:proofErr w:type="spellEnd"/>
-          </w:p>
-        </w:tc>
-        <w:tc>
-          <w:tcPr>
-            <w:tcW w:w="2549" w:type="dxa"/>
-          </w:tcPr>
-          <w:p>
-            <w:pPr>
-              <w:tabs>
-                <w:tab w:val="left" w:pos="426"/>
-              </w:tabs>
-              <w:rPr>
-                <w:rFonts w:ascii="Arial" w:hAnsi="Arial" w:cs="Arial"/>
-              </w:rPr>
-            </w:pPr>
-          </w:p>
-        </w:tc>
-        <w:tc>
-          <w:tcPr>
-            <w:tcW w:w="3267" w:type="dxa"/>
-          </w:tcPr>
-          <w:p>
-            <w:pPr>
-              <w:tabs>
-                <w:tab w:val="left" w:pos="426"/>
-              </w:tabs>
-              <w:rPr>
-                <w:rFonts w:ascii="Arial" w:hAnsi="Arial" w:cs="Arial"/>
-              </w:rPr>
-            </w:pPr>
+            <w:tcW w:w="2835" w:type="dxa"/>
+          </w:tcPr>
+          <w:p>
+            <w:pPr>
+              <w:tabs>
+                <w:tab w:val="left" w:pos="426"/>
+              </w:tabs>
+              <w:rPr>
+                <w:rFonts w:ascii="Arial" w:hAnsi="Arial" w:cs="Arial"/>
+              </w:rPr>
+            </w:pPr>
+            <w:r>
+              <w:rPr>
+                <w:rFonts w:ascii="Arial" w:hAnsi="Arial" w:cs="Arial"/>
+              </w:rPr>
+              <w:t>gross\</w:t>
+            </w:r>
+            <w:r>
+              <w:rPr>
+                <w:rFonts w:ascii="Arial" w:hAnsi="Arial" w:cs="Arial"/>
+              </w:rPr>
+              <w:t>gon</w:t>
+            </w:r>
+            <w:bookmarkStart w:id="0" w:name="_GoBack"/>
+            <w:bookmarkEnd w:id="0"/>
+            <w:r>
+              <w:rPr>
+                <w:rFonts w:ascii="Arial" w:hAnsi="Arial" w:cs="Arial"/>
+              </w:rPr>
+              <w:t>zen</w:t>
+            </w:r>
+            <w:r>
+              <w:rPr>
+                <w:rFonts w:ascii="Arial" w:hAnsi="Arial" w:cs="Arial"/>
+              </w:rPr>
+              <w:t>.jpg</w:t>
+            </w:r>
+          </w:p>
+        </w:tc>
+        <w:tc>
+          <w:tcPr>
+            <w:tcW w:w="4111" w:type="dxa"/>
+          </w:tcPr>
+          <w:p>
+            <w:pPr>
+              <w:tabs>
+                <w:tab w:val="left" w:pos="426"/>
+              </w:tabs>
+              <w:rPr>
+                <w:rFonts w:ascii="Arial" w:hAnsi="Arial" w:cs="Arial"/>
+              </w:rPr>
+            </w:pPr>
+            <w:r>
+              <w:rPr>
+                <w:rFonts w:ascii="Arial" w:hAnsi="Arial" w:cs="Arial"/>
+              </w:rPr>
+              <w:t>Einer der Berge für die Galerie</w:t>
+            </w:r>
+          </w:p>
+        </w:tc>
+        <w:tc>
+          <w:tcPr>
+            <w:tcW w:w="2551" w:type="dxa"/>
+          </w:tcPr>
+          <w:p>
+            <w:pPr>
+              <w:tabs>
+                <w:tab w:val="left" w:pos="426"/>
+              </w:tabs>
+              <w:rPr>
+                <w:rFonts w:ascii="Arial" w:hAnsi="Arial" w:cs="Arial"/>
+              </w:rPr>
+            </w:pPr>
+            <w:r>
+              <w:rPr>
+                <w:rFonts w:ascii="Arial" w:hAnsi="Arial" w:cs="Arial"/>
+              </w:rPr>
+              <w:t>Nicola Bühler</w:t>
+            </w:r>
           </w:p>
         </w:tc>
       </w:tr>
@@ -4390,55 +4432,77 @@
         </w:tc>
         <w:tc>
           <w:tcPr>
-            <w:tcW w:w="3397" w:type="dxa"/>
-          </w:tcPr>
-          <w:p>
-            <w:pPr>
-              <w:tabs>
-                <w:tab w:val="left" w:pos="426"/>
-              </w:tabs>
-              <w:rPr>
-                <w:rFonts w:ascii="Arial" w:hAnsi="Arial" w:cs="Arial"/>
-              </w:rPr>
-            </w:pPr>
-            <w:proofErr w:type="spellStart"/>
-            <w:r>
-              <w:rPr>
-                <w:rFonts w:ascii="Arial" w:hAnsi="Arial" w:cs="Arial"/>
-              </w:rPr>
-              <w:t>Scheibenstoll</w:t>
-            </w:r>
-            <w:proofErr w:type="spellEnd"/>
-          </w:p>
-        </w:tc>
-        <w:tc>
-          <w:tcPr>
-            <w:tcW w:w="2549" w:type="dxa"/>
-          </w:tcPr>
-          <w:p>
-            <w:pPr>
-              <w:tabs>
-                <w:tab w:val="left" w:pos="426"/>
-              </w:tabs>
-              <w:rPr>
-                <w:rFonts w:ascii="Arial" w:hAnsi="Arial" w:cs="Arial"/>
-              </w:rPr>
-            </w:pPr>
-          </w:p>
-        </w:tc>
-        <w:tc>
-          <w:tcPr>
-            <w:tcW w:w="3267" w:type="dxa"/>
-          </w:tcPr>
-          <w:p>
-            <w:pPr>
-              <w:tabs>
-                <w:tab w:val="left" w:pos="426"/>
-              </w:tabs>
-              <w:rPr>
-                <w:rFonts w:ascii="Arial" w:hAnsi="Arial" w:cs="Arial"/>
-              </w:rPr>
-            </w:pPr>
+            <w:tcW w:w="2835" w:type="dxa"/>
+          </w:tcPr>
+          <w:p>
+            <w:pPr>
+              <w:tabs>
+                <w:tab w:val="left" w:pos="426"/>
+              </w:tabs>
+              <w:rPr>
+                <w:rFonts w:ascii="Arial" w:hAnsi="Arial" w:cs="Arial"/>
+              </w:rPr>
+            </w:pPr>
+            <w:r>
+              <w:rPr>
+                <w:rFonts w:ascii="Arial" w:hAnsi="Arial" w:cs="Arial"/>
+              </w:rPr>
+              <w:t>gross\</w:t>
+            </w:r>
+            <w:r>
+              <w:rPr>
+                <w:rFonts w:ascii="Arial" w:hAnsi="Arial" w:cs="Arial"/>
+              </w:rPr>
+              <w:t>hinterrugg</w:t>
+            </w:r>
+            <w:r>
+              <w:rPr>
+                <w:rFonts w:ascii="Arial" w:hAnsi="Arial" w:cs="Arial"/>
+              </w:rPr>
+              <w:t>.jpg</w:t>
+            </w:r>
+          </w:p>
+        </w:tc>
+        <w:tc>
+          <w:tcPr>
+            <w:tcW w:w="4111" w:type="dxa"/>
+          </w:tcPr>
+          <w:p>
+            <w:pPr>
+              <w:tabs>
+                <w:tab w:val="left" w:pos="426"/>
+              </w:tabs>
+              <w:rPr>
+                <w:rFonts w:ascii="Arial" w:hAnsi="Arial" w:cs="Arial"/>
+              </w:rPr>
+            </w:pPr>
+            <w:r>
+              <w:rPr>
+                <w:rFonts w:ascii="Arial" w:hAnsi="Arial" w:cs="Arial"/>
+              </w:rPr>
+              <w:t>Einer der Berge für die Galerie</w:t>
+            </w:r>
+          </w:p>
+        </w:tc>
+        <w:tc>
+          <w:tcPr>
+            <w:tcW w:w="2551" w:type="dxa"/>
+          </w:tcPr>
+          <w:p>
+            <w:pPr>
+              <w:tabs>
+                <w:tab w:val="left" w:pos="426"/>
+              </w:tabs>
+              <w:rPr>
+                <w:rFonts w:ascii="Arial" w:hAnsi="Arial" w:cs="Arial"/>
+              </w:rPr>
+            </w:pPr>
+            <w:r>
+              <w:rPr>
+                <w:rFonts w:ascii="Arial" w:hAnsi="Arial" w:cs="Arial"/>
+              </w:rPr>
+              <w:t>Nicola Bühler</w:t>
+            </w:r>
           </w:p>
         </w:tc>
       </w:tr>
@@ -4473,55 +4537,77 @@
         </w:tc>
         <w:tc>
           <w:tcPr>
-            <w:tcW w:w="3397" w:type="dxa"/>
-          </w:tcPr>
-          <w:p>
-            <w:pPr>
-              <w:tabs>
-                <w:tab w:val="left" w:pos="426"/>
-              </w:tabs>
-              <w:rPr>
-                <w:rFonts w:ascii="Arial" w:hAnsi="Arial" w:cs="Arial"/>
-              </w:rPr>
-            </w:pPr>
-            <w:proofErr w:type="spellStart"/>
-            <w:r>
-              <w:rPr>
-                <w:rFonts w:ascii="Arial" w:hAnsi="Arial" w:cs="Arial"/>
-              </w:rPr>
-              <w:t>Selun</w:t>
-            </w:r>
-            <w:proofErr w:type="spellEnd"/>
-          </w:p>
-        </w:tc>
-        <w:tc>
-          <w:tcPr>
-            <w:tcW w:w="2549" w:type="dxa"/>
-          </w:tcPr>
-          <w:p>
-            <w:pPr>
-              <w:tabs>
-                <w:tab w:val="left" w:pos="426"/>
-              </w:tabs>
-              <w:rPr>
-                <w:rFonts w:ascii="Arial" w:hAnsi="Arial" w:cs="Arial"/>
-              </w:rPr>
-            </w:pPr>
-          </w:p>
-        </w:tc>
-        <w:tc>
-          <w:tcPr>
-            <w:tcW w:w="3267" w:type="dxa"/>
-          </w:tcPr>
-          <w:p>
-            <w:pPr>
-              <w:tabs>
-                <w:tab w:val="left" w:pos="426"/>
-              </w:tabs>
-              <w:rPr>
-                <w:rFonts w:ascii="Arial" w:hAnsi="Arial" w:cs="Arial"/>
-              </w:rPr>
-            </w:pPr>
+            <w:tcW w:w="2835" w:type="dxa"/>
+          </w:tcPr>
+          <w:p>
+            <w:pPr>
+              <w:tabs>
+                <w:tab w:val="left" w:pos="426"/>
+              </w:tabs>
+              <w:rPr>
+                <w:rFonts w:ascii="Arial" w:hAnsi="Arial" w:cs="Arial"/>
+              </w:rPr>
+            </w:pPr>
+            <w:r>
+              <w:rPr>
+                <w:rFonts w:ascii="Arial" w:hAnsi="Arial" w:cs="Arial"/>
+              </w:rPr>
+              <w:t>gross\</w:t>
+            </w:r>
+            <w:r>
+              <w:rPr>
+                <w:rFonts w:ascii="Arial" w:hAnsi="Arial" w:cs="Arial"/>
+              </w:rPr>
+              <w:t>scheibenstoll</w:t>
+            </w:r>
+            <w:r>
+              <w:rPr>
+                <w:rFonts w:ascii="Arial" w:hAnsi="Arial" w:cs="Arial"/>
+              </w:rPr>
+              <w:t>.jpg</w:t>
+            </w:r>
+          </w:p>
+        </w:tc>
+        <w:tc>
+          <w:tcPr>
+            <w:tcW w:w="4111" w:type="dxa"/>
+          </w:tcPr>
+          <w:p>
+            <w:pPr>
+              <w:tabs>
+                <w:tab w:val="left" w:pos="426"/>
+              </w:tabs>
+              <w:rPr>
+                <w:rFonts w:ascii="Arial" w:hAnsi="Arial" w:cs="Arial"/>
+              </w:rPr>
+            </w:pPr>
+            <w:r>
+              <w:rPr>
+                <w:rFonts w:ascii="Arial" w:hAnsi="Arial" w:cs="Arial"/>
+              </w:rPr>
+              <w:t>Einer der Berge für die Galerie</w:t>
+            </w:r>
+          </w:p>
+        </w:tc>
+        <w:tc>
+          <w:tcPr>
+            <w:tcW w:w="2551" w:type="dxa"/>
+          </w:tcPr>
+          <w:p>
+            <w:pPr>
+              <w:tabs>
+                <w:tab w:val="left" w:pos="426"/>
+              </w:tabs>
+              <w:rPr>
+                <w:rFonts w:ascii="Arial" w:hAnsi="Arial" w:cs="Arial"/>
+              </w:rPr>
+            </w:pPr>
+            <w:r>
+              <w:rPr>
+                <w:rFonts w:ascii="Arial" w:hAnsi="Arial" w:cs="Arial"/>
+              </w:rPr>
+              <w:t>Nicola Bühler</w:t>
+            </w:r>
           </w:p>
         </w:tc>
       </w:tr>
@@ -4556,55 +4642,77 @@
         </w:tc>
         <w:tc>
           <w:tcPr>
-            <w:tcW w:w="3397" w:type="dxa"/>
-          </w:tcPr>
-          <w:p>
-            <w:pPr>
-              <w:tabs>
-                <w:tab w:val="left" w:pos="426"/>
-              </w:tabs>
-              <w:rPr>
-                <w:rFonts w:ascii="Arial" w:hAnsi="Arial" w:cs="Arial"/>
-              </w:rPr>
-            </w:pPr>
-            <w:proofErr w:type="spellStart"/>
-            <w:r>
-              <w:rPr>
-                <w:rFonts w:ascii="Arial" w:hAnsi="Arial" w:cs="Arial"/>
-              </w:rPr>
-              <w:t>Zustoll</w:t>
-            </w:r>
-            <w:proofErr w:type="spellEnd"/>
-          </w:p>
-        </w:tc>
-        <w:tc>
-          <w:tcPr>
-            <w:tcW w:w="2549" w:type="dxa"/>
-          </w:tcPr>
-          <w:p>
-            <w:pPr>
-              <w:tabs>
-                <w:tab w:val="left" w:pos="426"/>
-              </w:tabs>
-              <w:rPr>
-                <w:rFonts w:ascii="Arial" w:hAnsi="Arial" w:cs="Arial"/>
-              </w:rPr>
-            </w:pPr>
-          </w:p>
-        </w:tc>
-        <w:tc>
-          <w:tcPr>
-            <w:tcW w:w="3267" w:type="dxa"/>
-          </w:tcPr>
-          <w:p>
-            <w:pPr>
-              <w:tabs>
-                <w:tab w:val="left" w:pos="426"/>
-              </w:tabs>
-              <w:rPr>
-                <w:rFonts w:ascii="Arial" w:hAnsi="Arial" w:cs="Arial"/>
-              </w:rPr>
-            </w:pPr>
+            <w:tcW w:w="2835" w:type="dxa"/>
+          </w:tcPr>
+          <w:p>
+            <w:pPr>
+              <w:tabs>
+                <w:tab w:val="left" w:pos="426"/>
+              </w:tabs>
+              <w:rPr>
+                <w:rFonts w:ascii="Arial" w:hAnsi="Arial" w:cs="Arial"/>
+              </w:rPr>
+            </w:pPr>
+            <w:r>
+              <w:rPr>
+                <w:rFonts w:ascii="Arial" w:hAnsi="Arial" w:cs="Arial"/>
+              </w:rPr>
+              <w:t>gross\</w:t>
+            </w:r>
+            <w:r>
+              <w:rPr>
+                <w:rFonts w:ascii="Arial" w:hAnsi="Arial" w:cs="Arial"/>
+              </w:rPr>
+              <w:t>selun</w:t>
+            </w:r>
+            <w:r>
+              <w:rPr>
+                <w:rFonts w:ascii="Arial" w:hAnsi="Arial" w:cs="Arial"/>
+              </w:rPr>
+              <w:t>.jpg</w:t>
+            </w:r>
+          </w:p>
+        </w:tc>
+        <w:tc>
+          <w:tcPr>
+            <w:tcW w:w="4111" w:type="dxa"/>
+          </w:tcPr>
+          <w:p>
+            <w:pPr>
+              <w:tabs>
+                <w:tab w:val="left" w:pos="426"/>
+              </w:tabs>
+              <w:rPr>
+                <w:rFonts w:ascii="Arial" w:hAnsi="Arial" w:cs="Arial"/>
+              </w:rPr>
+            </w:pPr>
+            <w:r>
+              <w:rPr>
+                <w:rFonts w:ascii="Arial" w:hAnsi="Arial" w:cs="Arial"/>
+              </w:rPr>
+              <w:t>Einer der Berge für die Galerie</w:t>
+            </w:r>
+          </w:p>
+        </w:tc>
+        <w:tc>
+          <w:tcPr>
+            <w:tcW w:w="2551" w:type="dxa"/>
+          </w:tcPr>
+          <w:p>
+            <w:pPr>
+              <w:tabs>
+                <w:tab w:val="left" w:pos="426"/>
+              </w:tabs>
+              <w:rPr>
+                <w:rFonts w:ascii="Arial" w:hAnsi="Arial" w:cs="Arial"/>
+              </w:rPr>
+            </w:pPr>
+            <w:r>
+              <w:rPr>
+                <w:rFonts w:ascii="Arial" w:hAnsi="Arial" w:cs="Arial"/>
+              </w:rPr>
+              <w:t>Nicola Bühler</w:t>
+            </w:r>
           </w:p>
         </w:tc>
       </w:tr>
@@ -4639,53 +4747,77 @@
         </w:tc>
         <w:tc>
           <w:tcPr>
-            <w:tcW w:w="3397" w:type="dxa"/>
-          </w:tcPr>
-          <w:p>
-            <w:pPr>
-              <w:tabs>
-                <w:tab w:val="left" w:pos="426"/>
-              </w:tabs>
-              <w:rPr>
-                <w:rFonts w:ascii="Arial" w:hAnsi="Arial" w:cs="Arial"/>
-              </w:rPr>
-            </w:pPr>
-            <w:r>
-              <w:rPr>
-                <w:rFonts w:ascii="Arial" w:hAnsi="Arial" w:cs="Arial"/>
-              </w:rPr>
-              <w:t>Bild 8</w:t>
-            </w:r>
-          </w:p>
-        </w:tc>
-        <w:tc>
-          <w:tcPr>
-            <w:tcW w:w="2549" w:type="dxa"/>
-          </w:tcPr>
-          <w:p>
-            <w:pPr>
-              <w:tabs>
-                <w:tab w:val="left" w:pos="426"/>
-              </w:tabs>
-              <w:rPr>
-                <w:rFonts w:ascii="Arial" w:hAnsi="Arial" w:cs="Arial"/>
-              </w:rPr>
-            </w:pPr>
-          </w:p>
-        </w:tc>
-        <w:tc>
-          <w:tcPr>
-            <w:tcW w:w="3267" w:type="dxa"/>
-          </w:tcPr>
-          <w:p>
-            <w:pPr>
-              <w:tabs>
-                <w:tab w:val="left" w:pos="426"/>
-              </w:tabs>
-              <w:rPr>
-                <w:rFonts w:ascii="Arial" w:hAnsi="Arial" w:cs="Arial"/>
-              </w:rPr>
-            </w:pPr>
+            <w:tcW w:w="2835" w:type="dxa"/>
+          </w:tcPr>
+          <w:p>
+            <w:pPr>
+              <w:tabs>
+                <w:tab w:val="left" w:pos="426"/>
+              </w:tabs>
+              <w:rPr>
+                <w:rFonts w:ascii="Arial" w:hAnsi="Arial" w:cs="Arial"/>
+              </w:rPr>
+            </w:pPr>
+            <w:r>
+              <w:rPr>
+                <w:rFonts w:ascii="Arial" w:hAnsi="Arial" w:cs="Arial"/>
+              </w:rPr>
+              <w:t>gross\</w:t>
+            </w:r>
+            <w:r>
+              <w:rPr>
+                <w:rFonts w:ascii="Arial" w:hAnsi="Arial" w:cs="Arial"/>
+              </w:rPr>
+              <w:t>zustoll</w:t>
+            </w:r>
+            <w:r>
+              <w:rPr>
+                <w:rFonts w:ascii="Arial" w:hAnsi="Arial" w:cs="Arial"/>
+              </w:rPr>
+              <w:t>.jpg</w:t>
+            </w:r>
+          </w:p>
+        </w:tc>
+        <w:tc>
+          <w:tcPr>
+            <w:tcW w:w="4111" w:type="dxa"/>
+          </w:tcPr>
+          <w:p>
+            <w:pPr>
+              <w:tabs>
+                <w:tab w:val="left" w:pos="426"/>
+              </w:tabs>
+              <w:rPr>
+                <w:rFonts w:ascii="Arial" w:hAnsi="Arial" w:cs="Arial"/>
+              </w:rPr>
+            </w:pPr>
+            <w:r>
+              <w:rPr>
+                <w:rFonts w:ascii="Arial" w:hAnsi="Arial" w:cs="Arial"/>
+              </w:rPr>
+              <w:t>Einer der Berge für die Galerie</w:t>
+            </w:r>
+          </w:p>
+        </w:tc>
+        <w:tc>
+          <w:tcPr>
+            <w:tcW w:w="2551" w:type="dxa"/>
+          </w:tcPr>
+          <w:p>
+            <w:pPr>
+              <w:tabs>
+                <w:tab w:val="left" w:pos="426"/>
+              </w:tabs>
+              <w:rPr>
+                <w:rFonts w:ascii="Arial" w:hAnsi="Arial" w:cs="Arial"/>
+              </w:rPr>
+            </w:pPr>
+            <w:r>
+              <w:rPr>
+                <w:rFonts w:ascii="Arial" w:hAnsi="Arial" w:cs="Arial"/>
+              </w:rPr>
+              <w:t>Nicola Bühler</w:t>
+            </w:r>
           </w:p>
         </w:tc>
       </w:tr>
@@ -4720,53 +4852,79 @@
         </w:tc>
         <w:tc>
           <w:tcPr>
-            <w:tcW w:w="3397" w:type="dxa"/>
-          </w:tcPr>
-          <w:p>
-            <w:pPr>
-              <w:tabs>
-                <w:tab w:val="left" w:pos="426"/>
-              </w:tabs>
-              <w:rPr>
-                <w:rFonts w:ascii="Arial" w:hAnsi="Arial" w:cs="Arial"/>
-              </w:rPr>
-            </w:pPr>
-            <w:r>
-              <w:rPr>
-                <w:rFonts w:ascii="Arial" w:hAnsi="Arial" w:cs="Arial"/>
-              </w:rPr>
-              <w:t>Bild 9</w:t>
-            </w:r>
-          </w:p>
-        </w:tc>
-        <w:tc>
-          <w:tcPr>
-            <w:tcW w:w="2549" w:type="dxa"/>
-          </w:tcPr>
-          <w:p>
-            <w:pPr>
-              <w:tabs>
-                <w:tab w:val="left" w:pos="426"/>
-              </w:tabs>
-              <w:rPr>
-                <w:rFonts w:ascii="Arial" w:hAnsi="Arial" w:cs="Arial"/>
-              </w:rPr>
-            </w:pPr>
-          </w:p>
-        </w:tc>
-        <w:tc>
-          <w:tcPr>
-            <w:tcW w:w="3267" w:type="dxa"/>
-          </w:tcPr>
-          <w:p>
-            <w:pPr>
-              <w:tabs>
-                <w:tab w:val="left" w:pos="426"/>
-              </w:tabs>
-              <w:rPr>
-                <w:rFonts w:ascii="Arial" w:hAnsi="Arial" w:cs="Arial"/>
-              </w:rPr>
-            </w:pPr>
+            <w:tcW w:w="2835" w:type="dxa"/>
+          </w:tcPr>
+          <w:p>
+            <w:pPr>
+              <w:tabs>
+                <w:tab w:val="left" w:pos="426"/>
+              </w:tabs>
+              <w:rPr>
+                <w:rFonts w:ascii="Arial" w:hAnsi="Arial" w:cs="Arial"/>
+              </w:rPr>
+            </w:pPr>
+            <w:r>
+              <w:rPr>
+                <w:rFonts w:ascii="Arial" w:hAnsi="Arial" w:cs="Arial"/>
+              </w:rPr>
+              <w:t>gross\</w:t>
+            </w:r>
+            <w:r>
+              <w:rPr>
+                <w:rFonts w:ascii="Arial" w:hAnsi="Arial" w:cs="Arial"/>
+              </w:rPr>
+              <w:t>alpstein.jpg</w:t>
+            </w:r>
+          </w:p>
+        </w:tc>
+        <w:tc>
+          <w:tcPr>
+            <w:tcW w:w="4111" w:type="dxa"/>
+          </w:tcPr>
+          <w:p>
+            <w:pPr>
+              <w:tabs>
+                <w:tab w:val="left" w:pos="426"/>
+              </w:tabs>
+              <w:rPr>
+                <w:rFonts w:ascii="Arial" w:hAnsi="Arial" w:cs="Arial"/>
+              </w:rPr>
+            </w:pPr>
+            <w:r>
+              <w:rPr>
+                <w:rFonts w:ascii="Arial" w:hAnsi="Arial" w:cs="Arial"/>
+              </w:rPr>
+              <w:t>Einer der Berge für die Galerie</w:t>
+            </w:r>
+          </w:p>
+        </w:tc>
+        <w:tc>
+          <w:tcPr>
+            <w:tcW w:w="2551" w:type="dxa"/>
+          </w:tcPr>
+          <w:p>
+            <w:pPr>
+              <w:tabs>
+                <w:tab w:val="left" w:pos="426"/>
+              </w:tabs>
+              <w:rPr>
+                <w:rFonts w:ascii="Arial" w:hAnsi="Arial" w:cs="Arial"/>
+              </w:rPr>
+            </w:pPr>
+            <w:r>
+              <w:rPr>
+                <w:rFonts w:ascii="Arial" w:hAnsi="Arial" w:cs="Arial"/>
+              </w:rPr>
+              <w:t xml:space="preserve">Joel </w:t>
+            </w:r>
+            <w:proofErr w:type="spellStart"/>
+            <w:r>
+              <w:rPr>
+                <w:rFonts w:ascii="Arial" w:hAnsi="Arial" w:cs="Arial"/>
+              </w:rPr>
+              <w:t>Brendle</w:t>
+            </w:r>
+            <w:proofErr w:type="spellEnd"/>
           </w:p>
         </w:tc>
       </w:tr>
@@ -4801,53 +4959,79 @@
         </w:tc>
         <w:tc>
           <w:tcPr>
-            <w:tcW w:w="3397" w:type="dxa"/>
-          </w:tcPr>
-          <w:p>
-            <w:pPr>
-              <w:tabs>
-                <w:tab w:val="left" w:pos="426"/>
-              </w:tabs>
-              <w:rPr>
-                <w:rFonts w:ascii="Arial" w:hAnsi="Arial" w:cs="Arial"/>
-              </w:rPr>
-            </w:pPr>
-            <w:r>
-              <w:rPr>
-                <w:rFonts w:ascii="Arial" w:hAnsi="Arial" w:cs="Arial"/>
-              </w:rPr>
-              <w:t>Bild 10</w:t>
-            </w:r>
-          </w:p>
-        </w:tc>
-        <w:tc>
-          <w:tcPr>
-            <w:tcW w:w="2549" w:type="dxa"/>
-          </w:tcPr>
-          <w:p>
-            <w:pPr>
-              <w:tabs>
-                <w:tab w:val="left" w:pos="426"/>
-              </w:tabs>
-              <w:rPr>
-                <w:rFonts w:ascii="Arial" w:hAnsi="Arial" w:cs="Arial"/>
-              </w:rPr>
-            </w:pPr>
-          </w:p>
-        </w:tc>
-        <w:tc>
-          <w:tcPr>
-            <w:tcW w:w="3267" w:type="dxa"/>
-          </w:tcPr>
-          <w:p>
-            <w:pPr>
-              <w:tabs>
-                <w:tab w:val="left" w:pos="426"/>
-              </w:tabs>
-              <w:rPr>
-                <w:rFonts w:ascii="Arial" w:hAnsi="Arial" w:cs="Arial"/>
-              </w:rPr>
-            </w:pPr>
+            <w:tcW w:w="2835" w:type="dxa"/>
+          </w:tcPr>
+          <w:p>
+            <w:pPr>
+              <w:tabs>
+                <w:tab w:val="left" w:pos="426"/>
+              </w:tabs>
+              <w:rPr>
+                <w:rFonts w:ascii="Arial" w:hAnsi="Arial" w:cs="Arial"/>
+              </w:rPr>
+            </w:pPr>
+            <w:r>
+              <w:rPr>
+                <w:rFonts w:ascii="Arial" w:hAnsi="Arial" w:cs="Arial"/>
+              </w:rPr>
+              <w:t>gross\</w:t>
+            </w:r>
+            <w:r>
+              <w:rPr>
+                <w:rFonts w:ascii="Arial" w:hAnsi="Arial" w:cs="Arial"/>
+              </w:rPr>
+              <w:t>altmann.jpg</w:t>
+            </w:r>
+          </w:p>
+        </w:tc>
+        <w:tc>
+          <w:tcPr>
+            <w:tcW w:w="4111" w:type="dxa"/>
+          </w:tcPr>
+          <w:p>
+            <w:pPr>
+              <w:tabs>
+                <w:tab w:val="left" w:pos="426"/>
+              </w:tabs>
+              <w:rPr>
+                <w:rFonts w:ascii="Arial" w:hAnsi="Arial" w:cs="Arial"/>
+              </w:rPr>
+            </w:pPr>
+            <w:r>
+              <w:rPr>
+                <w:rFonts w:ascii="Arial" w:hAnsi="Arial" w:cs="Arial"/>
+              </w:rPr>
+              <w:t>Einer der Berge für die Galerie</w:t>
+            </w:r>
+          </w:p>
+        </w:tc>
+        <w:tc>
+          <w:tcPr>
+            <w:tcW w:w="2551" w:type="dxa"/>
+          </w:tcPr>
+          <w:p>
+            <w:pPr>
+              <w:tabs>
+                <w:tab w:val="left" w:pos="426"/>
+              </w:tabs>
+              <w:rPr>
+                <w:rFonts w:ascii="Arial" w:hAnsi="Arial" w:cs="Arial"/>
+              </w:rPr>
+            </w:pPr>
+            <w:r>
+              <w:rPr>
+                <w:rFonts w:ascii="Arial" w:hAnsi="Arial" w:cs="Arial"/>
+              </w:rPr>
+              <w:t xml:space="preserve">Joel </w:t>
+            </w:r>
+            <w:proofErr w:type="spellStart"/>
+            <w:r>
+              <w:rPr>
+                <w:rFonts w:ascii="Arial" w:hAnsi="Arial" w:cs="Arial"/>
+              </w:rPr>
+              <w:t>Brendle</w:t>
+            </w:r>
+            <w:proofErr w:type="spellEnd"/>
           </w:p>
         </w:tc>
       </w:tr>
@@ -4882,53 +5066,79 @@
         </w:tc>
         <w:tc>
           <w:tcPr>
-            <w:tcW w:w="3397" w:type="dxa"/>
-          </w:tcPr>
-          <w:p>
-            <w:pPr>
-              <w:tabs>
-                <w:tab w:val="left" w:pos="426"/>
-              </w:tabs>
-              <w:rPr>
-                <w:rFonts w:ascii="Arial" w:hAnsi="Arial" w:cs="Arial"/>
-              </w:rPr>
-            </w:pPr>
-            <w:r>
-              <w:rPr>
-                <w:rFonts w:ascii="Arial" w:hAnsi="Arial" w:cs="Arial"/>
-              </w:rPr>
-              <w:t>Bild 11</w:t>
-            </w:r>
-          </w:p>
-        </w:tc>
-        <w:tc>
-          <w:tcPr>
-            <w:tcW w:w="2549" w:type="dxa"/>
-          </w:tcPr>
-          <w:p>
-            <w:pPr>
-              <w:tabs>
-                <w:tab w:val="left" w:pos="426"/>
-              </w:tabs>
-              <w:rPr>
-                <w:rFonts w:ascii="Arial" w:hAnsi="Arial" w:cs="Arial"/>
-              </w:rPr>
-            </w:pPr>
-          </w:p>
-        </w:tc>
-        <w:tc>
-          <w:tcPr>
-            <w:tcW w:w="3267" w:type="dxa"/>
-          </w:tcPr>
-          <w:p>
-            <w:pPr>
-              <w:tabs>
-                <w:tab w:val="left" w:pos="426"/>
-              </w:tabs>
-              <w:rPr>
-                <w:rFonts w:ascii="Arial" w:hAnsi="Arial" w:cs="Arial"/>
-              </w:rPr>
-            </w:pPr>
+            <w:tcW w:w="2835" w:type="dxa"/>
+          </w:tcPr>
+          <w:p>
+            <w:pPr>
+              <w:tabs>
+                <w:tab w:val="left" w:pos="426"/>
+              </w:tabs>
+              <w:rPr>
+                <w:rFonts w:ascii="Arial" w:hAnsi="Arial" w:cs="Arial"/>
+              </w:rPr>
+            </w:pPr>
+            <w:r>
+              <w:rPr>
+                <w:rFonts w:ascii="Arial" w:hAnsi="Arial" w:cs="Arial"/>
+              </w:rPr>
+              <w:t>gross\</w:t>
+            </w:r>
+            <w:r>
+              <w:rPr>
+                <w:rFonts w:ascii="Arial" w:hAnsi="Arial" w:cs="Arial"/>
+              </w:rPr>
+              <w:t>ebenalp.jpg</w:t>
+            </w:r>
+          </w:p>
+        </w:tc>
+        <w:tc>
+          <w:tcPr>
+            <w:tcW w:w="4111" w:type="dxa"/>
+          </w:tcPr>
+          <w:p>
+            <w:pPr>
+              <w:tabs>
+                <w:tab w:val="left" w:pos="426"/>
+              </w:tabs>
+              <w:rPr>
+                <w:rFonts w:ascii="Arial" w:hAnsi="Arial" w:cs="Arial"/>
+              </w:rPr>
+            </w:pPr>
+            <w:r>
+              <w:rPr>
+                <w:rFonts w:ascii="Arial" w:hAnsi="Arial" w:cs="Arial"/>
+              </w:rPr>
+              <w:t>Einer der Berge für die Galerie</w:t>
+            </w:r>
+          </w:p>
+        </w:tc>
+        <w:tc>
+          <w:tcPr>
+            <w:tcW w:w="2551" w:type="dxa"/>
+          </w:tcPr>
+          <w:p>
+            <w:pPr>
+              <w:tabs>
+                <w:tab w:val="left" w:pos="426"/>
+              </w:tabs>
+              <w:rPr>
+                <w:rFonts w:ascii="Arial" w:hAnsi="Arial" w:cs="Arial"/>
+              </w:rPr>
+            </w:pPr>
+            <w:r>
+              <w:rPr>
+                <w:rFonts w:ascii="Arial" w:hAnsi="Arial" w:cs="Arial"/>
+              </w:rPr>
+              <w:t xml:space="preserve">Joel </w:t>
+            </w:r>
+            <w:proofErr w:type="spellStart"/>
+            <w:r>
+              <w:rPr>
+                <w:rFonts w:ascii="Arial" w:hAnsi="Arial" w:cs="Arial"/>
+              </w:rPr>
+              <w:t>Brendle</w:t>
+            </w:r>
+            <w:proofErr w:type="spellEnd"/>
           </w:p>
         </w:tc>
       </w:tr>
@@ -4963,53 +5173,79 @@
         </w:tc>
         <w:tc>
           <w:tcPr>
-            <w:tcW w:w="3397" w:type="dxa"/>
-          </w:tcPr>
-          <w:p>
-            <w:pPr>
-              <w:tabs>
-                <w:tab w:val="left" w:pos="426"/>
-              </w:tabs>
-              <w:rPr>
-                <w:rFonts w:ascii="Arial" w:hAnsi="Arial" w:cs="Arial"/>
-              </w:rPr>
-            </w:pPr>
-            <w:r>
-              <w:rPr>
-                <w:rFonts w:ascii="Arial" w:hAnsi="Arial" w:cs="Arial"/>
-              </w:rPr>
-              <w:t>Bild 12</w:t>
-            </w:r>
-          </w:p>
-        </w:tc>
-        <w:tc>
-          <w:tcPr>
-            <w:tcW w:w="2549" w:type="dxa"/>
-          </w:tcPr>
-          <w:p>
-            <w:pPr>
-              <w:tabs>
-                <w:tab w:val="left" w:pos="426"/>
-              </w:tabs>
-              <w:rPr>
-                <w:rFonts w:ascii="Arial" w:hAnsi="Arial" w:cs="Arial"/>
-              </w:rPr>
-            </w:pPr>
-          </w:p>
-        </w:tc>
-        <w:tc>
-          <w:tcPr>
-            <w:tcW w:w="3267" w:type="dxa"/>
-          </w:tcPr>
-          <w:p>
-            <w:pPr>
-              <w:tabs>
-                <w:tab w:val="left" w:pos="426"/>
-              </w:tabs>
-              <w:rPr>
-                <w:rFonts w:ascii="Arial" w:hAnsi="Arial" w:cs="Arial"/>
-              </w:rPr>
-            </w:pPr>
+            <w:tcW w:w="2835" w:type="dxa"/>
+          </w:tcPr>
+          <w:p>
+            <w:pPr>
+              <w:tabs>
+                <w:tab w:val="left" w:pos="426"/>
+              </w:tabs>
+              <w:rPr>
+                <w:rFonts w:ascii="Arial" w:hAnsi="Arial" w:cs="Arial"/>
+              </w:rPr>
+            </w:pPr>
+            <w:r>
+              <w:rPr>
+                <w:rFonts w:ascii="Arial" w:hAnsi="Arial" w:cs="Arial"/>
+              </w:rPr>
+              <w:t>gross\</w:t>
+            </w:r>
+            <w:r>
+              <w:rPr>
+                <w:rFonts w:ascii="Arial" w:hAnsi="Arial" w:cs="Arial"/>
+              </w:rPr>
+              <w:t>furgglenfirst.jpg</w:t>
+            </w:r>
+          </w:p>
+        </w:tc>
+        <w:tc>
+          <w:tcPr>
+            <w:tcW w:w="4111" w:type="dxa"/>
+          </w:tcPr>
+          <w:p>
+            <w:pPr>
+              <w:tabs>
+                <w:tab w:val="left" w:pos="426"/>
+              </w:tabs>
+              <w:rPr>
+                <w:rFonts w:ascii="Arial" w:hAnsi="Arial" w:cs="Arial"/>
+              </w:rPr>
+            </w:pPr>
+            <w:r>
+              <w:rPr>
+                <w:rFonts w:ascii="Arial" w:hAnsi="Arial" w:cs="Arial"/>
+              </w:rPr>
+              <w:t>Einer der Berge für die Galerie</w:t>
+            </w:r>
+          </w:p>
+        </w:tc>
+        <w:tc>
+          <w:tcPr>
+            <w:tcW w:w="2551" w:type="dxa"/>
+          </w:tcPr>
+          <w:p>
+            <w:pPr>
+              <w:tabs>
+                <w:tab w:val="left" w:pos="426"/>
+              </w:tabs>
+              <w:rPr>
+                <w:rFonts w:ascii="Arial" w:hAnsi="Arial" w:cs="Arial"/>
+              </w:rPr>
+            </w:pPr>
+            <w:r>
+              <w:rPr>
+                <w:rFonts w:ascii="Arial" w:hAnsi="Arial" w:cs="Arial"/>
+              </w:rPr>
+              <w:t xml:space="preserve">Joel </w:t>
+            </w:r>
+            <w:proofErr w:type="spellStart"/>
+            <w:r>
+              <w:rPr>
+                <w:rFonts w:ascii="Arial" w:hAnsi="Arial" w:cs="Arial"/>
+              </w:rPr>
+              <w:t>Brendle</w:t>
+            </w:r>
+            <w:proofErr w:type="spellEnd"/>
           </w:p>
         </w:tc>
       </w:tr>
@@ -5020,6 +5256,7 @@
         <w:tc>
           <w:tcPr>
             <w:tcW w:w="567" w:type="dxa"/>
+            <w:vAlign w:val="center"/>
           </w:tcPr>
           <w:p>
             <w:pPr>
@@ -5038,59 +5275,85 @@
                 <w:b/>
               </w:rPr>
               <w:lastRenderedPageBreak/>
-              <w:t>13</w:t>
-            </w:r>
-          </w:p>
-        </w:tc>
-        <w:tc>
-          <w:tcPr>
-            <w:tcW w:w="3397" w:type="dxa"/>
-          </w:tcPr>
-          <w:p>
-            <w:pPr>
-              <w:tabs>
-                <w:tab w:val="left" w:pos="426"/>
-              </w:tabs>
-              <w:rPr>
-                <w:rFonts w:ascii="Arial" w:hAnsi="Arial" w:cs="Arial"/>
-              </w:rPr>
-            </w:pPr>
-            <w:r>
-              <w:rPr>
-                <w:rFonts w:ascii="Arial" w:hAnsi="Arial" w:cs="Arial"/>
-              </w:rPr>
-              <w:t>Bild 13</w:t>
-            </w:r>
-          </w:p>
-        </w:tc>
-        <w:tc>
-          <w:tcPr>
-            <w:tcW w:w="2549" w:type="dxa"/>
-          </w:tcPr>
-          <w:p>
-            <w:pPr>
-              <w:tabs>
-                <w:tab w:val="left" w:pos="426"/>
-              </w:tabs>
-              <w:rPr>
-                <w:rFonts w:ascii="Arial" w:hAnsi="Arial" w:cs="Arial"/>
-              </w:rPr>
-            </w:pPr>
-          </w:p>
-        </w:tc>
-        <w:tc>
-          <w:tcPr>
-            <w:tcW w:w="3267" w:type="dxa"/>
-          </w:tcPr>
-          <w:p>
-            <w:pPr>
-              <w:tabs>
-                <w:tab w:val="left" w:pos="426"/>
-              </w:tabs>
-              <w:rPr>
-                <w:rFonts w:ascii="Arial" w:hAnsi="Arial" w:cs="Arial"/>
-              </w:rPr>
-            </w:pPr>
+              <w:t>12</w:t>
+            </w:r>
+          </w:p>
+        </w:tc>
+        <w:tc>
+          <w:tcPr>
+            <w:tcW w:w="2835" w:type="dxa"/>
+          </w:tcPr>
+          <w:p>
+            <w:pPr>
+              <w:tabs>
+                <w:tab w:val="left" w:pos="426"/>
+              </w:tabs>
+              <w:rPr>
+                <w:rFonts w:ascii="Arial" w:hAnsi="Arial" w:cs="Arial"/>
+              </w:rPr>
+            </w:pPr>
+            <w:r>
+              <w:rPr>
+                <w:rFonts w:ascii="Arial" w:hAnsi="Arial" w:cs="Arial"/>
+              </w:rPr>
+              <w:t>gross\</w:t>
+            </w:r>
+            <w:r>
+              <w:rPr>
+                <w:rFonts w:ascii="Arial" w:hAnsi="Arial" w:cs="Arial"/>
+              </w:rPr>
+              <w:t>hoherkasten.jpg</w:t>
+            </w:r>
+          </w:p>
+        </w:tc>
+        <w:tc>
+          <w:tcPr>
+            <w:tcW w:w="4111" w:type="dxa"/>
+          </w:tcPr>
+          <w:p>
+            <w:pPr>
+              <w:tabs>
+                <w:tab w:val="left" w:pos="426"/>
+              </w:tabs>
+              <w:rPr>
+                <w:rFonts w:ascii="Arial" w:hAnsi="Arial" w:cs="Arial"/>
+              </w:rPr>
+            </w:pPr>
+            <w:r>
+              <w:rPr>
+                <w:rFonts w:ascii="Arial" w:hAnsi="Arial" w:cs="Arial"/>
+              </w:rPr>
+              <w:t>Einer der Berge für die Galerie</w:t>
+            </w:r>
+          </w:p>
+        </w:tc>
+        <w:tc>
+          <w:tcPr>
+            <w:tcW w:w="2551" w:type="dxa"/>
+          </w:tcPr>
+          <w:p>
+            <w:pPr>
+              <w:tabs>
+                <w:tab w:val="left" w:pos="426"/>
+              </w:tabs>
+              <w:rPr>
+                <w:rFonts w:ascii="Arial" w:hAnsi="Arial" w:cs="Arial"/>
+              </w:rPr>
+            </w:pPr>
+            <w:r>
+              <w:rPr>
+                <w:rFonts w:ascii="Arial" w:hAnsi="Arial" w:cs="Arial"/>
+              </w:rPr>
+              <w:t xml:space="preserve">Joel </w:t>
+            </w:r>
+            <w:proofErr w:type="spellStart"/>
+            <w:r>
+              <w:rPr>
+                <w:rFonts w:ascii="Arial" w:hAnsi="Arial" w:cs="Arial"/>
+              </w:rPr>
+              <w:t>Brendle</w:t>
+            </w:r>
+            <w:proofErr w:type="spellEnd"/>
           </w:p>
         </w:tc>
       </w:tr>
@@ -5118,71 +5381,1302 @@
                 <w:rFonts w:ascii="Arial" w:hAnsi="Arial" w:cs="Arial"/>
                 <w:b/>
               </w:rPr>
+              <w:t>13</w:t>
+            </w:r>
+          </w:p>
+        </w:tc>
+        <w:tc>
+          <w:tcPr>
+            <w:tcW w:w="2835" w:type="dxa"/>
+          </w:tcPr>
+          <w:p>
+            <w:pPr>
+              <w:tabs>
+                <w:tab w:val="left" w:pos="426"/>
+              </w:tabs>
+              <w:rPr>
+                <w:rFonts w:ascii="Arial" w:hAnsi="Arial" w:cs="Arial"/>
+              </w:rPr>
+            </w:pPr>
+            <w:r>
+              <w:rPr>
+                <w:rFonts w:ascii="Arial" w:hAnsi="Arial" w:cs="Arial"/>
+              </w:rPr>
+              <w:t>gross\</w:t>
+            </w:r>
+            <w:r>
+              <w:rPr>
+                <w:rFonts w:ascii="Arial" w:hAnsi="Arial" w:cs="Arial"/>
+              </w:rPr>
+              <w:t>säntis.jpg</w:t>
+            </w:r>
+          </w:p>
+        </w:tc>
+        <w:tc>
+          <w:tcPr>
+            <w:tcW w:w="4111" w:type="dxa"/>
+          </w:tcPr>
+          <w:p>
+            <w:pPr>
+              <w:tabs>
+                <w:tab w:val="left" w:pos="426"/>
+              </w:tabs>
+              <w:rPr>
+                <w:rFonts w:ascii="Arial" w:hAnsi="Arial" w:cs="Arial"/>
+              </w:rPr>
+            </w:pPr>
+            <w:r>
+              <w:rPr>
+                <w:rFonts w:ascii="Arial" w:hAnsi="Arial" w:cs="Arial"/>
+              </w:rPr>
+              <w:t>Einer der Berge für die Galerie</w:t>
+            </w:r>
+          </w:p>
+        </w:tc>
+        <w:tc>
+          <w:tcPr>
+            <w:tcW w:w="2551" w:type="dxa"/>
+          </w:tcPr>
+          <w:p>
+            <w:pPr>
+              <w:tabs>
+                <w:tab w:val="left" w:pos="426"/>
+              </w:tabs>
+              <w:rPr>
+                <w:rFonts w:ascii="Arial" w:hAnsi="Arial" w:cs="Arial"/>
+              </w:rPr>
+            </w:pPr>
+            <w:r>
+              <w:rPr>
+                <w:rFonts w:ascii="Arial" w:hAnsi="Arial" w:cs="Arial"/>
+              </w:rPr>
+              <w:t xml:space="preserve">Joel </w:t>
+            </w:r>
+            <w:proofErr w:type="spellStart"/>
+            <w:r>
+              <w:rPr>
+                <w:rFonts w:ascii="Arial" w:hAnsi="Arial" w:cs="Arial"/>
+              </w:rPr>
+              <w:t>Brendle</w:t>
+            </w:r>
+            <w:proofErr w:type="spellEnd"/>
+          </w:p>
+        </w:tc>
+      </w:tr>
+      <w:tr>
+        <w:trPr>
+          <w:trHeight w:val="397"/>
+        </w:trPr>
+        <w:tc>
+          <w:tcPr>
+            <w:tcW w:w="567" w:type="dxa"/>
+            <w:vAlign w:val="center"/>
+          </w:tcPr>
+          <w:p>
+            <w:pPr>
+              <w:tabs>
+                <w:tab w:val="left" w:pos="426"/>
+              </w:tabs>
+              <w:jc w:val="center"/>
+              <w:rPr>
+                <w:rFonts w:ascii="Arial" w:hAnsi="Arial" w:cs="Arial"/>
+                <w:b/>
+              </w:rPr>
+            </w:pPr>
+            <w:r>
+              <w:rPr>
+                <w:rFonts w:ascii="Arial" w:hAnsi="Arial" w:cs="Arial"/>
+                <w:b/>
+              </w:rPr>
               <w:t>14</w:t>
             </w:r>
           </w:p>
         </w:tc>
         <w:tc>
           <w:tcPr>
-            <w:tcW w:w="3397" w:type="dxa"/>
-          </w:tcPr>
-          <w:p>
-            <w:pPr>
-              <w:tabs>
-                <w:tab w:val="left" w:pos="426"/>
-              </w:tabs>
-              <w:rPr>
-                <w:rFonts w:ascii="Arial" w:hAnsi="Arial" w:cs="Arial"/>
-              </w:rPr>
-            </w:pPr>
-            <w:r>
-              <w:rPr>
-                <w:rFonts w:ascii="Arial" w:hAnsi="Arial" w:cs="Arial"/>
-              </w:rPr>
-              <w:t>Eigenes Video</w:t>
-            </w:r>
-          </w:p>
-        </w:tc>
-        <w:tc>
-          <w:tcPr>
-            <w:tcW w:w="2549" w:type="dxa"/>
-          </w:tcPr>
-          <w:p>
-            <w:pPr>
-              <w:tabs>
-                <w:tab w:val="left" w:pos="426"/>
-              </w:tabs>
-              <w:rPr>
-                <w:rFonts w:ascii="Arial" w:hAnsi="Arial" w:cs="Arial"/>
-              </w:rPr>
-            </w:pPr>
-            <w:r>
-              <w:rPr>
-                <w:rFonts w:ascii="Arial" w:hAnsi="Arial" w:cs="Arial"/>
-              </w:rPr>
-              <w:t>Unser Video</w:t>
-            </w:r>
-          </w:p>
-        </w:tc>
-        <w:tc>
-          <w:tcPr>
-            <w:tcW w:w="3267" w:type="dxa"/>
-          </w:tcPr>
-          <w:p>
-            <w:pPr>
-              <w:tabs>
-                <w:tab w:val="left" w:pos="426"/>
-              </w:tabs>
-              <w:rPr>
-                <w:rFonts w:ascii="Arial" w:hAnsi="Arial" w:cs="Arial"/>
-              </w:rPr>
-            </w:pPr>
-            <w:r>
-              <w:rPr>
-                <w:rFonts w:ascii="Arial" w:hAnsi="Arial" w:cs="Arial"/>
-              </w:rPr>
-              <w:t>Von uns Erstellt</w:t>
-            </w:r>
+            <w:tcW w:w="2835" w:type="dxa"/>
+          </w:tcPr>
+          <w:p>
+            <w:pPr>
+              <w:tabs>
+                <w:tab w:val="left" w:pos="426"/>
+              </w:tabs>
+              <w:rPr>
+                <w:rFonts w:ascii="Arial" w:hAnsi="Arial" w:cs="Arial"/>
+              </w:rPr>
+            </w:pPr>
+            <w:r>
+              <w:rPr>
+                <w:rFonts w:ascii="Arial" w:hAnsi="Arial" w:cs="Arial"/>
+              </w:rPr>
+              <w:t>klein</w:t>
+            </w:r>
+            <w:r>
+              <w:rPr>
+                <w:rFonts w:ascii="Arial" w:hAnsi="Arial" w:cs="Arial"/>
+              </w:rPr>
+              <w:t>\brisi.jpg</w:t>
+            </w:r>
+          </w:p>
+        </w:tc>
+        <w:tc>
+          <w:tcPr>
+            <w:tcW w:w="4111" w:type="dxa"/>
+          </w:tcPr>
+          <w:p>
+            <w:pPr>
+              <w:tabs>
+                <w:tab w:val="left" w:pos="426"/>
+              </w:tabs>
+              <w:rPr>
+                <w:rFonts w:ascii="Arial" w:hAnsi="Arial" w:cs="Arial"/>
+              </w:rPr>
+            </w:pPr>
+            <w:r>
+              <w:rPr>
+                <w:rFonts w:ascii="Arial" w:hAnsi="Arial" w:cs="Arial"/>
+              </w:rPr>
+              <w:t xml:space="preserve">Eine </w:t>
+            </w:r>
+            <w:r>
+              <w:rPr>
+                <w:rFonts w:ascii="Arial" w:hAnsi="Arial" w:cs="Arial"/>
+              </w:rPr>
+              <w:t>Berg als Vorschau</w:t>
+            </w:r>
+          </w:p>
+        </w:tc>
+        <w:tc>
+          <w:tcPr>
+            <w:tcW w:w="2551" w:type="dxa"/>
+          </w:tcPr>
+          <w:p>
+            <w:pPr>
+              <w:tabs>
+                <w:tab w:val="left" w:pos="426"/>
+              </w:tabs>
+              <w:rPr>
+                <w:rFonts w:ascii="Arial" w:hAnsi="Arial" w:cs="Arial"/>
+              </w:rPr>
+            </w:pPr>
+            <w:r>
+              <w:rPr>
+                <w:rFonts w:ascii="Arial" w:hAnsi="Arial" w:cs="Arial"/>
+              </w:rPr>
+              <w:t>Nicola Bühler</w:t>
+            </w:r>
+          </w:p>
+        </w:tc>
+      </w:tr>
+      <w:tr>
+        <w:trPr>
+          <w:trHeight w:val="397"/>
+        </w:trPr>
+        <w:tc>
+          <w:tcPr>
+            <w:tcW w:w="567" w:type="dxa"/>
+            <w:vAlign w:val="center"/>
+          </w:tcPr>
+          <w:p>
+            <w:pPr>
+              <w:tabs>
+                <w:tab w:val="left" w:pos="426"/>
+              </w:tabs>
+              <w:jc w:val="center"/>
+              <w:rPr>
+                <w:rFonts w:ascii="Arial" w:hAnsi="Arial" w:cs="Arial"/>
+                <w:b/>
+              </w:rPr>
+            </w:pPr>
+            <w:r>
+              <w:rPr>
+                <w:rFonts w:ascii="Arial" w:hAnsi="Arial" w:cs="Arial"/>
+                <w:b/>
+              </w:rPr>
+              <w:t>15</w:t>
+            </w:r>
+          </w:p>
+        </w:tc>
+        <w:tc>
+          <w:tcPr>
+            <w:tcW w:w="2835" w:type="dxa"/>
+          </w:tcPr>
+          <w:p>
+            <w:pPr>
+              <w:tabs>
+                <w:tab w:val="left" w:pos="426"/>
+              </w:tabs>
+              <w:rPr>
+                <w:rFonts w:ascii="Arial" w:hAnsi="Arial" w:cs="Arial"/>
+              </w:rPr>
+            </w:pPr>
+            <w:r>
+              <w:rPr>
+                <w:rFonts w:ascii="Arial" w:hAnsi="Arial" w:cs="Arial"/>
+              </w:rPr>
+              <w:t>klein\gonzen.jpg</w:t>
+            </w:r>
+          </w:p>
+        </w:tc>
+        <w:tc>
+          <w:tcPr>
+            <w:tcW w:w="4111" w:type="dxa"/>
+          </w:tcPr>
+          <w:p>
+            <w:pPr>
+              <w:tabs>
+                <w:tab w:val="left" w:pos="426"/>
+              </w:tabs>
+              <w:rPr>
+                <w:rFonts w:ascii="Arial" w:hAnsi="Arial" w:cs="Arial"/>
+              </w:rPr>
+            </w:pPr>
+            <w:r>
+              <w:rPr>
+                <w:rFonts w:ascii="Arial" w:hAnsi="Arial" w:cs="Arial"/>
+              </w:rPr>
+              <w:t>Eine Berg als Vorschau</w:t>
+            </w:r>
+          </w:p>
+        </w:tc>
+        <w:tc>
+          <w:tcPr>
+            <w:tcW w:w="2551" w:type="dxa"/>
+          </w:tcPr>
+          <w:p>
+            <w:pPr>
+              <w:tabs>
+                <w:tab w:val="left" w:pos="426"/>
+              </w:tabs>
+              <w:rPr>
+                <w:rFonts w:ascii="Arial" w:hAnsi="Arial" w:cs="Arial"/>
+              </w:rPr>
+            </w:pPr>
+            <w:r>
+              <w:rPr>
+                <w:rFonts w:ascii="Arial" w:hAnsi="Arial" w:cs="Arial"/>
+              </w:rPr>
+              <w:t>Nicola Bühler</w:t>
+            </w:r>
+          </w:p>
+        </w:tc>
+      </w:tr>
+      <w:tr>
+        <w:trPr>
+          <w:trHeight w:val="397"/>
+        </w:trPr>
+        <w:tc>
+          <w:tcPr>
+            <w:tcW w:w="567" w:type="dxa"/>
+            <w:vAlign w:val="center"/>
+          </w:tcPr>
+          <w:p>
+            <w:pPr>
+              <w:tabs>
+                <w:tab w:val="left" w:pos="426"/>
+              </w:tabs>
+              <w:jc w:val="center"/>
+              <w:rPr>
+                <w:rFonts w:ascii="Arial" w:hAnsi="Arial" w:cs="Arial"/>
+                <w:b/>
+              </w:rPr>
+            </w:pPr>
+            <w:r>
+              <w:rPr>
+                <w:rFonts w:ascii="Arial" w:hAnsi="Arial" w:cs="Arial"/>
+                <w:b/>
+              </w:rPr>
+              <w:t>16</w:t>
+            </w:r>
+          </w:p>
+        </w:tc>
+        <w:tc>
+          <w:tcPr>
+            <w:tcW w:w="2835" w:type="dxa"/>
+          </w:tcPr>
+          <w:p>
+            <w:pPr>
+              <w:tabs>
+                <w:tab w:val="left" w:pos="426"/>
+              </w:tabs>
+              <w:rPr>
+                <w:rFonts w:ascii="Arial" w:hAnsi="Arial" w:cs="Arial"/>
+              </w:rPr>
+            </w:pPr>
+            <w:r>
+              <w:rPr>
+                <w:rFonts w:ascii="Arial" w:hAnsi="Arial" w:cs="Arial"/>
+              </w:rPr>
+              <w:t>klein\hinterrugg.jpg</w:t>
+            </w:r>
+          </w:p>
+        </w:tc>
+        <w:tc>
+          <w:tcPr>
+            <w:tcW w:w="4111" w:type="dxa"/>
+          </w:tcPr>
+          <w:p>
+            <w:pPr>
+              <w:tabs>
+                <w:tab w:val="left" w:pos="426"/>
+              </w:tabs>
+              <w:rPr>
+                <w:rFonts w:ascii="Arial" w:hAnsi="Arial" w:cs="Arial"/>
+              </w:rPr>
+            </w:pPr>
+            <w:r>
+              <w:rPr>
+                <w:rFonts w:ascii="Arial" w:hAnsi="Arial" w:cs="Arial"/>
+              </w:rPr>
+              <w:t>Eine Berg als Vorschau</w:t>
+            </w:r>
+          </w:p>
+        </w:tc>
+        <w:tc>
+          <w:tcPr>
+            <w:tcW w:w="2551" w:type="dxa"/>
+          </w:tcPr>
+          <w:p>
+            <w:pPr>
+              <w:tabs>
+                <w:tab w:val="left" w:pos="426"/>
+              </w:tabs>
+              <w:rPr>
+                <w:rFonts w:ascii="Arial" w:hAnsi="Arial" w:cs="Arial"/>
+              </w:rPr>
+            </w:pPr>
+            <w:r>
+              <w:rPr>
+                <w:rFonts w:ascii="Arial" w:hAnsi="Arial" w:cs="Arial"/>
+              </w:rPr>
+              <w:t>Nicola Bühler</w:t>
+            </w:r>
+          </w:p>
+        </w:tc>
+      </w:tr>
+      <w:tr>
+        <w:trPr>
+          <w:trHeight w:val="397"/>
+        </w:trPr>
+        <w:tc>
+          <w:tcPr>
+            <w:tcW w:w="567" w:type="dxa"/>
+            <w:vAlign w:val="center"/>
+          </w:tcPr>
+          <w:p>
+            <w:pPr>
+              <w:tabs>
+                <w:tab w:val="left" w:pos="426"/>
+              </w:tabs>
+              <w:jc w:val="center"/>
+              <w:rPr>
+                <w:rFonts w:ascii="Arial" w:hAnsi="Arial" w:cs="Arial"/>
+                <w:b/>
+              </w:rPr>
+            </w:pPr>
+            <w:r>
+              <w:rPr>
+                <w:rFonts w:ascii="Arial" w:hAnsi="Arial" w:cs="Arial"/>
+                <w:b/>
+              </w:rPr>
+              <w:t>17</w:t>
+            </w:r>
+          </w:p>
+        </w:tc>
+        <w:tc>
+          <w:tcPr>
+            <w:tcW w:w="2835" w:type="dxa"/>
+          </w:tcPr>
+          <w:p>
+            <w:pPr>
+              <w:tabs>
+                <w:tab w:val="left" w:pos="426"/>
+              </w:tabs>
+              <w:rPr>
+                <w:rFonts w:ascii="Arial" w:hAnsi="Arial" w:cs="Arial"/>
+              </w:rPr>
+            </w:pPr>
+            <w:r>
+              <w:rPr>
+                <w:rFonts w:ascii="Arial" w:hAnsi="Arial" w:cs="Arial"/>
+              </w:rPr>
+              <w:t>klein\scheibenstoll.jpg</w:t>
+            </w:r>
+          </w:p>
+        </w:tc>
+        <w:tc>
+          <w:tcPr>
+            <w:tcW w:w="4111" w:type="dxa"/>
+          </w:tcPr>
+          <w:p>
+            <w:pPr>
+              <w:tabs>
+                <w:tab w:val="left" w:pos="426"/>
+              </w:tabs>
+              <w:rPr>
+                <w:rFonts w:ascii="Arial" w:hAnsi="Arial" w:cs="Arial"/>
+              </w:rPr>
+            </w:pPr>
+            <w:r>
+              <w:rPr>
+                <w:rFonts w:ascii="Arial" w:hAnsi="Arial" w:cs="Arial"/>
+              </w:rPr>
+              <w:t>Eine Berg als Vorschau</w:t>
+            </w:r>
+          </w:p>
+        </w:tc>
+        <w:tc>
+          <w:tcPr>
+            <w:tcW w:w="2551" w:type="dxa"/>
+          </w:tcPr>
+          <w:p>
+            <w:pPr>
+              <w:tabs>
+                <w:tab w:val="left" w:pos="426"/>
+              </w:tabs>
+              <w:rPr>
+                <w:rFonts w:ascii="Arial" w:hAnsi="Arial" w:cs="Arial"/>
+              </w:rPr>
+            </w:pPr>
+            <w:r>
+              <w:rPr>
+                <w:rFonts w:ascii="Arial" w:hAnsi="Arial" w:cs="Arial"/>
+              </w:rPr>
+              <w:t>Nicola Bühler</w:t>
+            </w:r>
+          </w:p>
+        </w:tc>
+      </w:tr>
+      <w:tr>
+        <w:trPr>
+          <w:trHeight w:val="397"/>
+        </w:trPr>
+        <w:tc>
+          <w:tcPr>
+            <w:tcW w:w="567" w:type="dxa"/>
+            <w:vAlign w:val="center"/>
+          </w:tcPr>
+          <w:p>
+            <w:pPr>
+              <w:tabs>
+                <w:tab w:val="left" w:pos="426"/>
+              </w:tabs>
+              <w:jc w:val="center"/>
+              <w:rPr>
+                <w:rFonts w:ascii="Arial" w:hAnsi="Arial" w:cs="Arial"/>
+                <w:b/>
+              </w:rPr>
+            </w:pPr>
+            <w:r>
+              <w:rPr>
+                <w:rFonts w:ascii="Arial" w:hAnsi="Arial" w:cs="Arial"/>
+                <w:b/>
+              </w:rPr>
+              <w:t>18</w:t>
+            </w:r>
+          </w:p>
+        </w:tc>
+        <w:tc>
+          <w:tcPr>
+            <w:tcW w:w="2835" w:type="dxa"/>
+          </w:tcPr>
+          <w:p>
+            <w:pPr>
+              <w:tabs>
+                <w:tab w:val="left" w:pos="426"/>
+              </w:tabs>
+              <w:rPr>
+                <w:rFonts w:ascii="Arial" w:hAnsi="Arial" w:cs="Arial"/>
+              </w:rPr>
+            </w:pPr>
+            <w:r>
+              <w:rPr>
+                <w:rFonts w:ascii="Arial" w:hAnsi="Arial" w:cs="Arial"/>
+              </w:rPr>
+              <w:t>klein\selun.jpg</w:t>
+            </w:r>
+          </w:p>
+        </w:tc>
+        <w:tc>
+          <w:tcPr>
+            <w:tcW w:w="4111" w:type="dxa"/>
+          </w:tcPr>
+          <w:p>
+            <w:pPr>
+              <w:tabs>
+                <w:tab w:val="left" w:pos="426"/>
+              </w:tabs>
+              <w:rPr>
+                <w:rFonts w:ascii="Arial" w:hAnsi="Arial" w:cs="Arial"/>
+              </w:rPr>
+            </w:pPr>
+            <w:r>
+              <w:rPr>
+                <w:rFonts w:ascii="Arial" w:hAnsi="Arial" w:cs="Arial"/>
+              </w:rPr>
+              <w:t>Eine Berg als Vorschau</w:t>
+            </w:r>
+          </w:p>
+        </w:tc>
+        <w:tc>
+          <w:tcPr>
+            <w:tcW w:w="2551" w:type="dxa"/>
+          </w:tcPr>
+          <w:p>
+            <w:pPr>
+              <w:tabs>
+                <w:tab w:val="left" w:pos="426"/>
+              </w:tabs>
+              <w:rPr>
+                <w:rFonts w:ascii="Arial" w:hAnsi="Arial" w:cs="Arial"/>
+              </w:rPr>
+            </w:pPr>
+            <w:r>
+              <w:rPr>
+                <w:rFonts w:ascii="Arial" w:hAnsi="Arial" w:cs="Arial"/>
+              </w:rPr>
+              <w:t>Nicola Bühler</w:t>
+            </w:r>
+          </w:p>
+        </w:tc>
+      </w:tr>
+      <w:tr>
+        <w:trPr>
+          <w:trHeight w:val="397"/>
+        </w:trPr>
+        <w:tc>
+          <w:tcPr>
+            <w:tcW w:w="567" w:type="dxa"/>
+            <w:vAlign w:val="center"/>
+          </w:tcPr>
+          <w:p>
+            <w:pPr>
+              <w:tabs>
+                <w:tab w:val="left" w:pos="426"/>
+              </w:tabs>
+              <w:jc w:val="center"/>
+              <w:rPr>
+                <w:rFonts w:ascii="Arial" w:hAnsi="Arial" w:cs="Arial"/>
+                <w:b/>
+              </w:rPr>
+            </w:pPr>
+            <w:r>
+              <w:rPr>
+                <w:rFonts w:ascii="Arial" w:hAnsi="Arial" w:cs="Arial"/>
+                <w:b/>
+              </w:rPr>
+              <w:t>19</w:t>
+            </w:r>
+          </w:p>
+        </w:tc>
+        <w:tc>
+          <w:tcPr>
+            <w:tcW w:w="2835" w:type="dxa"/>
+          </w:tcPr>
+          <w:p>
+            <w:pPr>
+              <w:tabs>
+                <w:tab w:val="left" w:pos="426"/>
+              </w:tabs>
+              <w:rPr>
+                <w:rFonts w:ascii="Arial" w:hAnsi="Arial" w:cs="Arial"/>
+              </w:rPr>
+            </w:pPr>
+            <w:r>
+              <w:rPr>
+                <w:rFonts w:ascii="Arial" w:hAnsi="Arial" w:cs="Arial"/>
+              </w:rPr>
+              <w:t>klein</w:t>
+            </w:r>
+            <w:r>
+              <w:rPr>
+                <w:rFonts w:ascii="Arial" w:hAnsi="Arial" w:cs="Arial"/>
+              </w:rPr>
+              <w:t>\zustoll.jpg</w:t>
+            </w:r>
+          </w:p>
+        </w:tc>
+        <w:tc>
+          <w:tcPr>
+            <w:tcW w:w="4111" w:type="dxa"/>
+          </w:tcPr>
+          <w:p>
+            <w:pPr>
+              <w:tabs>
+                <w:tab w:val="left" w:pos="426"/>
+              </w:tabs>
+              <w:rPr>
+                <w:rFonts w:ascii="Arial" w:hAnsi="Arial" w:cs="Arial"/>
+              </w:rPr>
+            </w:pPr>
+            <w:r>
+              <w:rPr>
+                <w:rFonts w:ascii="Arial" w:hAnsi="Arial" w:cs="Arial"/>
+              </w:rPr>
+              <w:t>Eine Berg als Vorschau</w:t>
+            </w:r>
+          </w:p>
+        </w:tc>
+        <w:tc>
+          <w:tcPr>
+            <w:tcW w:w="2551" w:type="dxa"/>
+          </w:tcPr>
+          <w:p>
+            <w:pPr>
+              <w:tabs>
+                <w:tab w:val="left" w:pos="426"/>
+              </w:tabs>
+              <w:rPr>
+                <w:rFonts w:ascii="Arial" w:hAnsi="Arial" w:cs="Arial"/>
+              </w:rPr>
+            </w:pPr>
+            <w:r>
+              <w:rPr>
+                <w:rFonts w:ascii="Arial" w:hAnsi="Arial" w:cs="Arial"/>
+              </w:rPr>
+              <w:t>Nicola Bühler</w:t>
+            </w:r>
+          </w:p>
+        </w:tc>
+      </w:tr>
+      <w:tr>
+        <w:trPr>
+          <w:trHeight w:val="397"/>
+        </w:trPr>
+        <w:tc>
+          <w:tcPr>
+            <w:tcW w:w="567" w:type="dxa"/>
+            <w:vAlign w:val="center"/>
+          </w:tcPr>
+          <w:p>
+            <w:pPr>
+              <w:tabs>
+                <w:tab w:val="left" w:pos="426"/>
+              </w:tabs>
+              <w:jc w:val="center"/>
+              <w:rPr>
+                <w:rFonts w:ascii="Arial" w:hAnsi="Arial" w:cs="Arial"/>
+                <w:b/>
+              </w:rPr>
+            </w:pPr>
+            <w:r>
+              <w:rPr>
+                <w:rFonts w:ascii="Arial" w:hAnsi="Arial" w:cs="Arial"/>
+                <w:b/>
+              </w:rPr>
+              <w:t>20</w:t>
+            </w:r>
+          </w:p>
+        </w:tc>
+        <w:tc>
+          <w:tcPr>
+            <w:tcW w:w="2835" w:type="dxa"/>
+          </w:tcPr>
+          <w:p>
+            <w:pPr>
+              <w:tabs>
+                <w:tab w:val="left" w:pos="426"/>
+              </w:tabs>
+              <w:rPr>
+                <w:rFonts w:ascii="Arial" w:hAnsi="Arial" w:cs="Arial"/>
+              </w:rPr>
+            </w:pPr>
+            <w:r>
+              <w:rPr>
+                <w:rFonts w:ascii="Arial" w:hAnsi="Arial" w:cs="Arial"/>
+              </w:rPr>
+              <w:t>klein</w:t>
+            </w:r>
+            <w:r>
+              <w:rPr>
+                <w:rFonts w:ascii="Arial" w:hAnsi="Arial" w:cs="Arial"/>
+              </w:rPr>
+              <w:t>\alpstein.jpg</w:t>
+            </w:r>
+          </w:p>
+        </w:tc>
+        <w:tc>
+          <w:tcPr>
+            <w:tcW w:w="4111" w:type="dxa"/>
+          </w:tcPr>
+          <w:p>
+            <w:pPr>
+              <w:tabs>
+                <w:tab w:val="left" w:pos="426"/>
+              </w:tabs>
+              <w:rPr>
+                <w:rFonts w:ascii="Arial" w:hAnsi="Arial" w:cs="Arial"/>
+              </w:rPr>
+            </w:pPr>
+            <w:r>
+              <w:rPr>
+                <w:rFonts w:ascii="Arial" w:hAnsi="Arial" w:cs="Arial"/>
+              </w:rPr>
+              <w:t>Eine Berg als Vorschau</w:t>
+            </w:r>
+          </w:p>
+        </w:tc>
+        <w:tc>
+          <w:tcPr>
+            <w:tcW w:w="2551" w:type="dxa"/>
+          </w:tcPr>
+          <w:p>
+            <w:pPr>
+              <w:tabs>
+                <w:tab w:val="left" w:pos="426"/>
+              </w:tabs>
+              <w:rPr>
+                <w:rFonts w:ascii="Arial" w:hAnsi="Arial" w:cs="Arial"/>
+              </w:rPr>
+            </w:pPr>
+            <w:r>
+              <w:rPr>
+                <w:rFonts w:ascii="Arial" w:hAnsi="Arial" w:cs="Arial"/>
+              </w:rPr>
+              <w:t xml:space="preserve">Joel </w:t>
+            </w:r>
+            <w:proofErr w:type="spellStart"/>
+            <w:r>
+              <w:rPr>
+                <w:rFonts w:ascii="Arial" w:hAnsi="Arial" w:cs="Arial"/>
+              </w:rPr>
+              <w:t>Brendle</w:t>
+            </w:r>
+            <w:proofErr w:type="spellEnd"/>
+          </w:p>
+        </w:tc>
+      </w:tr>
+      <w:tr>
+        <w:trPr>
+          <w:trHeight w:val="397"/>
+        </w:trPr>
+        <w:tc>
+          <w:tcPr>
+            <w:tcW w:w="567" w:type="dxa"/>
+            <w:vAlign w:val="center"/>
+          </w:tcPr>
+          <w:p>
+            <w:pPr>
+              <w:tabs>
+                <w:tab w:val="left" w:pos="426"/>
+              </w:tabs>
+              <w:jc w:val="center"/>
+              <w:rPr>
+                <w:rFonts w:ascii="Arial" w:hAnsi="Arial" w:cs="Arial"/>
+                <w:b/>
+              </w:rPr>
+            </w:pPr>
+            <w:r>
+              <w:rPr>
+                <w:rFonts w:ascii="Arial" w:hAnsi="Arial" w:cs="Arial"/>
+                <w:b/>
+              </w:rPr>
+              <w:t>21</w:t>
+            </w:r>
+          </w:p>
+        </w:tc>
+        <w:tc>
+          <w:tcPr>
+            <w:tcW w:w="2835" w:type="dxa"/>
+          </w:tcPr>
+          <w:p>
+            <w:pPr>
+              <w:tabs>
+                <w:tab w:val="left" w:pos="426"/>
+              </w:tabs>
+              <w:rPr>
+                <w:rFonts w:ascii="Arial" w:hAnsi="Arial" w:cs="Arial"/>
+              </w:rPr>
+            </w:pPr>
+            <w:r>
+              <w:rPr>
+                <w:rFonts w:ascii="Arial" w:hAnsi="Arial" w:cs="Arial"/>
+              </w:rPr>
+              <w:t>klein</w:t>
+            </w:r>
+            <w:r>
+              <w:rPr>
+                <w:rFonts w:ascii="Arial" w:hAnsi="Arial" w:cs="Arial"/>
+              </w:rPr>
+              <w:t>\altmann.jpg</w:t>
+            </w:r>
+          </w:p>
+        </w:tc>
+        <w:tc>
+          <w:tcPr>
+            <w:tcW w:w="4111" w:type="dxa"/>
+          </w:tcPr>
+          <w:p>
+            <w:pPr>
+              <w:tabs>
+                <w:tab w:val="left" w:pos="426"/>
+              </w:tabs>
+              <w:rPr>
+                <w:rFonts w:ascii="Arial" w:hAnsi="Arial" w:cs="Arial"/>
+              </w:rPr>
+            </w:pPr>
+            <w:r>
+              <w:rPr>
+                <w:rFonts w:ascii="Arial" w:hAnsi="Arial" w:cs="Arial"/>
+              </w:rPr>
+              <w:t>Eine Berg als Vorschau</w:t>
+            </w:r>
+          </w:p>
+        </w:tc>
+        <w:tc>
+          <w:tcPr>
+            <w:tcW w:w="2551" w:type="dxa"/>
+          </w:tcPr>
+          <w:p>
+            <w:pPr>
+              <w:tabs>
+                <w:tab w:val="left" w:pos="426"/>
+              </w:tabs>
+              <w:rPr>
+                <w:rFonts w:ascii="Arial" w:hAnsi="Arial" w:cs="Arial"/>
+              </w:rPr>
+            </w:pPr>
+            <w:r>
+              <w:rPr>
+                <w:rFonts w:ascii="Arial" w:hAnsi="Arial" w:cs="Arial"/>
+              </w:rPr>
+              <w:t xml:space="preserve">Joel </w:t>
+            </w:r>
+            <w:proofErr w:type="spellStart"/>
+            <w:r>
+              <w:rPr>
+                <w:rFonts w:ascii="Arial" w:hAnsi="Arial" w:cs="Arial"/>
+              </w:rPr>
+              <w:t>Brendle</w:t>
+            </w:r>
+            <w:proofErr w:type="spellEnd"/>
+          </w:p>
+        </w:tc>
+      </w:tr>
+      <w:tr>
+        <w:trPr>
+          <w:trHeight w:val="397"/>
+        </w:trPr>
+        <w:tc>
+          <w:tcPr>
+            <w:tcW w:w="567" w:type="dxa"/>
+            <w:vAlign w:val="center"/>
+          </w:tcPr>
+          <w:p>
+            <w:pPr>
+              <w:tabs>
+                <w:tab w:val="left" w:pos="426"/>
+              </w:tabs>
+              <w:jc w:val="center"/>
+              <w:rPr>
+                <w:rFonts w:ascii="Arial" w:hAnsi="Arial" w:cs="Arial"/>
+                <w:b/>
+              </w:rPr>
+            </w:pPr>
+            <w:r>
+              <w:rPr>
+                <w:rFonts w:ascii="Arial" w:hAnsi="Arial" w:cs="Arial"/>
+                <w:b/>
+              </w:rPr>
+              <w:t>22</w:t>
+            </w:r>
+          </w:p>
+        </w:tc>
+        <w:tc>
+          <w:tcPr>
+            <w:tcW w:w="2835" w:type="dxa"/>
+          </w:tcPr>
+          <w:p>
+            <w:pPr>
+              <w:tabs>
+                <w:tab w:val="left" w:pos="426"/>
+              </w:tabs>
+              <w:rPr>
+                <w:rFonts w:ascii="Arial" w:hAnsi="Arial" w:cs="Arial"/>
+              </w:rPr>
+            </w:pPr>
+            <w:r>
+              <w:rPr>
+                <w:rFonts w:ascii="Arial" w:hAnsi="Arial" w:cs="Arial"/>
+              </w:rPr>
+              <w:t>klein</w:t>
+            </w:r>
+            <w:r>
+              <w:rPr>
+                <w:rFonts w:ascii="Arial" w:hAnsi="Arial" w:cs="Arial"/>
+              </w:rPr>
+              <w:t>\ebenalp.jpg</w:t>
+            </w:r>
+          </w:p>
+        </w:tc>
+        <w:tc>
+          <w:tcPr>
+            <w:tcW w:w="4111" w:type="dxa"/>
+          </w:tcPr>
+          <w:p>
+            <w:pPr>
+              <w:tabs>
+                <w:tab w:val="left" w:pos="426"/>
+              </w:tabs>
+              <w:rPr>
+                <w:rFonts w:ascii="Arial" w:hAnsi="Arial" w:cs="Arial"/>
+              </w:rPr>
+            </w:pPr>
+            <w:r>
+              <w:rPr>
+                <w:rFonts w:ascii="Arial" w:hAnsi="Arial" w:cs="Arial"/>
+              </w:rPr>
+              <w:t>Eine Berg als Vorschau</w:t>
+            </w:r>
+          </w:p>
+        </w:tc>
+        <w:tc>
+          <w:tcPr>
+            <w:tcW w:w="2551" w:type="dxa"/>
+          </w:tcPr>
+          <w:p>
+            <w:pPr>
+              <w:tabs>
+                <w:tab w:val="left" w:pos="426"/>
+              </w:tabs>
+              <w:rPr>
+                <w:rFonts w:ascii="Arial" w:hAnsi="Arial" w:cs="Arial"/>
+              </w:rPr>
+            </w:pPr>
+            <w:r>
+              <w:rPr>
+                <w:rFonts w:ascii="Arial" w:hAnsi="Arial" w:cs="Arial"/>
+              </w:rPr>
+              <w:t xml:space="preserve">Joel </w:t>
+            </w:r>
+            <w:proofErr w:type="spellStart"/>
+            <w:r>
+              <w:rPr>
+                <w:rFonts w:ascii="Arial" w:hAnsi="Arial" w:cs="Arial"/>
+              </w:rPr>
+              <w:t>Brendle</w:t>
+            </w:r>
+            <w:proofErr w:type="spellEnd"/>
+          </w:p>
+        </w:tc>
+      </w:tr>
+      <w:tr>
+        <w:trPr>
+          <w:trHeight w:val="397"/>
+        </w:trPr>
+        <w:tc>
+          <w:tcPr>
+            <w:tcW w:w="567" w:type="dxa"/>
+            <w:vAlign w:val="center"/>
+          </w:tcPr>
+          <w:p>
+            <w:pPr>
+              <w:tabs>
+                <w:tab w:val="left" w:pos="426"/>
+              </w:tabs>
+              <w:jc w:val="center"/>
+              <w:rPr>
+                <w:rFonts w:ascii="Arial" w:hAnsi="Arial" w:cs="Arial"/>
+                <w:b/>
+              </w:rPr>
+            </w:pPr>
+            <w:r>
+              <w:rPr>
+                <w:rFonts w:ascii="Arial" w:hAnsi="Arial" w:cs="Arial"/>
+                <w:b/>
+              </w:rPr>
+              <w:t>23</w:t>
+            </w:r>
+          </w:p>
+        </w:tc>
+        <w:tc>
+          <w:tcPr>
+            <w:tcW w:w="2835" w:type="dxa"/>
+          </w:tcPr>
+          <w:p>
+            <w:pPr>
+              <w:tabs>
+                <w:tab w:val="left" w:pos="426"/>
+              </w:tabs>
+              <w:rPr>
+                <w:rFonts w:ascii="Arial" w:hAnsi="Arial" w:cs="Arial"/>
+              </w:rPr>
+            </w:pPr>
+            <w:r>
+              <w:rPr>
+                <w:rFonts w:ascii="Arial" w:hAnsi="Arial" w:cs="Arial"/>
+              </w:rPr>
+              <w:t>klein</w:t>
+            </w:r>
+            <w:r>
+              <w:rPr>
+                <w:rFonts w:ascii="Arial" w:hAnsi="Arial" w:cs="Arial"/>
+              </w:rPr>
+              <w:t>\furgglenfirst.jpg</w:t>
+            </w:r>
+          </w:p>
+        </w:tc>
+        <w:tc>
+          <w:tcPr>
+            <w:tcW w:w="4111" w:type="dxa"/>
+          </w:tcPr>
+          <w:p>
+            <w:pPr>
+              <w:tabs>
+                <w:tab w:val="left" w:pos="426"/>
+              </w:tabs>
+              <w:rPr>
+                <w:rFonts w:ascii="Arial" w:hAnsi="Arial" w:cs="Arial"/>
+              </w:rPr>
+            </w:pPr>
+            <w:r>
+              <w:rPr>
+                <w:rFonts w:ascii="Arial" w:hAnsi="Arial" w:cs="Arial"/>
+              </w:rPr>
+              <w:t>Eine Berg als Vorschau</w:t>
+            </w:r>
+          </w:p>
+        </w:tc>
+        <w:tc>
+          <w:tcPr>
+            <w:tcW w:w="2551" w:type="dxa"/>
+          </w:tcPr>
+          <w:p>
+            <w:pPr>
+              <w:tabs>
+                <w:tab w:val="left" w:pos="426"/>
+              </w:tabs>
+              <w:rPr>
+                <w:rFonts w:ascii="Arial" w:hAnsi="Arial" w:cs="Arial"/>
+              </w:rPr>
+            </w:pPr>
+            <w:r>
+              <w:rPr>
+                <w:rFonts w:ascii="Arial" w:hAnsi="Arial" w:cs="Arial"/>
+              </w:rPr>
+              <w:t xml:space="preserve">Joel </w:t>
+            </w:r>
+            <w:proofErr w:type="spellStart"/>
+            <w:r>
+              <w:rPr>
+                <w:rFonts w:ascii="Arial" w:hAnsi="Arial" w:cs="Arial"/>
+              </w:rPr>
+              <w:t>Brendle</w:t>
+            </w:r>
+            <w:proofErr w:type="spellEnd"/>
+          </w:p>
+        </w:tc>
+      </w:tr>
+      <w:tr>
+        <w:trPr>
+          <w:trHeight w:val="397"/>
+        </w:trPr>
+        <w:tc>
+          <w:tcPr>
+            <w:tcW w:w="567" w:type="dxa"/>
+            <w:vAlign w:val="center"/>
+          </w:tcPr>
+          <w:p>
+            <w:pPr>
+              <w:tabs>
+                <w:tab w:val="left" w:pos="426"/>
+              </w:tabs>
+              <w:jc w:val="center"/>
+              <w:rPr>
+                <w:rFonts w:ascii="Arial" w:hAnsi="Arial" w:cs="Arial"/>
+                <w:b/>
+              </w:rPr>
+            </w:pPr>
+            <w:r>
+              <w:rPr>
+                <w:rFonts w:ascii="Arial" w:hAnsi="Arial" w:cs="Arial"/>
+                <w:b/>
+              </w:rPr>
+              <w:t>24</w:t>
+            </w:r>
+          </w:p>
+        </w:tc>
+        <w:tc>
+          <w:tcPr>
+            <w:tcW w:w="2835" w:type="dxa"/>
+          </w:tcPr>
+          <w:p>
+            <w:pPr>
+              <w:tabs>
+                <w:tab w:val="left" w:pos="426"/>
+              </w:tabs>
+              <w:rPr>
+                <w:rFonts w:ascii="Arial" w:hAnsi="Arial" w:cs="Arial"/>
+              </w:rPr>
+            </w:pPr>
+            <w:r>
+              <w:rPr>
+                <w:rFonts w:ascii="Arial" w:hAnsi="Arial" w:cs="Arial"/>
+              </w:rPr>
+              <w:t>klein</w:t>
+            </w:r>
+            <w:r>
+              <w:rPr>
+                <w:rFonts w:ascii="Arial" w:hAnsi="Arial" w:cs="Arial"/>
+              </w:rPr>
+              <w:t>\hoherkasten.jpg</w:t>
+            </w:r>
+          </w:p>
+        </w:tc>
+        <w:tc>
+          <w:tcPr>
+            <w:tcW w:w="4111" w:type="dxa"/>
+          </w:tcPr>
+          <w:p>
+            <w:pPr>
+              <w:tabs>
+                <w:tab w:val="left" w:pos="426"/>
+              </w:tabs>
+              <w:rPr>
+                <w:rFonts w:ascii="Arial" w:hAnsi="Arial" w:cs="Arial"/>
+              </w:rPr>
+            </w:pPr>
+            <w:r>
+              <w:rPr>
+                <w:rFonts w:ascii="Arial" w:hAnsi="Arial" w:cs="Arial"/>
+              </w:rPr>
+              <w:t>Eine Berg als Vorschau</w:t>
+            </w:r>
+          </w:p>
+        </w:tc>
+        <w:tc>
+          <w:tcPr>
+            <w:tcW w:w="2551" w:type="dxa"/>
+          </w:tcPr>
+          <w:p>
+            <w:pPr>
+              <w:tabs>
+                <w:tab w:val="left" w:pos="426"/>
+              </w:tabs>
+              <w:rPr>
+                <w:rFonts w:ascii="Arial" w:hAnsi="Arial" w:cs="Arial"/>
+              </w:rPr>
+            </w:pPr>
+            <w:r>
+              <w:rPr>
+                <w:rFonts w:ascii="Arial" w:hAnsi="Arial" w:cs="Arial"/>
+              </w:rPr>
+              <w:t xml:space="preserve">Joel </w:t>
+            </w:r>
+            <w:proofErr w:type="spellStart"/>
+            <w:r>
+              <w:rPr>
+                <w:rFonts w:ascii="Arial" w:hAnsi="Arial" w:cs="Arial"/>
+              </w:rPr>
+              <w:t>Brendle</w:t>
+            </w:r>
+            <w:proofErr w:type="spellEnd"/>
+          </w:p>
+        </w:tc>
+      </w:tr>
+      <w:tr>
+        <w:trPr>
+          <w:trHeight w:val="397"/>
+        </w:trPr>
+        <w:tc>
+          <w:tcPr>
+            <w:tcW w:w="567" w:type="dxa"/>
+          </w:tcPr>
+          <w:p>
+            <w:pPr>
+              <w:tabs>
+                <w:tab w:val="left" w:pos="426"/>
+              </w:tabs>
+              <w:jc w:val="center"/>
+              <w:rPr>
+                <w:rFonts w:ascii="Arial" w:hAnsi="Arial" w:cs="Arial"/>
+                <w:b/>
+              </w:rPr>
+            </w:pPr>
+            <w:r>
+              <w:rPr>
+                <w:rFonts w:ascii="Arial" w:hAnsi="Arial" w:cs="Arial"/>
+                <w:b/>
+              </w:rPr>
+              <w:t>25</w:t>
+            </w:r>
+          </w:p>
+        </w:tc>
+        <w:tc>
+          <w:tcPr>
+            <w:tcW w:w="2835" w:type="dxa"/>
+          </w:tcPr>
+          <w:p>
+            <w:pPr>
+              <w:tabs>
+                <w:tab w:val="left" w:pos="426"/>
+              </w:tabs>
+              <w:rPr>
+                <w:rFonts w:ascii="Arial" w:hAnsi="Arial" w:cs="Arial"/>
+              </w:rPr>
+            </w:pPr>
+            <w:r>
+              <w:rPr>
+                <w:rFonts w:ascii="Arial" w:hAnsi="Arial" w:cs="Arial"/>
+              </w:rPr>
+              <w:t>klein</w:t>
+            </w:r>
+            <w:r>
+              <w:rPr>
+                <w:rFonts w:ascii="Arial" w:hAnsi="Arial" w:cs="Arial"/>
+              </w:rPr>
+              <w:t>\säntis.jpg</w:t>
+            </w:r>
+          </w:p>
+        </w:tc>
+        <w:tc>
+          <w:tcPr>
+            <w:tcW w:w="4111" w:type="dxa"/>
+          </w:tcPr>
+          <w:p>
+            <w:pPr>
+              <w:tabs>
+                <w:tab w:val="left" w:pos="426"/>
+              </w:tabs>
+              <w:rPr>
+                <w:rFonts w:ascii="Arial" w:hAnsi="Arial" w:cs="Arial"/>
+              </w:rPr>
+            </w:pPr>
+            <w:r>
+              <w:rPr>
+                <w:rFonts w:ascii="Arial" w:hAnsi="Arial" w:cs="Arial"/>
+              </w:rPr>
+              <w:t>Eine Berg als Vorschau</w:t>
+            </w:r>
+          </w:p>
+        </w:tc>
+        <w:tc>
+          <w:tcPr>
+            <w:tcW w:w="2551" w:type="dxa"/>
+          </w:tcPr>
+          <w:p>
+            <w:pPr>
+              <w:tabs>
+                <w:tab w:val="left" w:pos="426"/>
+              </w:tabs>
+              <w:rPr>
+                <w:rFonts w:ascii="Arial" w:hAnsi="Arial" w:cs="Arial"/>
+              </w:rPr>
+            </w:pPr>
+            <w:r>
+              <w:rPr>
+                <w:rFonts w:ascii="Arial" w:hAnsi="Arial" w:cs="Arial"/>
+              </w:rPr>
+              <w:t xml:space="preserve">Joel </w:t>
+            </w:r>
+            <w:proofErr w:type="spellStart"/>
+            <w:r>
+              <w:rPr>
+                <w:rFonts w:ascii="Arial" w:hAnsi="Arial" w:cs="Arial"/>
+              </w:rPr>
+              <w:t>Brendle</w:t>
+            </w:r>
+            <w:proofErr w:type="spellEnd"/>
           </w:p>
         </w:tc>
       </w:tr>

</xml_diff>

<commit_message>
Konzept für die Abgabe fertigmachen
</commit_message>
<xml_diff>
--- a/Konzept Nicola und Joel.docx
+++ b/Konzept Nicola und Joel.docx
@@ -202,18 +202,8 @@
           <w:b/>
           <w:sz w:val="40"/>
         </w:rPr>
-        <w:t xml:space="preserve">Nicola Bühler und Joel </w:t>
-      </w:r>
-      <w:proofErr w:type="spellStart"/>
-      <w:r>
-        <w:rPr>
-          <w:rFonts w:ascii="Arial" w:hAnsi="Arial" w:cs="Arial"/>
-          <w:b/>
-          <w:sz w:val="40"/>
-        </w:rPr>
-        <w:t>Brendle</w:t>
-      </w:r>
-      <w:proofErr w:type="spellEnd"/>
+        <w:t>Nicola Bühler und Joel Brendle</w:t>
+      </w:r>
     </w:p>
     <w:p>
       <w:pPr>
@@ -657,17 +647,8 @@
           <w:rFonts w:ascii="Arial" w:hAnsi="Arial" w:cs="Arial"/>
           <w:sz w:val="28"/>
         </w:rPr>
-        <w:t xml:space="preserve">Joel </w:t>
-      </w:r>
-      <w:proofErr w:type="spellStart"/>
-      <w:r>
-        <w:rPr>
-          <w:rFonts w:ascii="Arial" w:hAnsi="Arial" w:cs="Arial"/>
-          <w:sz w:val="28"/>
-        </w:rPr>
-        <w:t>Brendle</w:t>
-      </w:r>
-      <w:proofErr w:type="spellEnd"/>
+        <w:t>Joel Brendle</w:t>
+      </w:r>
     </w:p>
     <w:p>
       <w:pPr>
@@ -995,7 +976,19 @@
         <w:rPr>
           <w:rFonts w:ascii="Arial" w:hAnsi="Arial" w:cs="Arial"/>
         </w:rPr>
-        <w:t xml:space="preserve"> oder zum Beispiel eine Firma welche Bergtouren anbietet vorstellen</w:t>
+        <w:t xml:space="preserve"> oder zum Beispiel eine Firma welche Bergtouren anbietet</w:t>
+      </w:r>
+      <w:r>
+        <w:rPr>
+          <w:rFonts w:ascii="Arial" w:hAnsi="Arial" w:cs="Arial"/>
+        </w:rPr>
+        <w:t>,</w:t>
+      </w:r>
+      <w:r>
+        <w:rPr>
+          <w:rFonts w:ascii="Arial" w:hAnsi="Arial" w:cs="Arial"/>
+        </w:rPr>
+        <w:t xml:space="preserve"> vorstellen</w:t>
       </w:r>
       <w:r>
         <w:rPr>
@@ -1053,7 +1046,19 @@
         <w:rPr>
           <w:rFonts w:ascii="Arial" w:hAnsi="Arial" w:cs="Arial"/>
         </w:rPr>
-        <w:t xml:space="preserve"> Bilder und Video. </w:t>
+        <w:t xml:space="preserve"> Bilder und Video</w:t>
+      </w:r>
+      <w:r>
+        <w:rPr>
+          <w:rFonts w:ascii="Arial" w:hAnsi="Arial" w:cs="Arial"/>
+        </w:rPr>
+        <w:t>material</w:t>
+      </w:r>
+      <w:r>
+        <w:rPr>
+          <w:rFonts w:ascii="Arial" w:hAnsi="Arial" w:cs="Arial"/>
+        </w:rPr>
+        <w:t xml:space="preserve">. </w:t>
       </w:r>
     </w:p>
     <w:p>
@@ -1083,7 +1088,19 @@
         <w:rPr>
           <w:rFonts w:ascii="Arial" w:hAnsi="Arial" w:cs="Arial"/>
         </w:rPr>
-        <w:t>essen und ein Video erstellen mit einer Drohne</w:t>
+        <w:t>essen und ein Video erstellen</w:t>
+      </w:r>
+      <w:r>
+        <w:rPr>
+          <w:rFonts w:ascii="Arial" w:hAnsi="Arial" w:cs="Arial"/>
+        </w:rPr>
+        <w:t>. Das Videomaterial schiessen wird mit ein</w:t>
+      </w:r>
+      <w:r>
+        <w:rPr>
+          <w:rFonts w:ascii="Arial" w:hAnsi="Arial" w:cs="Arial"/>
+        </w:rPr>
+        <w:t>er Drohne</w:t>
       </w:r>
       <w:r>
         <w:rPr>
@@ -1231,7 +1248,7 @@
         <w:rPr>
           <w:rFonts w:ascii="Arial" w:hAnsi="Arial" w:cs="Arial"/>
         </w:rPr>
-        <w:t xml:space="preserve">: Säntis, Hoher Kasten, Kronberg, </w:t>
+        <w:t xml:space="preserve">: Säntis, Hoher Kasten, </w:t>
       </w:r>
       <w:proofErr w:type="spellStart"/>
       <w:r>
@@ -1315,7 +1332,7 @@
         <w:rPr>
           <w:rFonts w:ascii="Arial" w:hAnsi="Arial" w:cs="Arial"/>
         </w:rPr>
-        <w:t>.</w:t>
+        <w:t xml:space="preserve"> usw. Wir haben genau diese genommen da sie sich in der nähe von unserem Wohnort aufhalten.</w:t>
       </w:r>
     </w:p>
     <w:p>
@@ -1532,7 +1549,31 @@
         <w:rPr>
           <w:rFonts w:ascii="Arial" w:hAnsi="Arial" w:cs="Arial"/>
         </w:rPr>
-        <w:t xml:space="preserve">Das Zielpublikum wird angesprochen durch die schöne Bilder Galerie die wir erstellt haben. </w:t>
+        <w:t xml:space="preserve">Das Zielpublikum wird angesprochen durch die schöne Bilder Galerie die wir </w:t>
+      </w:r>
+      <w:r>
+        <w:rPr>
+          <w:rFonts w:ascii="Arial" w:hAnsi="Arial" w:cs="Arial"/>
+        </w:rPr>
+        <w:t>erstellen</w:t>
+      </w:r>
+      <w:r>
+        <w:rPr>
+          <w:rFonts w:ascii="Arial" w:hAnsi="Arial" w:cs="Arial"/>
+        </w:rPr>
+        <w:t xml:space="preserve"> </w:t>
+      </w:r>
+      <w:r>
+        <w:rPr>
+          <w:rFonts w:ascii="Arial" w:hAnsi="Arial" w:cs="Arial"/>
+        </w:rPr>
+        <w:t>werden</w:t>
+      </w:r>
+      <w:r>
+        <w:rPr>
+          <w:rFonts w:ascii="Arial" w:hAnsi="Arial" w:cs="Arial"/>
+        </w:rPr>
+        <w:t xml:space="preserve">. </w:t>
       </w:r>
       <w:r>
         <w:rPr>
@@ -1693,6 +1734,12 @@
           <w:rFonts w:ascii="Arial" w:hAnsi="Arial" w:cs="Arial"/>
         </w:rPr>
         <w:t xml:space="preserve"> </w:t>
+      </w:r>
+      <w:r>
+        <w:rPr>
+          <w:rFonts w:ascii="Arial" w:hAnsi="Arial" w:cs="Arial"/>
+        </w:rPr>
+        <w:t>#</w:t>
       </w:r>
       <w:r>
         <w:rPr>
@@ -1873,8 +1920,8 @@
           <w:tcPr>
             <w:tcW w:w="992" w:type="dxa"/>
             <w:tcBorders>
-              <w:top w:val="nil"/>
-              <w:bottom w:val="nil"/>
+              <w:top w:val="single" w:sz="4" w:space="0" w:color="auto"/>
+              <w:bottom w:val="single" w:sz="4" w:space="0" w:color="auto"/>
             </w:tcBorders>
           </w:tcPr>
           <w:p>
@@ -1933,8 +1980,8 @@
           <w:tcPr>
             <w:tcW w:w="992" w:type="dxa"/>
             <w:tcBorders>
-              <w:top w:val="nil"/>
-              <w:bottom w:val="nil"/>
+              <w:top w:val="single" w:sz="4" w:space="0" w:color="auto"/>
+              <w:bottom w:val="single" w:sz="4" w:space="0" w:color="auto"/>
             </w:tcBorders>
           </w:tcPr>
           <w:p>
@@ -2020,6 +2067,7 @@
           <w:color w:val="000000"/>
           <w:shd w:val="clear" w:color="auto" w:fill="FFFFFF"/>
         </w:rPr>
+        <w:lastRenderedPageBreak/>
         <w:tab/>
       </w:r>
     </w:p>
@@ -2050,7 +2098,6 @@
           <w:rFonts w:ascii="Arial" w:hAnsi="Arial" w:cs="Arial"/>
           <w:b/>
         </w:rPr>
-        <w:lastRenderedPageBreak/>
         <w:t>4.</w:t>
       </w:r>
       <w:r>
@@ -2752,7 +2799,19 @@
         <w:rPr>
           <w:rFonts w:ascii="Arial" w:hAnsi="Arial" w:cs="Arial"/>
         </w:rPr>
-        <w:t>Galerie damit alles schön zur Geltung kommen.</w:t>
+        <w:t>Galerie damit alles schön zur Geltung komm</w:t>
+      </w:r>
+      <w:r>
+        <w:rPr>
+          <w:rFonts w:ascii="Arial" w:hAnsi="Arial" w:cs="Arial"/>
+        </w:rPr>
+        <w:t>t</w:t>
+      </w:r>
+      <w:r>
+        <w:rPr>
+          <w:rFonts w:ascii="Arial" w:hAnsi="Arial" w:cs="Arial"/>
+        </w:rPr>
+        <w:t>.</w:t>
       </w:r>
     </w:p>
     <w:p>
@@ -2898,7 +2957,7 @@
         <w:rPr>
           <w:rFonts w:ascii="Arial" w:hAnsi="Arial" w:cs="Arial"/>
         </w:rPr>
-        <w:t>einen</w:t>
+        <w:t>den</w:t>
       </w:r>
       <w:r>
         <w:rPr>
@@ -2945,7 +3004,7 @@
         <w:rPr>
           <w:rFonts w:ascii="Arial" w:hAnsi="Arial" w:cs="Arial"/>
         </w:rPr>
-        <w:t>Die Quellen der Bild</w:t>
+        <w:t>Die Bild</w:t>
       </w:r>
       <w:r>
         <w:rPr>
@@ -2957,7 +3016,19 @@
         <w:rPr>
           <w:rFonts w:ascii="Arial" w:hAnsi="Arial" w:cs="Arial"/>
         </w:rPr>
-        <w:t xml:space="preserve"> sind alle von uns selber gemacht mit eigner Kamera</w:t>
+        <w:t xml:space="preserve"> sind alle von uns selber gemacht mit eig</w:t>
+      </w:r>
+      <w:r>
+        <w:rPr>
+          <w:rFonts w:ascii="Arial" w:hAnsi="Arial" w:cs="Arial"/>
+        </w:rPr>
+        <w:t>e</w:t>
+      </w:r>
+      <w:r>
+        <w:rPr>
+          <w:rFonts w:ascii="Arial" w:hAnsi="Arial" w:cs="Arial"/>
+        </w:rPr>
+        <w:t>ner Kamera</w:t>
       </w:r>
       <w:r>
         <w:rPr>
@@ -2981,7 +3052,19 @@
         <w:rPr>
           <w:rFonts w:ascii="Arial" w:hAnsi="Arial" w:cs="Arial"/>
         </w:rPr>
-        <w:t xml:space="preserve"> Drohne oder </w:t>
+        <w:t xml:space="preserve"> Drohne </w:t>
+      </w:r>
+      <w:r>
+        <w:rPr>
+          <w:rFonts w:ascii="Arial" w:hAnsi="Arial" w:cs="Arial"/>
+        </w:rPr>
+        <w:t>und</w:t>
+      </w:r>
+      <w:r>
+        <w:rPr>
+          <w:rFonts w:ascii="Arial" w:hAnsi="Arial" w:cs="Arial"/>
+        </w:rPr>
+        <w:t xml:space="preserve"> </w:t>
       </w:r>
       <w:r>
         <w:rPr>
@@ -3416,92 +3499,94 @@
         </w:rPr>
         <w:t xml:space="preserve"> Grob mit Paint </w:t>
       </w:r>
-      <w:proofErr w:type="spellStart"/>
       <w:r>
         <w:rPr>
           <w:rFonts w:ascii="Arial" w:hAnsi="Arial" w:cs="Arial"/>
           <w:bCs/>
         </w:rPr>
-        <w:t>Erstelt</w:t>
-      </w:r>
-      <w:proofErr w:type="spellEnd"/>
+        <w:t>e</w:t>
+      </w:r>
       <w:r>
         <w:rPr>
           <w:rFonts w:ascii="Arial" w:hAnsi="Arial" w:cs="Arial"/>
           <w:bCs/>
         </w:rPr>
-        <w:t xml:space="preserve">. Die </w:t>
-      </w:r>
-      <w:proofErr w:type="spellStart"/>
+        <w:t>rstel</w:t>
+      </w:r>
       <w:r>
         <w:rPr>
           <w:rFonts w:ascii="Arial" w:hAnsi="Arial" w:cs="Arial"/>
           <w:bCs/>
         </w:rPr>
-        <w:t>Skallierung</w:t>
-      </w:r>
-      <w:proofErr w:type="spellEnd"/>
+        <w:t>l</w:t>
+      </w:r>
       <w:r>
         <w:rPr>
           <w:rFonts w:ascii="Arial" w:hAnsi="Arial" w:cs="Arial"/>
           <w:bCs/>
         </w:rPr>
-        <w:t xml:space="preserve"> stimmt nicht ganz es sollte alles in der Mitte sein und auf </w:t>
-      </w:r>
-      <w:proofErr w:type="spellStart"/>
-      <w:r>
+        <w:t xml:space="preserve">t. </w:t>
+      </w:r>
+    </w:p>
+    <w:p>
+      <w:pPr>
+        <w:tabs>
+          <w:tab w:val="left" w:pos="426"/>
+        </w:tabs>
+        <w:spacing w:after="120"/>
         <w:rPr>
           <w:rFonts w:ascii="Arial" w:hAnsi="Arial" w:cs="Arial"/>
           <w:bCs/>
         </w:rPr>
-        <w:t>verscchiedene</w:t>
-      </w:r>
-      <w:proofErr w:type="spellEnd"/>
+      </w:pPr>
       <w:r>
         <w:rPr>
           <w:rFonts w:ascii="Arial" w:hAnsi="Arial" w:cs="Arial"/>
           <w:bCs/>
         </w:rPr>
-        <w:t xml:space="preserve"> </w:t>
-      </w:r>
-      <w:proofErr w:type="spellStart"/>
+        <w:t xml:space="preserve">Die </w:t>
+      </w:r>
       <w:r>
         <w:rPr>
           <w:rFonts w:ascii="Arial" w:hAnsi="Arial" w:cs="Arial"/>
           <w:bCs/>
         </w:rPr>
-        <w:t>geräte</w:t>
-      </w:r>
-      <w:proofErr w:type="spellEnd"/>
+        <w:t>Skalierung</w:t>
+      </w:r>
       <w:r>
         <w:rPr>
           <w:rFonts w:ascii="Arial" w:hAnsi="Arial" w:cs="Arial"/>
           <w:bCs/>
         </w:rPr>
-        <w:t xml:space="preserve"> angepasst werden. Das war unsere erste Idee nach dem wir das </w:t>
-      </w:r>
-      <w:proofErr w:type="spellStart"/>
+        <w:t xml:space="preserve"> stimmt nicht ganz</w:t>
+      </w:r>
       <w:r>
         <w:rPr>
           <w:rFonts w:ascii="Arial" w:hAnsi="Arial" w:cs="Arial"/>
           <w:bCs/>
         </w:rPr>
-        <w:t>thema</w:t>
-      </w:r>
-      <w:proofErr w:type="spellEnd"/>
+        <w:t xml:space="preserve"> (es ist ja auch nur einer Skizze),</w:t>
+      </w:r>
       <w:r>
         <w:rPr>
           <w:rFonts w:ascii="Arial" w:hAnsi="Arial" w:cs="Arial"/>
           <w:bCs/>
         </w:rPr>
-        <w:t xml:space="preserve"> aus gesucht haben.</w:t>
+        <w:t xml:space="preserve"> es sollte alles in der Mitte sein und auf </w:t>
       </w:r>
       <w:r>
         <w:rPr>
           <w:rFonts w:ascii="Arial" w:hAnsi="Arial" w:cs="Arial"/>
           <w:bCs/>
         </w:rPr>
-        <w:t xml:space="preserve"> </w:t>
+        <w:t>die Grösse der verschiedenen Geräte skaliert werden</w:t>
+      </w:r>
+      <w:r>
+        <w:rPr>
+          <w:rFonts w:ascii="Arial" w:hAnsi="Arial" w:cs="Arial"/>
+          <w:bCs/>
+        </w:rPr>
+        <w:t xml:space="preserve">. </w:t>
       </w:r>
     </w:p>
     <w:p>
@@ -3509,6 +3594,96 @@
         <w:tabs>
           <w:tab w:val="left" w:pos="426"/>
         </w:tabs>
+        <w:spacing w:after="120"/>
+        <w:rPr>
+          <w:rFonts w:ascii="Arial" w:hAnsi="Arial" w:cs="Arial"/>
+          <w:bCs/>
+        </w:rPr>
+      </w:pPr>
+    </w:p>
+    <w:p>
+      <w:pPr>
+        <w:tabs>
+          <w:tab w:val="left" w:pos="426"/>
+        </w:tabs>
+        <w:spacing w:after="120"/>
+        <w:rPr>
+          <w:rFonts w:ascii="Arial" w:hAnsi="Arial" w:cs="Arial"/>
+          <w:bCs/>
+        </w:rPr>
+      </w:pPr>
+    </w:p>
+    <w:p>
+      <w:pPr>
+        <w:tabs>
+          <w:tab w:val="left" w:pos="426"/>
+        </w:tabs>
+        <w:spacing w:after="120"/>
+        <w:rPr>
+          <w:rFonts w:ascii="Arial" w:hAnsi="Arial" w:cs="Arial"/>
+          <w:bCs/>
+        </w:rPr>
+      </w:pPr>
+    </w:p>
+    <w:p>
+      <w:pPr>
+        <w:tabs>
+          <w:tab w:val="left" w:pos="426"/>
+        </w:tabs>
+        <w:spacing w:after="120"/>
+        <w:rPr>
+          <w:rFonts w:ascii="Arial" w:hAnsi="Arial" w:cs="Arial"/>
+          <w:bCs/>
+        </w:rPr>
+      </w:pPr>
+      <w:r>
+        <w:rPr>
+          <w:rFonts w:ascii="Arial" w:hAnsi="Arial" w:cs="Arial"/>
+          <w:bCs/>
+        </w:rPr>
+        <w:t xml:space="preserve">Diese Skizze </w:t>
+      </w:r>
+      <w:r>
+        <w:rPr>
+          <w:rFonts w:ascii="Arial" w:hAnsi="Arial" w:cs="Arial"/>
+          <w:bCs/>
+        </w:rPr>
+        <w:t>war unsere erste Idee</w:t>
+      </w:r>
+      <w:r>
+        <w:rPr>
+          <w:rFonts w:ascii="Arial" w:hAnsi="Arial" w:cs="Arial"/>
+          <w:bCs/>
+        </w:rPr>
+        <w:t xml:space="preserve">, der Website, </w:t>
+      </w:r>
+      <w:r>
+        <w:rPr>
+          <w:rFonts w:ascii="Arial" w:hAnsi="Arial" w:cs="Arial"/>
+          <w:bCs/>
+        </w:rPr>
+        <w:t xml:space="preserve">nach dem wir das </w:t>
+      </w:r>
+      <w:r>
+        <w:rPr>
+          <w:rFonts w:ascii="Arial" w:hAnsi="Arial" w:cs="Arial"/>
+          <w:bCs/>
+        </w:rPr>
+        <w:t>Thema</w:t>
+      </w:r>
+      <w:r>
+        <w:rPr>
+          <w:rFonts w:ascii="Arial" w:hAnsi="Arial" w:cs="Arial"/>
+          <w:bCs/>
+        </w:rPr>
+        <w:t xml:space="preserve"> ausgesucht haben.</w:t>
+      </w:r>
+    </w:p>
+    <w:p>
+      <w:pPr>
+        <w:tabs>
+          <w:tab w:val="left" w:pos="426"/>
+        </w:tabs>
         <w:spacing w:after="0"/>
         <w:rPr>
           <w:rFonts w:ascii="Arial" w:hAnsi="Arial" w:cs="Arial"/>
@@ -3520,7 +3695,6 @@
           <w:rFonts w:ascii="Arial" w:hAnsi="Arial" w:cs="Arial"/>
           <w:noProof/>
         </w:rPr>
-        <w:lastRenderedPageBreak/>
         <w:drawing>
           <wp:inline distT="0" distB="0" distL="0" distR="0" wp14:anchorId="6C0DEDD4" wp14:editId="2FAA0FE4">
             <wp:extent cx="1819275" cy="1654486"/>
@@ -3573,6 +3747,12 @@
       <w:r>
         <w:rPr>
           <w:rFonts w:ascii="Arial" w:hAnsi="Arial" w:cs="Arial"/>
+        </w:rPr>
+        <w:t xml:space="preserve">    </w:t>
+      </w:r>
+      <w:r>
+        <w:rPr>
+          <w:rFonts w:ascii="Arial" w:hAnsi="Arial" w:cs="Arial"/>
           <w:noProof/>
         </w:rPr>
         <w:drawing>
@@ -3633,7 +3813,6 @@
         <w:spacing w:after="0"/>
         <w:rPr>
           <w:rFonts w:ascii="Arial" w:hAnsi="Arial" w:cs="Arial"/>
-          <w:highlight w:val="yellow"/>
         </w:rPr>
       </w:pPr>
     </w:p>
@@ -3647,17 +3826,36 @@
           <w:rFonts w:ascii="Arial" w:hAnsi="Arial" w:cs="Arial"/>
         </w:rPr>
       </w:pPr>
-      <w:r>
-        <w:rPr>
-          <w:rFonts w:ascii="Arial" w:hAnsi="Arial" w:cs="Arial"/>
-        </w:rPr>
-        <w:t>Weiter</w:t>
-      </w:r>
-      <w:r>
-        <w:rPr>
-          <w:rFonts w:ascii="Arial" w:hAnsi="Arial" w:cs="Arial"/>
-        </w:rPr>
-        <w:t>en Arbeitsverlauf habe ich Screenshots von der Webseite gemacht also ein grobes Layout um es zu verbildlichen.</w:t>
+    </w:p>
+    <w:p>
+      <w:pPr>
+        <w:tabs>
+          <w:tab w:val="left" w:pos="426"/>
+        </w:tabs>
+        <w:spacing w:after="0"/>
+        <w:rPr>
+          <w:rFonts w:ascii="Arial" w:hAnsi="Arial" w:cs="Arial"/>
+        </w:rPr>
+      </w:pPr>
+      <w:r>
+        <w:rPr>
+          <w:rFonts w:ascii="Arial" w:hAnsi="Arial" w:cs="Arial"/>
+        </w:rPr>
+        <w:t xml:space="preserve">Hier sieht man Screenshots einer Website welche wir nur zur </w:t>
+      </w:r>
+      <w:proofErr w:type="spellStart"/>
+      <w:r>
+        <w:rPr>
+          <w:rFonts w:ascii="Arial" w:hAnsi="Arial" w:cs="Arial"/>
+        </w:rPr>
+        <w:t>veranschaulichung</w:t>
+      </w:r>
+      <w:proofErr w:type="spellEnd"/>
+      <w:r>
+        <w:rPr>
+          <w:rFonts w:ascii="Arial" w:hAnsi="Arial" w:cs="Arial"/>
+        </w:rPr>
+        <w:t xml:space="preserve"> erstellt haben, damit man sich es besser verbildlichen kann.</w:t>
       </w:r>
     </w:p>
     <w:p>
@@ -3772,11 +3970,76 @@
           <w:rFonts w:ascii="Arial" w:hAnsi="Arial" w:cs="Arial"/>
         </w:rPr>
       </w:pPr>
-      <w:r>
-        <w:rPr>
-          <w:rFonts w:ascii="Arial" w:hAnsi="Arial" w:cs="Arial"/>
-        </w:rPr>
-        <w:t>Für die Handys oder kleineren Bildschirmen kann man es sich etwa gleich vorstellen einfach das nur noch 2 Bilder da sind bei kleineren Auflösungen und bei Handys nur noch ein Bild.</w:t>
+    </w:p>
+    <w:p>
+      <w:pPr>
+        <w:tabs>
+          <w:tab w:val="left" w:pos="426"/>
+        </w:tabs>
+        <w:spacing w:after="0"/>
+        <w:rPr>
+          <w:rFonts w:ascii="Arial" w:hAnsi="Arial" w:cs="Arial"/>
+        </w:rPr>
+      </w:pPr>
+      <w:r>
+        <w:rPr>
+          <w:rFonts w:ascii="Arial" w:hAnsi="Arial" w:cs="Arial"/>
+        </w:rPr>
+        <w:t>Auf</w:t>
+      </w:r>
+      <w:r>
+        <w:rPr>
+          <w:rFonts w:ascii="Arial" w:hAnsi="Arial" w:cs="Arial"/>
+        </w:rPr>
+        <w:t xml:space="preserve"> Handys oder kleinere</w:t>
+      </w:r>
+      <w:r>
+        <w:rPr>
+          <w:rFonts w:ascii="Arial" w:hAnsi="Arial" w:cs="Arial"/>
+        </w:rPr>
+        <w:t>n</w:t>
+      </w:r>
+      <w:r>
+        <w:rPr>
+          <w:rFonts w:ascii="Arial" w:hAnsi="Arial" w:cs="Arial"/>
+        </w:rPr>
+        <w:t xml:space="preserve"> Bildschirmen </w:t>
+      </w:r>
+      <w:r>
+        <w:rPr>
+          <w:rFonts w:ascii="Arial" w:hAnsi="Arial" w:cs="Arial"/>
+        </w:rPr>
+        <w:t>wird es in etwa</w:t>
+      </w:r>
+      <w:r>
+        <w:rPr>
+          <w:rFonts w:ascii="Arial" w:hAnsi="Arial" w:cs="Arial"/>
+        </w:rPr>
+        <w:t xml:space="preserve"> </w:t>
+      </w:r>
+      <w:r>
+        <w:rPr>
+          <w:rFonts w:ascii="Arial" w:hAnsi="Arial" w:cs="Arial"/>
+        </w:rPr>
+        <w:t>gleich aussehen,</w:t>
+      </w:r>
+      <w:r>
+        <w:rPr>
+          <w:rFonts w:ascii="Arial" w:hAnsi="Arial" w:cs="Arial"/>
+        </w:rPr>
+        <w:t xml:space="preserve"> einfach das nur noch 2 Bilder da sind </w:t>
+      </w:r>
+      <w:r>
+        <w:rPr>
+          <w:rFonts w:ascii="Arial" w:hAnsi="Arial" w:cs="Arial"/>
+        </w:rPr>
+        <w:t xml:space="preserve">und </w:t>
+      </w:r>
+      <w:r>
+        <w:rPr>
+          <w:rFonts w:ascii="Arial" w:hAnsi="Arial" w:cs="Arial"/>
+        </w:rPr>
+        <w:t>bei kleineren Auflösungen und bei Handys nur noch ein Bild.</w:t>
       </w:r>
     </w:p>
     <w:p>
@@ -3842,22 +4105,81 @@
         <w:rPr>
           <w:rFonts w:ascii="Arial" w:hAnsi="Arial" w:cs="Arial"/>
         </w:rPr>
-        <w:tab/>
-        <w:t xml:space="preserve">Ein </w:t>
+        <w:t>Im</w:t>
+      </w:r>
+      <w:r>
+        <w:rPr>
+          <w:rFonts w:ascii="Arial" w:hAnsi="Arial" w:cs="Arial"/>
+        </w:rPr>
+        <w:t xml:space="preserve"> </w:t>
       </w:r>
       <w:proofErr w:type="spellStart"/>
       <w:r>
         <w:rPr>
           <w:rFonts w:ascii="Arial" w:hAnsi="Arial" w:cs="Arial"/>
         </w:rPr>
-        <w:t>footer</w:t>
+        <w:t>F</w:t>
+      </w:r>
+      <w:r>
+        <w:rPr>
+          <w:rFonts w:ascii="Arial" w:hAnsi="Arial" w:cs="Arial"/>
+        </w:rPr>
+        <w:t>ooter</w:t>
       </w:r>
       <w:proofErr w:type="spellEnd"/>
       <w:r>
         <w:rPr>
           <w:rFonts w:ascii="Arial" w:hAnsi="Arial" w:cs="Arial"/>
         </w:rPr>
-        <w:t xml:space="preserve"> mit den Erstellern der Webseite mit einem Copyright Zeichen.</w:t>
+        <w:t xml:space="preserve"> </w:t>
+      </w:r>
+      <w:r>
+        <w:rPr>
+          <w:rFonts w:ascii="Arial" w:hAnsi="Arial" w:cs="Arial"/>
+        </w:rPr>
+        <w:t>werden wir die</w:t>
+      </w:r>
+      <w:r>
+        <w:rPr>
+          <w:rFonts w:ascii="Arial" w:hAnsi="Arial" w:cs="Arial"/>
+        </w:rPr>
+        <w:t xml:space="preserve"> Erstelle</w:t>
+      </w:r>
+      <w:r>
+        <w:rPr>
+          <w:rFonts w:ascii="Arial" w:hAnsi="Arial" w:cs="Arial"/>
+        </w:rPr>
+        <w:t>r</w:t>
+      </w:r>
+      <w:r>
+        <w:rPr>
+          <w:rFonts w:ascii="Arial" w:hAnsi="Arial" w:cs="Arial"/>
+        </w:rPr>
+        <w:t xml:space="preserve"> der Webseite</w:t>
+      </w:r>
+      <w:r>
+        <w:rPr>
+          <w:rFonts w:ascii="Arial" w:hAnsi="Arial" w:cs="Arial"/>
+        </w:rPr>
+        <w:t xml:space="preserve"> (also wird)</w:t>
+      </w:r>
+      <w:r>
+        <w:rPr>
+          <w:rFonts w:ascii="Arial" w:hAnsi="Arial" w:cs="Arial"/>
+        </w:rPr>
+        <w:t xml:space="preserve"> mit einem Copyright Zeichen</w:t>
+      </w:r>
+      <w:r>
+        <w:rPr>
+          <w:rFonts w:ascii="Arial" w:hAnsi="Arial" w:cs="Arial"/>
+        </w:rPr>
+        <w:t xml:space="preserve"> nennen</w:t>
+      </w:r>
+      <w:r>
+        <w:rPr>
+          <w:rFonts w:ascii="Arial" w:hAnsi="Arial" w:cs="Arial"/>
+        </w:rPr>
+        <w:t>.</w:t>
       </w:r>
     </w:p>
     <w:p>
@@ -3879,10 +4201,10 @@
         <w:tblLook w:val="04A0" w:firstRow="1" w:lastRow="0" w:firstColumn="1" w:lastColumn="0" w:noHBand="0" w:noVBand="1"/>
       </w:tblPr>
       <w:tblGrid>
-        <w:gridCol w:w="567"/>
-        <w:gridCol w:w="2835"/>
-        <w:gridCol w:w="4111"/>
-        <w:gridCol w:w="2551"/>
+        <w:gridCol w:w="563"/>
+        <w:gridCol w:w="3103"/>
+        <w:gridCol w:w="3905"/>
+        <w:gridCol w:w="2493"/>
       </w:tblGrid>
       <w:tr>
         <w:trPr>
@@ -4031,7 +4353,37 @@
               <w:rPr>
                 <w:rFonts w:ascii="Arial" w:hAnsi="Arial" w:cs="Arial"/>
               </w:rPr>
-              <w:t>klein\berglogoschwarz.png</w:t>
+              <w:t>Logo</w:t>
+            </w:r>
+            <w:r>
+              <w:rPr>
+                <w:rFonts w:ascii="Arial" w:hAnsi="Arial" w:cs="Arial"/>
+              </w:rPr>
+              <w:t>\berg</w:t>
+            </w:r>
+            <w:r>
+              <w:rPr>
+                <w:rFonts w:ascii="Arial" w:hAnsi="Arial" w:cs="Arial"/>
+              </w:rPr>
+              <w:t>_</w:t>
+            </w:r>
+            <w:r>
+              <w:rPr>
+                <w:rFonts w:ascii="Arial" w:hAnsi="Arial" w:cs="Arial"/>
+              </w:rPr>
+              <w:t>logo</w:t>
+            </w:r>
+            <w:r>
+              <w:rPr>
+                <w:rFonts w:ascii="Arial" w:hAnsi="Arial" w:cs="Arial"/>
+              </w:rPr>
+              <w:t>_</w:t>
+            </w:r>
+            <w:r>
+              <w:rPr>
+                <w:rFonts w:ascii="Arial" w:hAnsi="Arial" w:cs="Arial"/>
+              </w:rPr>
+              <w:t>schwarz.png</w:t>
             </w:r>
           </w:p>
         </w:tc>
@@ -4124,7 +4476,37 @@
               <w:rPr>
                 <w:rFonts w:ascii="Arial" w:hAnsi="Arial" w:cs="Arial"/>
               </w:rPr>
-              <w:t>klein\berglogoweiss.png</w:t>
+              <w:t>Logo</w:t>
+            </w:r>
+            <w:r>
+              <w:rPr>
+                <w:rFonts w:ascii="Arial" w:hAnsi="Arial" w:cs="Arial"/>
+              </w:rPr>
+              <w:t>\berg</w:t>
+            </w:r>
+            <w:r>
+              <w:rPr>
+                <w:rFonts w:ascii="Arial" w:hAnsi="Arial" w:cs="Arial"/>
+              </w:rPr>
+              <w:t>_</w:t>
+            </w:r>
+            <w:r>
+              <w:rPr>
+                <w:rFonts w:ascii="Arial" w:hAnsi="Arial" w:cs="Arial"/>
+              </w:rPr>
+              <w:t>logo</w:t>
+            </w:r>
+            <w:r>
+              <w:rPr>
+                <w:rFonts w:ascii="Arial" w:hAnsi="Arial" w:cs="Arial"/>
+              </w:rPr>
+              <w:t>_</w:t>
+            </w:r>
+            <w:r>
+              <w:rPr>
+                <w:rFonts w:ascii="Arial" w:hAnsi="Arial" w:cs="Arial"/>
+              </w:rPr>
+              <w:t>weiss.png</w:t>
             </w:r>
           </w:p>
         </w:tc>
@@ -4217,7 +4599,13 @@
               <w:rPr>
                 <w:rFonts w:ascii="Arial" w:hAnsi="Arial" w:cs="Arial"/>
               </w:rPr>
-              <w:t>gross\</w:t>
+              <w:t>Bilder Berge\Galerie Gross</w:t>
+            </w:r>
+            <w:r>
+              <w:rPr>
+                <w:rFonts w:ascii="Arial" w:hAnsi="Arial" w:cs="Arial"/>
+              </w:rPr>
+              <w:t>\</w:t>
             </w:r>
             <w:r>
               <w:rPr>
@@ -4334,21 +4722,19 @@
               <w:rPr>
                 <w:rFonts w:ascii="Arial" w:hAnsi="Arial" w:cs="Arial"/>
               </w:rPr>
-              <w:t>gross\</w:t>
-            </w:r>
-            <w:r>
-              <w:rPr>
-                <w:rFonts w:ascii="Arial" w:hAnsi="Arial" w:cs="Arial"/>
-              </w:rPr>
-              <w:t>gon</w:t>
-            </w:r>
-            <w:bookmarkStart w:id="0" w:name="_GoBack"/>
-            <w:bookmarkEnd w:id="0"/>
-            <w:r>
-              <w:rPr>
-                <w:rFonts w:ascii="Arial" w:hAnsi="Arial" w:cs="Arial"/>
-              </w:rPr>
-              <w:t>zen</w:t>
+              <w:t>Bilder Berge\Galerie Gross</w:t>
+            </w:r>
+            <w:r>
+              <w:rPr>
+                <w:rFonts w:ascii="Arial" w:hAnsi="Arial" w:cs="Arial"/>
+              </w:rPr>
+              <w:t>\</w:t>
+            </w:r>
+            <w:r>
+              <w:rPr>
+                <w:rFonts w:ascii="Arial" w:hAnsi="Arial" w:cs="Arial"/>
+              </w:rPr>
+              <w:t>gonzen</w:t>
             </w:r>
             <w:r>
               <w:rPr>
@@ -4447,7 +4833,13 @@
               <w:rPr>
                 <w:rFonts w:ascii="Arial" w:hAnsi="Arial" w:cs="Arial"/>
               </w:rPr>
-              <w:t>gross\</w:t>
+              <w:t>Bilder Berge\Galerie Gross</w:t>
+            </w:r>
+            <w:r>
+              <w:rPr>
+                <w:rFonts w:ascii="Arial" w:hAnsi="Arial" w:cs="Arial"/>
+              </w:rPr>
+              <w:t>\</w:t>
             </w:r>
             <w:r>
               <w:rPr>
@@ -4552,7 +4944,13 @@
               <w:rPr>
                 <w:rFonts w:ascii="Arial" w:hAnsi="Arial" w:cs="Arial"/>
               </w:rPr>
-              <w:t>gross\</w:t>
+              <w:t>Bilder Berge\Galerie Gross</w:t>
+            </w:r>
+            <w:r>
+              <w:rPr>
+                <w:rFonts w:ascii="Arial" w:hAnsi="Arial" w:cs="Arial"/>
+              </w:rPr>
+              <w:t>\</w:t>
             </w:r>
             <w:r>
               <w:rPr>
@@ -4636,6 +5034,7 @@
                 <w:rFonts w:ascii="Arial" w:hAnsi="Arial" w:cs="Arial"/>
                 <w:b/>
               </w:rPr>
+              <w:lastRenderedPageBreak/>
               <w:t>7</w:t>
             </w:r>
           </w:p>
@@ -4657,7 +5056,13 @@
               <w:rPr>
                 <w:rFonts w:ascii="Arial" w:hAnsi="Arial" w:cs="Arial"/>
               </w:rPr>
-              <w:t>gross\</w:t>
+              <w:t>Bilder Berge\Galerie Gross</w:t>
+            </w:r>
+            <w:r>
+              <w:rPr>
+                <w:rFonts w:ascii="Arial" w:hAnsi="Arial" w:cs="Arial"/>
+              </w:rPr>
+              <w:t>\</w:t>
             </w:r>
             <w:r>
               <w:rPr>
@@ -4762,7 +5167,13 @@
               <w:rPr>
                 <w:rFonts w:ascii="Arial" w:hAnsi="Arial" w:cs="Arial"/>
               </w:rPr>
-              <w:t>gross\</w:t>
+              <w:t>Bilder Berge\Galerie Gross</w:t>
+            </w:r>
+            <w:r>
+              <w:rPr>
+                <w:rFonts w:ascii="Arial" w:hAnsi="Arial" w:cs="Arial"/>
+              </w:rPr>
+              <w:t>\</w:t>
             </w:r>
             <w:r>
               <w:rPr>
@@ -4867,7 +5278,13 @@
               <w:rPr>
                 <w:rFonts w:ascii="Arial" w:hAnsi="Arial" w:cs="Arial"/>
               </w:rPr>
-              <w:t>gross\</w:t>
+              <w:t>Bilder Berge\Galerie Gross</w:t>
+            </w:r>
+            <w:r>
+              <w:rPr>
+                <w:rFonts w:ascii="Arial" w:hAnsi="Arial" w:cs="Arial"/>
+              </w:rPr>
+              <w:t>\</w:t>
             </w:r>
             <w:r>
               <w:rPr>
@@ -4915,16 +5332,8 @@
               <w:rPr>
                 <w:rFonts w:ascii="Arial" w:hAnsi="Arial" w:cs="Arial"/>
               </w:rPr>
-              <w:t xml:space="preserve">Joel </w:t>
-            </w:r>
-            <w:proofErr w:type="spellStart"/>
-            <w:r>
-              <w:rPr>
-                <w:rFonts w:ascii="Arial" w:hAnsi="Arial" w:cs="Arial"/>
-              </w:rPr>
-              <w:t>Brendle</w:t>
-            </w:r>
-            <w:proofErr w:type="spellEnd"/>
+              <w:t>Joel Brendle</w:t>
+            </w:r>
           </w:p>
         </w:tc>
       </w:tr>
@@ -4974,7 +5383,13 @@
               <w:rPr>
                 <w:rFonts w:ascii="Arial" w:hAnsi="Arial" w:cs="Arial"/>
               </w:rPr>
-              <w:t>gross\</w:t>
+              <w:t>Bilder Berge\Galerie Gross</w:t>
+            </w:r>
+            <w:r>
+              <w:rPr>
+                <w:rFonts w:ascii="Arial" w:hAnsi="Arial" w:cs="Arial"/>
+              </w:rPr>
+              <w:t>\</w:t>
             </w:r>
             <w:r>
               <w:rPr>
@@ -5022,16 +5437,8 @@
               <w:rPr>
                 <w:rFonts w:ascii="Arial" w:hAnsi="Arial" w:cs="Arial"/>
               </w:rPr>
-              <w:t xml:space="preserve">Joel </w:t>
-            </w:r>
-            <w:proofErr w:type="spellStart"/>
-            <w:r>
-              <w:rPr>
-                <w:rFonts w:ascii="Arial" w:hAnsi="Arial" w:cs="Arial"/>
-              </w:rPr>
-              <w:t>Brendle</w:t>
-            </w:r>
-            <w:proofErr w:type="spellEnd"/>
+              <w:t>Joel Brendle</w:t>
+            </w:r>
           </w:p>
         </w:tc>
       </w:tr>
@@ -5081,7 +5488,13 @@
               <w:rPr>
                 <w:rFonts w:ascii="Arial" w:hAnsi="Arial" w:cs="Arial"/>
               </w:rPr>
-              <w:t>gross\</w:t>
+              <w:t>Bilder Berge\Galerie Gross</w:t>
+            </w:r>
+            <w:r>
+              <w:rPr>
+                <w:rFonts w:ascii="Arial" w:hAnsi="Arial" w:cs="Arial"/>
+              </w:rPr>
+              <w:t>\</w:t>
             </w:r>
             <w:r>
               <w:rPr>
@@ -5129,16 +5542,8 @@
               <w:rPr>
                 <w:rFonts w:ascii="Arial" w:hAnsi="Arial" w:cs="Arial"/>
               </w:rPr>
-              <w:t xml:space="preserve">Joel </w:t>
-            </w:r>
-            <w:proofErr w:type="spellStart"/>
-            <w:r>
-              <w:rPr>
-                <w:rFonts w:ascii="Arial" w:hAnsi="Arial" w:cs="Arial"/>
-              </w:rPr>
-              <w:t>Brendle</w:t>
-            </w:r>
-            <w:proofErr w:type="spellEnd"/>
+              <w:t>Joel Brendle</w:t>
+            </w:r>
           </w:p>
         </w:tc>
       </w:tr>
@@ -5188,7 +5593,13 @@
               <w:rPr>
                 <w:rFonts w:ascii="Arial" w:hAnsi="Arial" w:cs="Arial"/>
               </w:rPr>
-              <w:t>gross\</w:t>
+              <w:t>Bilder Berge\Galerie Gross</w:t>
+            </w:r>
+            <w:r>
+              <w:rPr>
+                <w:rFonts w:ascii="Arial" w:hAnsi="Arial" w:cs="Arial"/>
+              </w:rPr>
+              <w:t>\</w:t>
             </w:r>
             <w:r>
               <w:rPr>
@@ -5236,16 +5647,8 @@
               <w:rPr>
                 <w:rFonts w:ascii="Arial" w:hAnsi="Arial" w:cs="Arial"/>
               </w:rPr>
-              <w:t xml:space="preserve">Joel </w:t>
-            </w:r>
-            <w:proofErr w:type="spellStart"/>
-            <w:r>
-              <w:rPr>
-                <w:rFonts w:ascii="Arial" w:hAnsi="Arial" w:cs="Arial"/>
-              </w:rPr>
-              <w:t>Brendle</w:t>
-            </w:r>
-            <w:proofErr w:type="spellEnd"/>
+              <w:t>Joel Brendle</w:t>
+            </w:r>
           </w:p>
         </w:tc>
       </w:tr>
@@ -5274,7 +5677,6 @@
                 <w:rFonts w:ascii="Arial" w:hAnsi="Arial" w:cs="Arial"/>
                 <w:b/>
               </w:rPr>
-              <w:lastRenderedPageBreak/>
               <w:t>12</w:t>
             </w:r>
           </w:p>
@@ -5296,7 +5698,13 @@
               <w:rPr>
                 <w:rFonts w:ascii="Arial" w:hAnsi="Arial" w:cs="Arial"/>
               </w:rPr>
-              <w:t>gross\</w:t>
+              <w:t>Bilder Berge\Galerie Gross</w:t>
+            </w:r>
+            <w:r>
+              <w:rPr>
+                <w:rFonts w:ascii="Arial" w:hAnsi="Arial" w:cs="Arial"/>
+              </w:rPr>
+              <w:t>\</w:t>
             </w:r>
             <w:r>
               <w:rPr>
@@ -5344,16 +5752,8 @@
               <w:rPr>
                 <w:rFonts w:ascii="Arial" w:hAnsi="Arial" w:cs="Arial"/>
               </w:rPr>
-              <w:t xml:space="preserve">Joel </w:t>
-            </w:r>
-            <w:proofErr w:type="spellStart"/>
-            <w:r>
-              <w:rPr>
-                <w:rFonts w:ascii="Arial" w:hAnsi="Arial" w:cs="Arial"/>
-              </w:rPr>
-              <w:t>Brendle</w:t>
-            </w:r>
-            <w:proofErr w:type="spellEnd"/>
+              <w:t>Joel Brendle</w:t>
+            </w:r>
           </w:p>
         </w:tc>
       </w:tr>
@@ -5402,7 +5802,13 @@
               <w:rPr>
                 <w:rFonts w:ascii="Arial" w:hAnsi="Arial" w:cs="Arial"/>
               </w:rPr>
-              <w:t>gross\</w:t>
+              <w:t>Bilder Berge\Galerie Gross</w:t>
+            </w:r>
+            <w:r>
+              <w:rPr>
+                <w:rFonts w:ascii="Arial" w:hAnsi="Arial" w:cs="Arial"/>
+              </w:rPr>
+              <w:t>\</w:t>
             </w:r>
             <w:r>
               <w:rPr>
@@ -5450,16 +5856,8 @@
               <w:rPr>
                 <w:rFonts w:ascii="Arial" w:hAnsi="Arial" w:cs="Arial"/>
               </w:rPr>
-              <w:t xml:space="preserve">Joel </w:t>
-            </w:r>
-            <w:proofErr w:type="spellStart"/>
-            <w:r>
-              <w:rPr>
-                <w:rFonts w:ascii="Arial" w:hAnsi="Arial" w:cs="Arial"/>
-              </w:rPr>
-              <w:t>Brendle</w:t>
-            </w:r>
-            <w:proofErr w:type="spellEnd"/>
+              <w:t>Joel Brendle</w:t>
+            </w:r>
           </w:p>
         </w:tc>
       </w:tr>
@@ -5509,7 +5907,7 @@
               <w:rPr>
                 <w:rFonts w:ascii="Arial" w:hAnsi="Arial" w:cs="Arial"/>
               </w:rPr>
-              <w:t>klein</w:t>
+              <w:t>Bilder Berge\Galerie Klein</w:t>
             </w:r>
             <w:r>
               <w:rPr>
@@ -5614,7 +6012,13 @@
               <w:rPr>
                 <w:rFonts w:ascii="Arial" w:hAnsi="Arial" w:cs="Arial"/>
               </w:rPr>
-              <w:t>klein\gonzen.jpg</w:t>
+              <w:t>Bilder Berge\Galerie Klein</w:t>
+            </w:r>
+            <w:r>
+              <w:rPr>
+                <w:rFonts w:ascii="Arial" w:hAnsi="Arial" w:cs="Arial"/>
+              </w:rPr>
+              <w:t>\gonzen.jpg</w:t>
             </w:r>
           </w:p>
         </w:tc>
@@ -5707,7 +6111,13 @@
               <w:rPr>
                 <w:rFonts w:ascii="Arial" w:hAnsi="Arial" w:cs="Arial"/>
               </w:rPr>
-              <w:t>klein\hinterrugg.jpg</w:t>
+              <w:t>Bilder Berge\Galerie Klein</w:t>
+            </w:r>
+            <w:r>
+              <w:rPr>
+                <w:rFonts w:ascii="Arial" w:hAnsi="Arial" w:cs="Arial"/>
+              </w:rPr>
+              <w:t>\hinterrugg.jpg</w:t>
             </w:r>
           </w:p>
         </w:tc>
@@ -5800,7 +6210,13 @@
               <w:rPr>
                 <w:rFonts w:ascii="Arial" w:hAnsi="Arial" w:cs="Arial"/>
               </w:rPr>
-              <w:t>klein\scheibenstoll.jpg</w:t>
+              <w:t>Bilder Berge\Galerie Klein</w:t>
+            </w:r>
+            <w:r>
+              <w:rPr>
+                <w:rFonts w:ascii="Arial" w:hAnsi="Arial" w:cs="Arial"/>
+              </w:rPr>
+              <w:t>\scheibenstoll.jpg</w:t>
             </w:r>
           </w:p>
         </w:tc>
@@ -5893,7 +6309,13 @@
               <w:rPr>
                 <w:rFonts w:ascii="Arial" w:hAnsi="Arial" w:cs="Arial"/>
               </w:rPr>
-              <w:t>klein\selun.jpg</w:t>
+              <w:t>Bilder Berge\Galerie Klein</w:t>
+            </w:r>
+            <w:r>
+              <w:rPr>
+                <w:rFonts w:ascii="Arial" w:hAnsi="Arial" w:cs="Arial"/>
+              </w:rPr>
+              <w:t>\selun.jpg</w:t>
             </w:r>
           </w:p>
         </w:tc>
@@ -5986,7 +6408,7 @@
               <w:rPr>
                 <w:rFonts w:ascii="Arial" w:hAnsi="Arial" w:cs="Arial"/>
               </w:rPr>
-              <w:t>klein</w:t>
+              <w:t>Bilder Berge\Galerie Klein</w:t>
             </w:r>
             <w:r>
               <w:rPr>
@@ -6085,7 +6507,7 @@
               <w:rPr>
                 <w:rFonts w:ascii="Arial" w:hAnsi="Arial" w:cs="Arial"/>
               </w:rPr>
-              <w:t>klein</w:t>
+              <w:t>Bilder Berge\Galerie Klein</w:t>
             </w:r>
             <w:r>
               <w:rPr>
@@ -6133,16 +6555,8 @@
               <w:rPr>
                 <w:rFonts w:ascii="Arial" w:hAnsi="Arial" w:cs="Arial"/>
               </w:rPr>
-              <w:t xml:space="preserve">Joel </w:t>
-            </w:r>
-            <w:proofErr w:type="spellStart"/>
-            <w:r>
-              <w:rPr>
-                <w:rFonts w:ascii="Arial" w:hAnsi="Arial" w:cs="Arial"/>
-              </w:rPr>
-              <w:t>Brendle</w:t>
-            </w:r>
-            <w:proofErr w:type="spellEnd"/>
+              <w:t>Joel Brendle</w:t>
+            </w:r>
           </w:p>
         </w:tc>
       </w:tr>
@@ -6192,7 +6606,7 @@
               <w:rPr>
                 <w:rFonts w:ascii="Arial" w:hAnsi="Arial" w:cs="Arial"/>
               </w:rPr>
-              <w:t>klein</w:t>
+              <w:t>Bilder Berge\Galerie Klein</w:t>
             </w:r>
             <w:r>
               <w:rPr>
@@ -6240,16 +6654,8 @@
               <w:rPr>
                 <w:rFonts w:ascii="Arial" w:hAnsi="Arial" w:cs="Arial"/>
               </w:rPr>
-              <w:t xml:space="preserve">Joel </w:t>
-            </w:r>
-            <w:proofErr w:type="spellStart"/>
-            <w:r>
-              <w:rPr>
-                <w:rFonts w:ascii="Arial" w:hAnsi="Arial" w:cs="Arial"/>
-              </w:rPr>
-              <w:t>Brendle</w:t>
-            </w:r>
-            <w:proofErr w:type="spellEnd"/>
+              <w:t>Joel Brendle</w:t>
+            </w:r>
           </w:p>
         </w:tc>
       </w:tr>
@@ -6299,7 +6705,7 @@
               <w:rPr>
                 <w:rFonts w:ascii="Arial" w:hAnsi="Arial" w:cs="Arial"/>
               </w:rPr>
-              <w:t>klein</w:t>
+              <w:t>Bilder Berge\Galerie Klein</w:t>
             </w:r>
             <w:r>
               <w:rPr>
@@ -6347,16 +6753,8 @@
               <w:rPr>
                 <w:rFonts w:ascii="Arial" w:hAnsi="Arial" w:cs="Arial"/>
               </w:rPr>
-              <w:t xml:space="preserve">Joel </w:t>
-            </w:r>
-            <w:proofErr w:type="spellStart"/>
-            <w:r>
-              <w:rPr>
-                <w:rFonts w:ascii="Arial" w:hAnsi="Arial" w:cs="Arial"/>
-              </w:rPr>
-              <w:t>Brendle</w:t>
-            </w:r>
-            <w:proofErr w:type="spellEnd"/>
+              <w:t>Joel Brendle</w:t>
+            </w:r>
           </w:p>
         </w:tc>
       </w:tr>
@@ -6406,7 +6804,7 @@
               <w:rPr>
                 <w:rFonts w:ascii="Arial" w:hAnsi="Arial" w:cs="Arial"/>
               </w:rPr>
-              <w:t>klein</w:t>
+              <w:t>Bilder Berge\Galerie Klein</w:t>
             </w:r>
             <w:r>
               <w:rPr>
@@ -6454,16 +6852,8 @@
               <w:rPr>
                 <w:rFonts w:ascii="Arial" w:hAnsi="Arial" w:cs="Arial"/>
               </w:rPr>
-              <w:t xml:space="preserve">Joel </w:t>
-            </w:r>
-            <w:proofErr w:type="spellStart"/>
-            <w:r>
-              <w:rPr>
-                <w:rFonts w:ascii="Arial" w:hAnsi="Arial" w:cs="Arial"/>
-              </w:rPr>
-              <w:t>Brendle</w:t>
-            </w:r>
-            <w:proofErr w:type="spellEnd"/>
+              <w:t>Joel Brendle</w:t>
+            </w:r>
           </w:p>
         </w:tc>
       </w:tr>
@@ -6513,7 +6903,7 @@
               <w:rPr>
                 <w:rFonts w:ascii="Arial" w:hAnsi="Arial" w:cs="Arial"/>
               </w:rPr>
-              <w:t>klein</w:t>
+              <w:t>Bilder Berge\Galerie Klein</w:t>
             </w:r>
             <w:r>
               <w:rPr>
@@ -6561,16 +6951,8 @@
               <w:rPr>
                 <w:rFonts w:ascii="Arial" w:hAnsi="Arial" w:cs="Arial"/>
               </w:rPr>
-              <w:t xml:space="preserve">Joel </w:t>
-            </w:r>
-            <w:proofErr w:type="spellStart"/>
-            <w:r>
-              <w:rPr>
-                <w:rFonts w:ascii="Arial" w:hAnsi="Arial" w:cs="Arial"/>
-              </w:rPr>
-              <w:t>Brendle</w:t>
-            </w:r>
-            <w:proofErr w:type="spellEnd"/>
+              <w:t>Joel Brendle</w:t>
+            </w:r>
           </w:p>
         </w:tc>
       </w:tr>
@@ -6619,7 +7001,7 @@
               <w:rPr>
                 <w:rFonts w:ascii="Arial" w:hAnsi="Arial" w:cs="Arial"/>
               </w:rPr>
-              <w:t>klein</w:t>
+              <w:t>Bilder Berge\Galerie Klein</w:t>
             </w:r>
             <w:r>
               <w:rPr>
@@ -6667,21 +7049,16 @@
               <w:rPr>
                 <w:rFonts w:ascii="Arial" w:hAnsi="Arial" w:cs="Arial"/>
               </w:rPr>
-              <w:t xml:space="preserve">Joel </w:t>
-            </w:r>
-            <w:proofErr w:type="spellStart"/>
-            <w:r>
-              <w:rPr>
-                <w:rFonts w:ascii="Arial" w:hAnsi="Arial" w:cs="Arial"/>
-              </w:rPr>
-              <w:t>Brendle</w:t>
-            </w:r>
-            <w:proofErr w:type="spellEnd"/>
+              <w:t>Joel Brendle</w:t>
+            </w:r>
           </w:p>
         </w:tc>
       </w:tr>
     </w:tbl>
-    <w:p/>
+    <w:p>
+      <w:bookmarkStart w:id="0" w:name="_GoBack"/>
+      <w:bookmarkEnd w:id="0"/>
+    </w:p>
     <w:sectPr>
       <w:headerReference w:type="default" r:id="rId12"/>
       <w:footerReference w:type="default" r:id="rId13"/>
@@ -6989,23 +7366,13 @@
                         <w:szCs w:val="32"/>
                       </w:rPr>
                     </w:pPr>
-                    <w:proofErr w:type="gramStart"/>
                     <w:r>
                       <w:rPr>
                         <w:color w:val="FFFFFF" w:themeColor="background1"/>
                         <w:sz w:val="32"/>
                         <w:szCs w:val="32"/>
                       </w:rPr>
-                      <w:t>Modul  152</w:t>
-                    </w:r>
-                    <w:proofErr w:type="gramEnd"/>
-                    <w:r>
-                      <w:rPr>
-                        <w:color w:val="FFFFFF" w:themeColor="background1"/>
-                        <w:sz w:val="32"/>
-                        <w:szCs w:val="32"/>
-                      </w:rPr>
-                      <w:t xml:space="preserve"> -  Multimedia-Inhalte in Webauftritt integrieren</w:t>
+                      <w:t>Modul  152 -  Multimedia-Inhalte in Webauftritt integrieren</w:t>
                     </w:r>
                   </w:p>
                   <w:p>

</xml_diff>